<commit_message>
Updated to add daily spin wheel and levelling system
</commit_message>
<xml_diff>
--- a/User Manual/UserManual.docx
+++ b/User Manual/UserManual.docx
@@ -99,7 +99,7 @@
                     <v:stroke joinstyle="miter"/>
                     <v:path gradientshapeok="t" o:connecttype="rect"/>
                   </v:shapetype>
-                  <v:shape id="Text Box 2" o:spid="_x0000_s1026" type="#_x0000_t202" style="position:absolute;left:0;text-align:left;margin-left:-18.2pt;margin-top:-31.85pt;width:469.5pt;height:31.75pt;z-index:251544576;visibility:visible;mso-wrap-style:square;mso-width-percent:0;mso-height-percent:0;mso-wrap-distance-left:9pt;mso-wrap-distance-top:3.6pt;mso-wrap-distance-right:9pt;mso-wrap-distance-bottom:3.6pt;mso-position-horizontal:absolute;mso-position-horizontal-relative:text;mso-position-vertical:absolute;mso-position-vertical-relative:text;mso-width-percent:0;mso-height-percent:0;mso-width-relative:margin;mso-height-relative:margin;v-text-anchor:top" o:gfxdata="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" filled="f" stroked="f">
+                  <v:shape id="Text Box 2" o:spid="_x0000_s1026" type="#_x0000_t202" style="position:absolute;left:0;text-align:left;margin-left:-18.2pt;margin-top:-31.85pt;width:469.5pt;height:31.75pt;z-index:251544576;visibility:visible;mso-wrap-style:square;mso-width-percent:0;mso-height-percent:0;mso-wrap-distance-left:9pt;mso-wrap-distance-top:3.6pt;mso-wrap-distance-right:9pt;mso-wrap-distance-bottom:3.6pt;mso-position-horizontal:absolute;mso-position-horizontal-relative:text;mso-position-vertical:absolute;mso-position-vertical-relative:text;mso-width-percent:0;mso-height-percent:0;mso-width-relative:margin;mso-height-relative:margin;v-text-anchor:top" o:gfxdata="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" filled="f" stroked="f">
                     <v:textbox>
                       <w:txbxContent>
                         <w:p>
@@ -410,7 +410,7 @@
               </mc:Choice>
               <mc:Fallback>
                 <w:pict>
-                  <v:shape w14:anchorId="0CEA5801" id="Text Box 22" o:spid="_x0000_s1027" type="#_x0000_t202" style="position:absolute;margin-left:0;margin-top:0;width:453pt;height:51.4pt;z-index:251540480;visibility:visible;mso-wrap-style:square;mso-width-percent:734;mso-height-percent:80;mso-left-percent:150;mso-top-percent:837;mso-wrap-distance-left:9pt;mso-wrap-distance-top:0;mso-wrap-distance-right:9pt;mso-wrap-distance-bottom:0;mso-position-horizontal-relative:page;mso-position-vertical-relative:page;mso-width-percent:734;mso-height-percent:80;mso-left-percent:150;mso-top-percent:837;mso-width-relative:page;mso-height-relative:page;v-text-anchor:bottom" o:gfxdata="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" filled="f" stroked="f" strokeweight=".5pt">
+                  <v:shape w14:anchorId="0CEA5801" id="Text Box 22" o:spid="_x0000_s1027" type="#_x0000_t202" style="position:absolute;margin-left:0;margin-top:0;width:453pt;height:51.4pt;z-index:251540480;visibility:visible;mso-wrap-style:square;mso-width-percent:734;mso-height-percent:80;mso-left-percent:150;mso-top-percent:837;mso-wrap-distance-left:9pt;mso-wrap-distance-top:0;mso-wrap-distance-right:9pt;mso-wrap-distance-bottom:0;mso-position-horizontal-relative:page;mso-position-vertical-relative:page;mso-width-percent:734;mso-height-percent:80;mso-left-percent:150;mso-top-percent:837;mso-width-relative:page;mso-height-relative:page;v-text-anchor:bottom" o:gfxdata="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" filled="f" stroked="f" strokeweight=".5pt">
                     <v:textbox inset="0,0,0,0">
                       <w:txbxContent>
                         <w:sdt>
@@ -713,7 +713,7 @@
               </mc:Choice>
               <mc:Fallback>
                 <w:pict>
-                  <v:shape w14:anchorId="26699241" id="Text Box 23" o:spid="_x0000_s1028" type="#_x0000_t202" style="position:absolute;margin-left:0;margin-top:0;width:453pt;height:41.4pt;z-index:251537408;visibility:visible;mso-wrap-style:square;mso-width-percent:734;mso-height-percent:363;mso-left-percent:150;mso-top-percent:455;mso-wrap-distance-left:9pt;mso-wrap-distance-top:0;mso-wrap-distance-right:9pt;mso-wrap-distance-bottom:0;mso-position-horizontal-relative:page;mso-position-vertical-relative:page;mso-width-percent:734;mso-height-percent:363;mso-left-percent:150;mso-top-percent:455;mso-width-relative:page;mso-height-relative:page;v-text-anchor:bottom" o:gfxdata="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" filled="f" stroked="f" strokeweight=".5pt">
+                  <v:shape w14:anchorId="26699241" id="Text Box 23" o:spid="_x0000_s1028" type="#_x0000_t202" style="position:absolute;margin-left:0;margin-top:0;width:453pt;height:41.4pt;z-index:251537408;visibility:visible;mso-wrap-style:square;mso-width-percent:734;mso-height-percent:363;mso-left-percent:150;mso-top-percent:455;mso-wrap-distance-left:9pt;mso-wrap-distance-top:0;mso-wrap-distance-right:9pt;mso-wrap-distance-bottom:0;mso-position-horizontal-relative:page;mso-position-vertical-relative:page;mso-width-percent:734;mso-height-percent:363;mso-left-percent:150;mso-top-percent:455;mso-width-relative:page;mso-height-relative:page;v-text-anchor:bottom" o:gfxdata="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" filled="f" stroked="f" strokeweight=".5pt">
                     <v:textbox inset="0,0,0,0">
                       <w:txbxContent>
                         <w:p>
@@ -1226,25 +1226,7 @@
           <w:szCs w:val="28"/>
           <w:u w:val="single"/>
         </w:rPr>
-        <w:t xml:space="preserve"> </w:t>
-      </w:r>
-      <w:r>
-        <w:rPr>
-          <w:rFonts w:ascii="Raleway Thin" w:hAnsi="Raleway Thin"/>
-          <w:sz w:val="28"/>
-          <w:szCs w:val="28"/>
-          <w:u w:val="single"/>
-        </w:rPr>
-        <w:t>Levelling</w:t>
-      </w:r>
-      <w:r>
-        <w:rPr>
-          <w:rFonts w:ascii="Raleway Thin" w:hAnsi="Raleway Thin"/>
-          <w:sz w:val="28"/>
-          <w:szCs w:val="28"/>
-          <w:u w:val="single"/>
-        </w:rPr>
-        <w:t xml:space="preserve"> Up</w:t>
+        <w:t xml:space="preserve"> Levelling Up</w:t>
       </w:r>
     </w:p>
     <w:p>
@@ -1828,7 +1810,7 @@
           </mc:Choice>
           <mc:Fallback>
             <w:pict>
-              <v:roundrect w14:anchorId="64012AF9" id="_x0000_s1029" style="position:absolute;left:0;text-align:left;margin-left:0;margin-top:21pt;width:451.6pt;height:37.4pt;z-index:251553792;visibility:visible;mso-wrap-style:square;mso-width-percent:0;mso-height-percent:0;mso-wrap-distance-left:9pt;mso-wrap-distance-top:3.6pt;mso-wrap-distance-right:9pt;mso-wrap-distance-bottom:3.6pt;mso-position-horizontal:absolute;mso-position-horizontal-relative:text;mso-position-vertical:absolute;mso-position-vertical-relative:text;mso-width-percent:0;mso-height-percent:0;mso-width-relative:margin;mso-height-relative:margin;v-text-anchor:top" arcsize="7807f" o:gfxdata="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" fillcolor="#272727 [2749]" strokecolor="#5a5a5a [2109]" strokeweight="1.5pt">
+              <v:roundrect w14:anchorId="64012AF9" id="_x0000_s1029" style="position:absolute;left:0;text-align:left;margin-left:0;margin-top:21pt;width:451.6pt;height:37.4pt;z-index:251553792;visibility:visible;mso-wrap-style:square;mso-width-percent:0;mso-height-percent:0;mso-wrap-distance-left:9pt;mso-wrap-distance-top:3.6pt;mso-wrap-distance-right:9pt;mso-wrap-distance-bottom:3.6pt;mso-position-horizontal:absolute;mso-position-horizontal-relative:text;mso-position-vertical:absolute;mso-position-vertical-relative:text;mso-width-percent:0;mso-height-percent:0;mso-width-relative:margin;mso-height-relative:margin;v-text-anchor:top" arcsize="7807f" o:gfxdata="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" fillcolor="#272727 [2749]" strokecolor="#5a5a5a [2109]" strokeweight="1.5pt">
                 <v:stroke joinstyle="miter" endcap="round"/>
                 <v:textbox>
                   <w:txbxContent>
@@ -2156,6 +2138,7 @@
       <w:r>
         <w:rPr>
           <w:rFonts w:ascii="Raleway Thin" w:hAnsi="Raleway Thin"/>
+          <w:noProof/>
           <w:szCs w:val="24"/>
         </w:rPr>
         <w:drawing>
@@ -2234,6 +2217,7 @@
       <w:r>
         <w:rPr>
           <w:rFonts w:ascii="Raleway Thin" w:hAnsi="Raleway Thin"/>
+          <w:noProof/>
           <w:szCs w:val="24"/>
         </w:rPr>
         <w:drawing>
@@ -2485,16 +2469,7 @@
           <w:szCs w:val="40"/>
           <w:u w:val="single"/>
         </w:rPr>
-        <w:t xml:space="preserve"> </w:t>
-      </w:r>
-      <w:r>
-        <w:rPr>
-          <w:rFonts w:ascii="Raleway Thin SemiBold" w:hAnsi="Raleway Thin SemiBold"/>
-          <w:sz w:val="40"/>
-          <w:szCs w:val="40"/>
-          <w:u w:val="single"/>
-        </w:rPr>
-        <w:t xml:space="preserve">Navigating the </w:t>
+        <w:t xml:space="preserve"> Navigating the </w:t>
       </w:r>
       <w:r>
         <w:rPr>
@@ -2635,7 +2610,7 @@
           </mc:Choice>
           <mc:Fallback>
             <w:pict>
-              <v:shape w14:anchorId="1F30C8C8" id="Text Box 21" o:spid="_x0000_s1030" type="#_x0000_t202" style="position:absolute;left:0;text-align:left;margin-left:235.7pt;margin-top:37.9pt;width:156.75pt;height:43.3pt;z-index:251764736;visibility:visible;mso-wrap-style:square;mso-width-percent:0;mso-height-percent:0;mso-wrap-distance-left:9pt;mso-wrap-distance-top:0;mso-wrap-distance-right:9pt;mso-wrap-distance-bottom:0;mso-position-horizontal:absolute;mso-position-horizontal-relative:text;mso-position-vertical:absolute;mso-position-vertical-relative:text;mso-width-percent:0;mso-height-percent:0;mso-width-relative:margin;mso-height-relative:margin;v-text-anchor:top" o:gfxdata="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" filled="f" stroked="f" strokeweight=".5pt">
+              <v:shape w14:anchorId="1F30C8C8" id="Text Box 21" o:spid="_x0000_s1030" type="#_x0000_t202" style="position:absolute;left:0;text-align:left;margin-left:235.7pt;margin-top:37.9pt;width:156.75pt;height:43.3pt;z-index:251764736;visibility:visible;mso-wrap-style:square;mso-width-percent:0;mso-height-percent:0;mso-wrap-distance-left:9pt;mso-wrap-distance-top:0;mso-wrap-distance-right:9pt;mso-wrap-distance-bottom:0;mso-position-horizontal:absolute;mso-position-horizontal-relative:text;mso-position-vertical:absolute;mso-position-vertical-relative:text;mso-width-percent:0;mso-height-percent:0;mso-width-relative:margin;mso-height-relative:margin;v-text-anchor:top" o:gfxdata="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" filled="f" stroked="f" strokeweight=".5pt">
                 <v:textbox>
                   <w:txbxContent>
                     <w:p>
@@ -2765,7 +2740,7 @@
           </mc:Choice>
           <mc:Fallback>
             <w:pict>
-              <v:shape w14:anchorId="5885D15B" id="_x0000_s1031" type="#_x0000_t202" style="position:absolute;left:0;text-align:left;margin-left:365.5pt;margin-top:53.7pt;width:97.2pt;height:33.5pt;z-index:251772928;visibility:visible;mso-wrap-style:square;mso-width-percent:0;mso-height-percent:0;mso-wrap-distance-left:9pt;mso-wrap-distance-top:0;mso-wrap-distance-right:9pt;mso-wrap-distance-bottom:0;mso-position-horizontal:absolute;mso-position-horizontal-relative:text;mso-position-vertical:absolute;mso-position-vertical-relative:text;mso-width-percent:0;mso-height-percent:0;mso-width-relative:margin;mso-height-relative:margin;v-text-anchor:top" o:gfxdata="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" filled="f" stroked="f" strokeweight=".5pt">
+              <v:shape w14:anchorId="5885D15B" id="_x0000_s1031" type="#_x0000_t202" style="position:absolute;left:0;text-align:left;margin-left:365.5pt;margin-top:53.7pt;width:97.2pt;height:33.5pt;z-index:251772928;visibility:visible;mso-wrap-style:square;mso-width-percent:0;mso-height-percent:0;mso-wrap-distance-left:9pt;mso-wrap-distance-top:0;mso-wrap-distance-right:9pt;mso-wrap-distance-bottom:0;mso-position-horizontal:absolute;mso-position-horizontal-relative:text;mso-position-vertical:absolute;mso-position-vertical-relative:text;mso-width-percent:0;mso-height-percent:0;mso-width-relative:margin;mso-height-relative:margin;v-text-anchor:top" o:gfxdata="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" filled="f" stroked="f" strokeweight=".5pt">
                 <v:textbox>
                   <w:txbxContent>
                     <w:p>
@@ -3294,6 +3269,7 @@
       <w:r>
         <w:rPr>
           <w:rFonts w:ascii="Raleway Thin SemiBold" w:hAnsi="Raleway Thin SemiBold"/>
+          <w:noProof/>
           <w:sz w:val="40"/>
           <w:szCs w:val="40"/>
           <w:u w:val="single"/>
@@ -3434,7 +3410,7 @@
           </mc:Choice>
           <mc:Fallback>
             <w:pict>
-              <v:shape w14:anchorId="218E53FE" id="_x0000_s1032" type="#_x0000_t202" style="position:absolute;left:0;text-align:left;margin-left:-6.65pt;margin-top:116.55pt;width:107.1pt;height:47.45pt;z-index:251693056;visibility:visible;mso-wrap-style:square;mso-width-percent:0;mso-height-percent:0;mso-wrap-distance-left:9pt;mso-wrap-distance-top:0;mso-wrap-distance-right:9pt;mso-wrap-distance-bottom:0;mso-position-horizontal:absolute;mso-position-horizontal-relative:text;mso-position-vertical:absolute;mso-position-vertical-relative:text;mso-width-percent:0;mso-height-percent:0;mso-width-relative:margin;mso-height-relative:margin;v-text-anchor:top" o:gfxdata="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" filled="f" stroked="f" strokeweight=".5pt">
+              <v:shape w14:anchorId="218E53FE" id="_x0000_s1032" type="#_x0000_t202" style="position:absolute;left:0;text-align:left;margin-left:-6.65pt;margin-top:116.55pt;width:107.1pt;height:47.45pt;z-index:251693056;visibility:visible;mso-wrap-style:square;mso-width-percent:0;mso-height-percent:0;mso-wrap-distance-left:9pt;mso-wrap-distance-top:0;mso-wrap-distance-right:9pt;mso-wrap-distance-bottom:0;mso-position-horizontal:absolute;mso-position-horizontal-relative:text;mso-position-vertical:absolute;mso-position-vertical-relative:text;mso-width-percent:0;mso-height-percent:0;mso-width-relative:margin;mso-height-relative:margin;v-text-anchor:top" o:gfxdata="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" filled="f" stroked="f" strokeweight=".5pt">
                 <v:textbox>
                   <w:txbxContent>
                     <w:p>
@@ -3538,7 +3514,7 @@
           </mc:Choice>
           <mc:Fallback>
             <w:pict>
-              <v:shape w14:anchorId="1372D8DE" id="_x0000_s1033" type="#_x0000_t202" style="position:absolute;left:0;text-align:left;margin-left:-4.95pt;margin-top:29.85pt;width:107.35pt;height:30.75pt;z-index:251653120;visibility:visible;mso-wrap-style:square;mso-width-percent:0;mso-height-percent:0;mso-wrap-distance-left:9pt;mso-wrap-distance-top:0;mso-wrap-distance-right:9pt;mso-wrap-distance-bottom:0;mso-position-horizontal:absolute;mso-position-horizontal-relative:text;mso-position-vertical:absolute;mso-position-vertical-relative:text;mso-width-percent:0;mso-height-percent:0;mso-width-relative:margin;mso-height-relative:margin;v-text-anchor:top" o:gfxdata="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" filled="f" stroked="f" strokeweight=".5pt">
+              <v:shape w14:anchorId="1372D8DE" id="_x0000_s1033" type="#_x0000_t202" style="position:absolute;left:0;text-align:left;margin-left:-4.95pt;margin-top:29.85pt;width:107.35pt;height:30.75pt;z-index:251653120;visibility:visible;mso-wrap-style:square;mso-width-percent:0;mso-height-percent:0;mso-wrap-distance-left:9pt;mso-wrap-distance-top:0;mso-wrap-distance-right:9pt;mso-wrap-distance-bottom:0;mso-position-horizontal:absolute;mso-position-horizontal-relative:text;mso-position-vertical:absolute;mso-position-vertical-relative:text;mso-width-percent:0;mso-height-percent:0;mso-width-relative:margin;mso-height-relative:margin;v-text-anchor:top" o:gfxdata="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" filled="f" stroked="f" strokeweight=".5pt">
                 <v:textbox>
                   <w:txbxContent>
                     <w:p>
@@ -3642,7 +3618,7 @@
           </mc:Choice>
           <mc:Fallback>
             <w:pict>
-              <v:shape w14:anchorId="4E8D336F" id="_x0000_s1034" type="#_x0000_t202" style="position:absolute;left:0;text-align:left;margin-left:366.8pt;margin-top:90.2pt;width:99.65pt;height:61.05pt;z-index:251726848;visibility:visible;mso-wrap-style:square;mso-width-percent:0;mso-height-percent:0;mso-wrap-distance-left:9pt;mso-wrap-distance-top:0;mso-wrap-distance-right:9pt;mso-wrap-distance-bottom:0;mso-position-horizontal:absolute;mso-position-horizontal-relative:text;mso-position-vertical:absolute;mso-position-vertical-relative:text;mso-width-percent:0;mso-height-percent:0;mso-width-relative:margin;mso-height-relative:margin;v-text-anchor:top" o:gfxdata="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" filled="f" stroked="f" strokeweight=".5pt">
+              <v:shape w14:anchorId="4E8D336F" id="_x0000_s1034" type="#_x0000_t202" style="position:absolute;left:0;text-align:left;margin-left:366.8pt;margin-top:90.2pt;width:99.65pt;height:61.05pt;z-index:251726848;visibility:visible;mso-wrap-style:square;mso-width-percent:0;mso-height-percent:0;mso-wrap-distance-left:9pt;mso-wrap-distance-top:0;mso-wrap-distance-right:9pt;mso-wrap-distance-bottom:0;mso-position-horizontal:absolute;mso-position-horizontal-relative:text;mso-position-vertical:absolute;mso-position-vertical-relative:text;mso-width-percent:0;mso-height-percent:0;mso-width-relative:margin;mso-height-relative:margin;v-text-anchor:top" o:gfxdata="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" filled="f" stroked="f" strokeweight=".5pt">
                 <v:textbox>
                   <w:txbxContent>
                     <w:p>
@@ -3919,7 +3895,7 @@
           </mc:Choice>
           <mc:Fallback>
             <w:pict>
-              <v:shape w14:anchorId="5A7B644D" id="_x0000_s1035" type="#_x0000_t202" style="position:absolute;left:0;text-align:left;margin-left:198.75pt;margin-top:15.05pt;width:183.1pt;height:43.3pt;z-index:251750400;visibility:visible;mso-wrap-style:square;mso-width-percent:0;mso-height-percent:0;mso-wrap-distance-left:9pt;mso-wrap-distance-top:0;mso-wrap-distance-right:9pt;mso-wrap-distance-bottom:0;mso-position-horizontal:absolute;mso-position-horizontal-relative:text;mso-position-vertical:absolute;mso-position-vertical-relative:text;mso-width-percent:0;mso-height-percent:0;mso-width-relative:margin;mso-height-relative:margin;v-text-anchor:top" o:gfxdata="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" filled="f" stroked="f" strokeweight=".5pt">
+              <v:shape w14:anchorId="5A7B644D" id="_x0000_s1035" type="#_x0000_t202" style="position:absolute;left:0;text-align:left;margin-left:198.75pt;margin-top:15.05pt;width:183.1pt;height:43.3pt;z-index:251750400;visibility:visible;mso-wrap-style:square;mso-width-percent:0;mso-height-percent:0;mso-wrap-distance-left:9pt;mso-wrap-distance-top:0;mso-wrap-distance-right:9pt;mso-wrap-distance-bottom:0;mso-position-horizontal:absolute;mso-position-horizontal-relative:text;mso-position-vertical:absolute;mso-position-vertical-relative:text;mso-width-percent:0;mso-height-percent:0;mso-width-relative:margin;mso-height-relative:margin;v-text-anchor:top" o:gfxdata="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" filled="f" stroked="f" strokeweight=".5pt">
                 <v:textbox>
                   <w:txbxContent>
                     <w:p>
@@ -4535,6 +4511,7 @@
       <w:r>
         <w:rPr>
           <w:rFonts w:ascii="Raleway Thin SemiBold" w:hAnsi="Raleway Thin SemiBold"/>
+          <w:noProof/>
           <w:sz w:val="40"/>
           <w:szCs w:val="40"/>
           <w:u w:val="single"/>
@@ -4885,6 +4862,7 @@
       <w:r>
         <w:rPr>
           <w:rFonts w:ascii="Raleway Thin" w:hAnsi="Raleway Thin"/>
+          <w:noProof/>
           <w:szCs w:val="24"/>
         </w:rPr>
         <w:drawing>
@@ -4981,17 +4959,89 @@
           <w:szCs w:val="40"/>
           <w:u w:val="single"/>
         </w:rPr>
-        <w:t>2</w:t>
-      </w:r>
-      <w:r>
+        <w:t>2.1 Completing Courses</w:t>
+      </w:r>
+    </w:p>
+    <w:p>
+      <w:pPr>
+        <w:rPr>
+          <w:rFonts w:ascii="Raleway Thin" w:hAnsi="Raleway Thin"/>
+          <w:szCs w:val="24"/>
+        </w:rPr>
+      </w:pPr>
+      <w:r>
+        <w:rPr>
+          <w:rFonts w:ascii="Raleway Thin" w:hAnsi="Raleway Thin"/>
+          <w:szCs w:val="24"/>
+        </w:rPr>
+        <w:t>Upon completion of a course, you’ll be given points, alongside any badges you may have picked up along the way (you can view these in your profile)</w:t>
+      </w:r>
+      <w:r>
+        <w:rPr>
+          <w:rFonts w:ascii="Raleway Thin" w:hAnsi="Raleway Thin"/>
+          <w:szCs w:val="24"/>
+        </w:rPr>
+        <w:t xml:space="preserve">. Points contribute towards your global leaderboard position. </w:t>
+      </w:r>
+    </w:p>
+    <w:p>
+      <w:pPr>
+        <w:rPr>
+          <w:rFonts w:ascii="Raleway Thin" w:hAnsi="Raleway Thin"/>
+          <w:szCs w:val="24"/>
+        </w:rPr>
+      </w:pPr>
+      <w:r>
+        <w:rPr>
+          <w:rFonts w:ascii="Raleway Thin" w:hAnsi="Raleway Thin"/>
+          <w:szCs w:val="24"/>
+        </w:rPr>
+        <w:t xml:space="preserve">A course that takes more time, or more skill to complete, will result in a higher point reward for completing it. Points earned can be boosted by our </w:t>
+      </w:r>
+      <w:r>
+        <w:rPr>
+          <w:rFonts w:ascii="Raleway Thin" w:hAnsi="Raleway Thin"/>
+          <w:b/>
+          <w:bCs/>
+          <w:i/>
+          <w:iCs/>
+          <w:szCs w:val="24"/>
+        </w:rPr>
+        <w:t xml:space="preserve">Daily Rewards </w:t>
+      </w:r>
+      <w:r>
+        <w:rPr>
+          <w:rFonts w:ascii="Raleway Thin" w:hAnsi="Raleway Thin"/>
+          <w:szCs w:val="24"/>
+        </w:rPr>
+        <w:t>system if the effect is active when the course is ended.</w:t>
+      </w:r>
+    </w:p>
+    <w:p>
+      <w:pPr>
+        <w:rPr>
+          <w:rFonts w:ascii="Raleway Thin" w:hAnsi="Raleway Thin"/>
+          <w:szCs w:val="24"/>
+        </w:rPr>
+      </w:pPr>
+    </w:p>
+    <w:p>
+      <w:pPr>
+        <w:rPr>
+          <w:rFonts w:ascii="Raleway Thin" w:hAnsi="Raleway Thin"/>
+          <w:szCs w:val="24"/>
+        </w:rPr>
+      </w:pPr>
+    </w:p>
+    <w:p>
+      <w:pPr>
         <w:rPr>
           <w:rFonts w:ascii="Raleway Thin SemiBold" w:hAnsi="Raleway Thin SemiBold"/>
           <w:sz w:val="40"/>
           <w:szCs w:val="40"/>
           <w:u w:val="single"/>
         </w:rPr>
-        <w:t>.</w:t>
-      </w:r>
+      </w:pPr>
       <w:r>
         <w:rPr>
           <w:rFonts w:ascii="Raleway Thin SemiBold" w:hAnsi="Raleway Thin SemiBold"/>
@@ -4999,7 +5049,7 @@
           <w:szCs w:val="40"/>
           <w:u w:val="single"/>
         </w:rPr>
-        <w:t>1</w:t>
+        <w:t>2.</w:t>
       </w:r>
       <w:r>
         <w:rPr>
@@ -5008,7 +5058,7 @@
           <w:szCs w:val="40"/>
           <w:u w:val="single"/>
         </w:rPr>
-        <w:t xml:space="preserve"> </w:t>
+        <w:t>2</w:t>
       </w:r>
       <w:r>
         <w:rPr>
@@ -5017,159 +5067,314 @@
           <w:szCs w:val="40"/>
           <w:u w:val="single"/>
         </w:rPr>
-        <w:t>Completing Courses</w:t>
-      </w:r>
-    </w:p>
-    <w:p>
-      <w:pPr>
-        <w:rPr>
-          <w:rFonts w:ascii="Raleway Thin" w:hAnsi="Raleway Thin"/>
-          <w:szCs w:val="24"/>
-        </w:rPr>
-      </w:pPr>
-      <w:r>
-        <w:rPr>
-          <w:rFonts w:ascii="Raleway Thin" w:hAnsi="Raleway Thin"/>
-          <w:szCs w:val="24"/>
-        </w:rPr>
-        <w:t>Upon completion of a course, you’ll be given points, alongside any badges you may have picked up along the way (you can view these in your profile)</w:t>
-      </w:r>
-      <w:r>
-        <w:rPr>
-          <w:rFonts w:ascii="Raleway Thin" w:hAnsi="Raleway Thin"/>
-          <w:szCs w:val="24"/>
-        </w:rPr>
-        <w:t xml:space="preserve">. Points contribute towards your global leaderboard position. </w:t>
-      </w:r>
-    </w:p>
-    <w:p>
-      <w:pPr>
-        <w:rPr>
-          <w:rFonts w:ascii="Raleway Thin" w:hAnsi="Raleway Thin"/>
-          <w:szCs w:val="24"/>
-        </w:rPr>
-      </w:pPr>
-      <w:r>
-        <w:rPr>
-          <w:rFonts w:ascii="Raleway Thin" w:hAnsi="Raleway Thin"/>
-          <w:szCs w:val="24"/>
-        </w:rPr>
-        <w:t xml:space="preserve">A course that takes more time, or more skill to complete, will result in a higher point reward for completing it. Points earned can be boosted by our </w:t>
-      </w:r>
-      <w:r>
-        <w:rPr>
-          <w:rFonts w:ascii="Raleway Thin" w:hAnsi="Raleway Thin"/>
-          <w:b/>
-          <w:bCs/>
-          <w:i/>
-          <w:iCs/>
-          <w:szCs w:val="24"/>
-        </w:rPr>
-        <w:t xml:space="preserve">Daily Rewards </w:t>
-      </w:r>
-      <w:r>
-        <w:rPr>
-          <w:rFonts w:ascii="Raleway Thin" w:hAnsi="Raleway Thin"/>
-          <w:szCs w:val="24"/>
-        </w:rPr>
-        <w:t>system if the effect is active when the course is ended.</w:t>
-      </w:r>
-    </w:p>
-    <w:p>
-      <w:pPr>
-        <w:rPr>
-          <w:rFonts w:ascii="Raleway Thin" w:hAnsi="Raleway Thin"/>
-          <w:szCs w:val="24"/>
-        </w:rPr>
-      </w:pPr>
-      <w:r>
-        <w:rPr>
-          <w:rFonts w:ascii="Raleway Thin" w:hAnsi="Raleway Thin"/>
-          <w:szCs w:val="24"/>
-        </w:rPr>
-        <w:t>Daily rewards, as the name suggests, are rewards that can be randomly won daily. The effects of the reward last for 12 hours and apply to all courses completed in that timeframe. Multipliers for points are won randomly on the Daily Reward Spin Wheel.</w:t>
-      </w:r>
-    </w:p>
-    <w:p>
-      <w:pPr>
-        <w:rPr>
-          <w:rFonts w:ascii="Raleway Thin" w:hAnsi="Raleway Thin"/>
-          <w:szCs w:val="24"/>
-        </w:rPr>
-      </w:pPr>
-      <w:r>
-        <w:rPr>
-          <w:rFonts w:ascii="Raleway Thin" w:hAnsi="Raleway Thin"/>
-          <w:szCs w:val="24"/>
-        </w:rPr>
-        <w:t>Each day, you will be prompted to spin the wheel, and win whatever multiplier the wheel lands on.</w:t>
-      </w:r>
-    </w:p>
-    <w:p>
-      <w:pPr>
-        <w:rPr>
-          <w:rFonts w:ascii="Raleway Thin" w:hAnsi="Raleway Thin"/>
-          <w:szCs w:val="24"/>
-        </w:rPr>
-      </w:pPr>
-    </w:p>
-    <w:p>
-      <w:pPr>
+        <w:t xml:space="preserve"> </w:t>
+      </w:r>
+      <w:r>
         <w:rPr>
           <w:rFonts w:ascii="Raleway Thin SemiBold" w:hAnsi="Raleway Thin SemiBold"/>
           <w:sz w:val="40"/>
           <w:szCs w:val="40"/>
           <w:u w:val="single"/>
         </w:rPr>
-      </w:pPr>
-      <w:r>
+        <w:t>Daily Spin Wheel</w:t>
+      </w:r>
+    </w:p>
+    <w:p>
+      <w:pPr>
+        <w:rPr>
+          <w:rFonts w:ascii="Raleway Thin" w:hAnsi="Raleway Thin"/>
+          <w:szCs w:val="24"/>
+        </w:rPr>
+      </w:pPr>
+      <w:r>
+        <w:rPr>
+          <w:rFonts w:ascii="Raleway Thin" w:hAnsi="Raleway Thin"/>
+          <w:noProof/>
+          <w:szCs w:val="24"/>
+        </w:rPr>
+        <w:drawing>
+          <wp:anchor distT="0" distB="0" distL="114300" distR="114300" simplePos="0" relativeHeight="251784192" behindDoc="0" locked="0" layoutInCell="1" allowOverlap="1" wp14:anchorId="4F4381A2" wp14:editId="2B1C0904">
+            <wp:simplePos x="0" y="0"/>
+            <wp:positionH relativeFrom="column">
+              <wp:posOffset>3194685</wp:posOffset>
+            </wp:positionH>
+            <wp:positionV relativeFrom="paragraph">
+              <wp:posOffset>1384300</wp:posOffset>
+            </wp:positionV>
+            <wp:extent cx="2968625" cy="1685925"/>
+            <wp:effectExtent l="0" t="0" r="3175" b="3175"/>
+            <wp:wrapSquare wrapText="bothSides"/>
+            <wp:docPr id="692009752" name="Picture 2" descr="A screenshot of a computer&#10;&#10;Description automatically generated"/>
+            <wp:cNvGraphicFramePr>
+              <a:graphicFrameLocks xmlns:a="http://schemas.openxmlformats.org/drawingml/2006/main" noChangeAspect="1"/>
+            </wp:cNvGraphicFramePr>
+            <a:graphic xmlns:a="http://schemas.openxmlformats.org/drawingml/2006/main">
+              <a:graphicData uri="http://schemas.openxmlformats.org/drawingml/2006/picture">
+                <pic:pic xmlns:pic="http://schemas.openxmlformats.org/drawingml/2006/picture">
+                  <pic:nvPicPr>
+                    <pic:cNvPr id="692009752" name="Picture 2" descr="A screenshot of a computer&#10;&#10;Description automatically generated"/>
+                    <pic:cNvPicPr/>
+                  </pic:nvPicPr>
+                  <pic:blipFill rotWithShape="1">
+                    <a:blip r:embed="rId17" cstate="print">
+                      <a:extLst>
+                        <a:ext uri="{28A0092B-C50C-407E-A947-70E740481C1C}">
+                          <a14:useLocalDpi xmlns:a14="http://schemas.microsoft.com/office/drawing/2010/main" val="0"/>
+                        </a:ext>
+                      </a:extLst>
+                    </a:blip>
+                    <a:srcRect t="9126"/>
+                    <a:stretch/>
+                  </pic:blipFill>
+                  <pic:spPr bwMode="auto">
+                    <a:xfrm>
+                      <a:off x="0" y="0"/>
+                      <a:ext cx="2968625" cy="1685925"/>
+                    </a:xfrm>
+                    <a:prstGeom prst="rect">
+                      <a:avLst/>
+                    </a:prstGeom>
+                    <a:ln>
+                      <a:noFill/>
+                    </a:ln>
+                    <a:extLst>
+                      <a:ext uri="{53640926-AAD7-44D8-BBD7-CCE9431645EC}">
+                        <a14:shadowObscured xmlns:a14="http://schemas.microsoft.com/office/drawing/2010/main"/>
+                      </a:ext>
+                    </a:extLst>
+                  </pic:spPr>
+                </pic:pic>
+              </a:graphicData>
+            </a:graphic>
+            <wp14:sizeRelH relativeFrom="page">
+              <wp14:pctWidth>0</wp14:pctWidth>
+            </wp14:sizeRelH>
+            <wp14:sizeRelV relativeFrom="page">
+              <wp14:pctHeight>0</wp14:pctHeight>
+            </wp14:sizeRelV>
+          </wp:anchor>
+        </w:drawing>
+      </w:r>
+      <w:r>
+        <w:rPr>
+          <w:rFonts w:ascii="Raleway Thin" w:hAnsi="Raleway Thin"/>
+          <w:noProof/>
+          <w:szCs w:val="24"/>
+        </w:rPr>
+        <w:drawing>
+          <wp:anchor distT="0" distB="0" distL="114300" distR="114300" simplePos="0" relativeHeight="251783168" behindDoc="0" locked="0" layoutInCell="1" allowOverlap="1" wp14:anchorId="379E6F03" wp14:editId="2CD064C1">
+            <wp:simplePos x="0" y="0"/>
+            <wp:positionH relativeFrom="column">
+              <wp:posOffset>-101600</wp:posOffset>
+            </wp:positionH>
+            <wp:positionV relativeFrom="paragraph">
+              <wp:posOffset>1384300</wp:posOffset>
+            </wp:positionV>
+            <wp:extent cx="3088005" cy="1760855"/>
+            <wp:effectExtent l="0" t="0" r="0" b="4445"/>
+            <wp:wrapSquare wrapText="bothSides"/>
+            <wp:docPr id="989954996" name="Picture 1" descr="A screenshot of a computer&#10;&#10;Description automatically generated"/>
+            <wp:cNvGraphicFramePr>
+              <a:graphicFrameLocks xmlns:a="http://schemas.openxmlformats.org/drawingml/2006/main" noChangeAspect="1"/>
+            </wp:cNvGraphicFramePr>
+            <a:graphic xmlns:a="http://schemas.openxmlformats.org/drawingml/2006/main">
+              <a:graphicData uri="http://schemas.openxmlformats.org/drawingml/2006/picture">
+                <pic:pic xmlns:pic="http://schemas.openxmlformats.org/drawingml/2006/picture">
+                  <pic:nvPicPr>
+                    <pic:cNvPr id="989954996" name="Picture 1" descr="A screenshot of a computer&#10;&#10;Description automatically generated"/>
+                    <pic:cNvPicPr/>
+                  </pic:nvPicPr>
+                  <pic:blipFill rotWithShape="1">
+                    <a:blip r:embed="rId18" cstate="print">
+                      <a:extLst>
+                        <a:ext uri="{28A0092B-C50C-407E-A947-70E740481C1C}">
+                          <a14:useLocalDpi xmlns:a14="http://schemas.microsoft.com/office/drawing/2010/main" val="0"/>
+                        </a:ext>
+                      </a:extLst>
+                    </a:blip>
+                    <a:srcRect t="8772"/>
+                    <a:stretch/>
+                  </pic:blipFill>
+                  <pic:spPr bwMode="auto">
+                    <a:xfrm>
+                      <a:off x="0" y="0"/>
+                      <a:ext cx="3088005" cy="1760855"/>
+                    </a:xfrm>
+                    <a:prstGeom prst="rect">
+                      <a:avLst/>
+                    </a:prstGeom>
+                    <a:ln>
+                      <a:noFill/>
+                    </a:ln>
+                    <a:extLst>
+                      <a:ext uri="{53640926-AAD7-44D8-BBD7-CCE9431645EC}">
+                        <a14:shadowObscured xmlns:a14="http://schemas.microsoft.com/office/drawing/2010/main"/>
+                      </a:ext>
+                    </a:extLst>
+                  </pic:spPr>
+                </pic:pic>
+              </a:graphicData>
+            </a:graphic>
+            <wp14:sizeRelH relativeFrom="page">
+              <wp14:pctWidth>0</wp14:pctWidth>
+            </wp14:sizeRelH>
+            <wp14:sizeRelV relativeFrom="page">
+              <wp14:pctHeight>0</wp14:pctHeight>
+            </wp14:sizeRelV>
+          </wp:anchor>
+        </w:drawing>
+      </w:r>
+      <w:r>
+        <w:rPr>
+          <w:rFonts w:ascii="Raleway Thin" w:hAnsi="Raleway Thin"/>
+          <w:szCs w:val="24"/>
+        </w:rPr>
+        <w:t>Daily rewards, as the name suggests, are rewards that can be randomly won daily. The effects of the reward apply to all courses completed in that timeframe. Multipliers for points are won randomly on the Daily Reward Spin Wheel</w:t>
+      </w:r>
+      <w:r>
+        <w:rPr>
+          <w:rFonts w:ascii="Raleway Thin" w:hAnsi="Raleway Thin"/>
+          <w:szCs w:val="24"/>
+        </w:rPr>
+        <w:t>, ranging from 1.5x, 2x, and 3x, as shown below:</w:t>
+      </w:r>
+    </w:p>
+    <w:p>
+      <w:pPr>
+        <w:rPr>
+          <w:rFonts w:ascii="Raleway Thin" w:hAnsi="Raleway Thin"/>
+          <w:szCs w:val="24"/>
+        </w:rPr>
+      </w:pPr>
+    </w:p>
+    <w:p>
+      <w:pPr>
+        <w:rPr>
+          <w:rFonts w:ascii="Raleway Thin" w:hAnsi="Raleway Thin"/>
+          <w:szCs w:val="24"/>
+        </w:rPr>
+      </w:pPr>
+      <w:r>
+        <w:rPr>
+          <w:rFonts w:ascii="Raleway Thin" w:hAnsi="Raleway Thin"/>
+          <w:szCs w:val="24"/>
+        </w:rPr>
+        <w:t>Each day, you will be prompted to spin the wheel, and win whatever multiplier the wheel lands o</w:t>
+      </w:r>
+      <w:r>
+        <w:rPr>
+          <w:rFonts w:ascii="Raleway Thin" w:hAnsi="Raleway Thin"/>
+          <w:szCs w:val="24"/>
+        </w:rPr>
+        <w:t>n. It will</w:t>
+      </w:r>
+      <w:r>
+        <w:rPr>
+          <w:rFonts w:ascii="Raleway Thin" w:hAnsi="Raleway Thin"/>
+          <w:szCs w:val="24"/>
+        </w:rPr>
+        <w:t xml:space="preserve"> t</w:t>
+      </w:r>
+      <w:r>
+        <w:rPr>
+          <w:rFonts w:ascii="Raleway Thin" w:hAnsi="Raleway Thin"/>
+          <w:szCs w:val="24"/>
+        </w:rPr>
+        <w:t xml:space="preserve">hen effect the points you earn for completing the course, which is shown by the levelling bar under the header </w:t>
+      </w:r>
+      <w:r>
+        <w:rPr>
+          <w:rFonts w:ascii="Raleway Thin" w:hAnsi="Raleway Thin"/>
+          <w:i/>
+          <w:iCs/>
+          <w:szCs w:val="24"/>
+        </w:rPr>
+        <w:t xml:space="preserve">(see section </w:t>
+      </w:r>
+      <w:r>
+        <w:rPr>
+          <w:rFonts w:ascii="Raleway Thin" w:hAnsi="Raleway Thin"/>
+          <w:i/>
+          <w:iCs/>
+          <w:szCs w:val="24"/>
+        </w:rPr>
+        <w:t>2.3</w:t>
+      </w:r>
+      <w:r>
+        <w:rPr>
+          <w:rFonts w:ascii="Raleway Thin" w:hAnsi="Raleway Thin"/>
+          <w:i/>
+          <w:iCs/>
+          <w:szCs w:val="24"/>
+        </w:rPr>
+        <w:t>)</w:t>
+      </w:r>
+      <w:r>
+        <w:rPr>
+          <w:rFonts w:ascii="Raleway Thin" w:hAnsi="Raleway Thin"/>
+          <w:i/>
+          <w:iCs/>
+          <w:szCs w:val="24"/>
+        </w:rPr>
+        <w:t>.</w:t>
+      </w:r>
+    </w:p>
+    <w:p>
+      <w:pPr>
+        <w:rPr>
+          <w:rFonts w:ascii="Raleway Thin" w:hAnsi="Raleway Thin"/>
+          <w:szCs w:val="24"/>
+        </w:rPr>
+      </w:pPr>
+    </w:p>
+    <w:p>
+      <w:pPr>
         <w:rPr>
           <w:rFonts w:ascii="Raleway Thin SemiBold" w:hAnsi="Raleway Thin SemiBold"/>
           <w:sz w:val="40"/>
           <w:szCs w:val="40"/>
           <w:u w:val="single"/>
         </w:rPr>
-        <w:t>2.</w:t>
-      </w:r>
-      <w:r>
+      </w:pPr>
+    </w:p>
+    <w:p>
+      <w:pPr>
         <w:rPr>
           <w:rFonts w:ascii="Raleway Thin SemiBold" w:hAnsi="Raleway Thin SemiBold"/>
           <w:sz w:val="40"/>
           <w:szCs w:val="40"/>
           <w:u w:val="single"/>
         </w:rPr>
-        <w:t>2</w:t>
-      </w:r>
-      <w:r>
+      </w:pPr>
+    </w:p>
+    <w:p>
+      <w:pPr>
         <w:rPr>
           <w:rFonts w:ascii="Raleway Thin SemiBold" w:hAnsi="Raleway Thin SemiBold"/>
           <w:sz w:val="40"/>
           <w:szCs w:val="40"/>
           <w:u w:val="single"/>
         </w:rPr>
-        <w:t xml:space="preserve"> </w:t>
-      </w:r>
-      <w:r>
+      </w:pPr>
+    </w:p>
+    <w:p>
+      <w:pPr>
         <w:rPr>
           <w:rFonts w:ascii="Raleway Thin SemiBold" w:hAnsi="Raleway Thin SemiBold"/>
           <w:sz w:val="40"/>
           <w:szCs w:val="40"/>
           <w:u w:val="single"/>
         </w:rPr>
-        <w:t>Levelling Up</w:t>
-      </w:r>
-    </w:p>
-    <w:p>
-      <w:pPr>
-        <w:spacing w:before="0" w:after="200" w:line="276" w:lineRule="auto"/>
-        <w:jc w:val="left"/>
+      </w:pPr>
+      <w:r>
         <w:rPr>
           <w:rFonts w:ascii="Raleway Thin SemiBold" w:hAnsi="Raleway Thin SemiBold"/>
           <w:sz w:val="40"/>
           <w:szCs w:val="40"/>
           <w:u w:val="single"/>
         </w:rPr>
-      </w:pPr>
+        <w:t>2.</w:t>
+      </w:r>
       <w:r>
         <w:rPr>
           <w:rFonts w:ascii="Raleway Thin SemiBold" w:hAnsi="Raleway Thin SemiBold"/>
@@ -5177,84 +5382,554 @@
           <w:szCs w:val="40"/>
           <w:u w:val="single"/>
         </w:rPr>
-        <w:br w:type="page"/>
-      </w:r>
-    </w:p>
-    <w:p>
-      <w:pPr>
-        <w:rPr>
-          <w:rFonts w:ascii="Raleway Thin" w:hAnsi="Raleway Thin"/>
-          <w:b/>
-          <w:bCs/>
-          <w:sz w:val="44"/>
-          <w:szCs w:val="44"/>
-          <w:u w:val="single"/>
-        </w:rPr>
-      </w:pPr>
-      <w:r>
-        <w:rPr>
-          <w:rFonts w:ascii="Raleway Thin" w:hAnsi="Raleway Thin"/>
-          <w:b/>
-          <w:bCs/>
-          <w:sz w:val="44"/>
-          <w:szCs w:val="44"/>
-          <w:u w:val="single"/>
-        </w:rPr>
-        <w:lastRenderedPageBreak/>
-        <w:t xml:space="preserve">Section </w:t>
-      </w:r>
-      <w:r>
-        <w:rPr>
-          <w:rFonts w:ascii="Raleway Thin" w:hAnsi="Raleway Thin"/>
-          <w:b/>
-          <w:bCs/>
-          <w:sz w:val="44"/>
-          <w:szCs w:val="44"/>
-          <w:u w:val="single"/>
-        </w:rPr>
         <w:t>3</w:t>
       </w:r>
       <w:r>
-        <w:rPr>
-          <w:rFonts w:ascii="Raleway Thin" w:hAnsi="Raleway Thin"/>
-          <w:b/>
-          <w:bCs/>
-          <w:sz w:val="44"/>
-          <w:szCs w:val="44"/>
-          <w:u w:val="single"/>
-        </w:rPr>
-        <w:t xml:space="preserve">: </w:t>
-      </w:r>
-      <w:r>
-        <w:rPr>
-          <w:rFonts w:ascii="Raleway Thin" w:hAnsi="Raleway Thin"/>
-          <w:b/>
-          <w:bCs/>
-          <w:sz w:val="44"/>
-          <w:szCs w:val="44"/>
-          <w:u w:val="single"/>
-        </w:rPr>
-        <w:t>Leaderboards and Competitions</w:t>
-      </w:r>
-    </w:p>
-    <w:p>
-      <w:pPr>
         <w:rPr>
           <w:rFonts w:ascii="Raleway Thin SemiBold" w:hAnsi="Raleway Thin SemiBold"/>
           <w:sz w:val="40"/>
           <w:szCs w:val="40"/>
           <w:u w:val="single"/>
         </w:rPr>
-      </w:pPr>
-      <w:r>
+        <w:t xml:space="preserve"> Levelling Up</w:t>
+      </w:r>
+    </w:p>
+    <w:p>
+      <w:pPr>
+        <w:spacing w:before="0" w:after="200" w:line="276" w:lineRule="auto"/>
+        <w:jc w:val="left"/>
+        <w:rPr>
+          <w:rFonts w:ascii="Raleway Thin" w:hAnsi="Raleway Thin"/>
+          <w:szCs w:val="24"/>
+        </w:rPr>
+      </w:pPr>
+      <w:r>
+        <w:rPr>
+          <w:rFonts w:ascii="Raleway Thin" w:hAnsi="Raleway Thin"/>
+          <w:noProof/>
+          <w:szCs w:val="24"/>
+        </w:rPr>
+        <mc:AlternateContent>
+          <mc:Choice Requires="wps">
+            <w:drawing>
+              <wp:anchor distT="0" distB="0" distL="114300" distR="114300" simplePos="0" relativeHeight="251790336" behindDoc="0" locked="0" layoutInCell="1" allowOverlap="1" wp14:anchorId="3C8649C1" wp14:editId="6858ECF5">
+                <wp:simplePos x="0" y="0"/>
+                <wp:positionH relativeFrom="column">
+                  <wp:posOffset>3902780</wp:posOffset>
+                </wp:positionH>
+                <wp:positionV relativeFrom="paragraph">
+                  <wp:posOffset>1187944</wp:posOffset>
+                </wp:positionV>
+                <wp:extent cx="1817511" cy="575239"/>
+                <wp:effectExtent l="0" t="0" r="0" b="0"/>
+                <wp:wrapNone/>
+                <wp:docPr id="1176456990" name="Text Box 9"/>
+                <wp:cNvGraphicFramePr/>
+                <a:graphic xmlns:a="http://schemas.openxmlformats.org/drawingml/2006/main">
+                  <a:graphicData uri="http://schemas.microsoft.com/office/word/2010/wordprocessingShape">
+                    <wps:wsp>
+                      <wps:cNvSpPr txBox="1"/>
+                      <wps:spPr>
+                        <a:xfrm>
+                          <a:off x="0" y="0"/>
+                          <a:ext cx="1817511" cy="575239"/>
+                        </a:xfrm>
+                        <a:prstGeom prst="rect">
+                          <a:avLst/>
+                        </a:prstGeom>
+                        <a:solidFill>
+                          <a:schemeClr val="lt1"/>
+                        </a:solidFill>
+                        <a:ln w="6350">
+                          <a:noFill/>
+                        </a:ln>
+                      </wps:spPr>
+                      <wps:txbx>
+                        <w:txbxContent>
+                          <w:p>
+                            <w:pPr>
+                              <w:rPr>
+                                <w:rFonts w:ascii="Raleway" w:hAnsi="Raleway"/>
+                                <w:sz w:val="20"/>
+                                <w:szCs w:val="20"/>
+                              </w:rPr>
+                            </w:pPr>
+                            <w:r>
+                              <w:rPr>
+                                <w:rFonts w:ascii="Raleway Thin" w:hAnsi="Raleway Thin"/>
+                                <w:sz w:val="20"/>
+                                <w:szCs w:val="20"/>
+                              </w:rPr>
+                              <w:t>Progress bar that fills up as you complete courses</w:t>
+                            </w:r>
+                          </w:p>
+                        </w:txbxContent>
+                      </wps:txbx>
+                      <wps:bodyPr rot="0" spcFirstLastPara="0" vertOverflow="overflow" horzOverflow="overflow" vert="horz" wrap="square" lIns="91440" tIns="45720" rIns="91440" bIns="45720" numCol="1" spcCol="0" rtlCol="0" fromWordArt="0" anchor="t" anchorCtr="0" forceAA="0" compatLnSpc="1">
+                        <a:prstTxWarp prst="textNoShape">
+                          <a:avLst/>
+                        </a:prstTxWarp>
+                        <a:noAutofit/>
+                      </wps:bodyPr>
+                    </wps:wsp>
+                  </a:graphicData>
+                </a:graphic>
+                <wp14:sizeRelH relativeFrom="margin">
+                  <wp14:pctWidth>0</wp14:pctWidth>
+                </wp14:sizeRelH>
+                <wp14:sizeRelV relativeFrom="margin">
+                  <wp14:pctHeight>0</wp14:pctHeight>
+                </wp14:sizeRelV>
+              </wp:anchor>
+            </w:drawing>
+          </mc:Choice>
+          <mc:Fallback>
+            <w:pict>
+              <v:shape w14:anchorId="3C8649C1" id="Text Box 9" o:spid="_x0000_s1036" type="#_x0000_t202" style="position:absolute;margin-left:307.3pt;margin-top:93.55pt;width:143.1pt;height:45.3pt;z-index:251790336;visibility:visible;mso-wrap-style:square;mso-width-percent:0;mso-height-percent:0;mso-wrap-distance-left:9pt;mso-wrap-distance-top:0;mso-wrap-distance-right:9pt;mso-wrap-distance-bottom:0;mso-position-horizontal:absolute;mso-position-horizontal-relative:text;mso-position-vertical:absolute;mso-position-vertical-relative:text;mso-width-percent:0;mso-height-percent:0;mso-width-relative:margin;mso-height-relative:margin;v-text-anchor:top" o:gfxdata="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" fillcolor="white [3201]" stroked="f" strokeweight=".5pt">
+                <v:textbox>
+                  <w:txbxContent>
+                    <w:p>
+                      <w:pPr>
+                        <w:rPr>
+                          <w:rFonts w:ascii="Raleway" w:hAnsi="Raleway"/>
+                          <w:sz w:val="20"/>
+                          <w:szCs w:val="20"/>
+                        </w:rPr>
+                      </w:pPr>
+                      <w:r>
+                        <w:rPr>
+                          <w:rFonts w:ascii="Raleway Thin" w:hAnsi="Raleway Thin"/>
+                          <w:sz w:val="20"/>
+                          <w:szCs w:val="20"/>
+                        </w:rPr>
+                        <w:t>Progress bar that fills up as you complete courses</w:t>
+                      </w:r>
+                    </w:p>
+                  </w:txbxContent>
+                </v:textbox>
+              </v:shape>
+            </w:pict>
+          </mc:Fallback>
+        </mc:AlternateContent>
+      </w:r>
+      <w:r>
+        <w:rPr>
+          <w:rFonts w:ascii="Raleway Thin SemiBold" w:hAnsi="Raleway Thin SemiBold"/>
+          <w:noProof/>
+          <w:sz w:val="40"/>
+          <w:szCs w:val="40"/>
+          <w:u w:val="single"/>
+        </w:rPr>
+        <w:drawing>
+          <wp:anchor distT="0" distB="0" distL="114300" distR="114300" simplePos="0" relativeHeight="251533311" behindDoc="0" locked="0" layoutInCell="1" allowOverlap="1" wp14:anchorId="2364A35F" wp14:editId="6E16EC1B">
+            <wp:simplePos x="0" y="0"/>
+            <wp:positionH relativeFrom="column">
+              <wp:posOffset>-11430</wp:posOffset>
+            </wp:positionH>
+            <wp:positionV relativeFrom="paragraph">
+              <wp:posOffset>1784985</wp:posOffset>
+            </wp:positionV>
+            <wp:extent cx="5731510" cy="3254375"/>
+            <wp:effectExtent l="0" t="0" r="0" b="0"/>
+            <wp:wrapSquare wrapText="bothSides"/>
+            <wp:docPr id="1194850528" name="Picture 7"/>
+            <wp:cNvGraphicFramePr>
+              <a:graphicFrameLocks xmlns:a="http://schemas.openxmlformats.org/drawingml/2006/main" noChangeAspect="1"/>
+            </wp:cNvGraphicFramePr>
+            <a:graphic xmlns:a="http://schemas.openxmlformats.org/drawingml/2006/main">
+              <a:graphicData uri="http://schemas.openxmlformats.org/drawingml/2006/picture">
+                <pic:pic xmlns:pic="http://schemas.openxmlformats.org/drawingml/2006/picture">
+                  <pic:nvPicPr>
+                    <pic:cNvPr id="1194850528" name="Picture 1194850528"/>
+                    <pic:cNvPicPr/>
+                  </pic:nvPicPr>
+                  <pic:blipFill rotWithShape="1">
+                    <a:blip r:embed="rId19" cstate="print">
+                      <a:extLst>
+                        <a:ext uri="{28A0092B-C50C-407E-A947-70E740481C1C}">
+                          <a14:useLocalDpi xmlns:a14="http://schemas.microsoft.com/office/drawing/2010/main" val="0"/>
+                        </a:ext>
+                      </a:extLst>
+                    </a:blip>
+                    <a:srcRect t="9139"/>
+                    <a:stretch/>
+                  </pic:blipFill>
+                  <pic:spPr bwMode="auto">
+                    <a:xfrm>
+                      <a:off x="0" y="0"/>
+                      <a:ext cx="5731510" cy="3254375"/>
+                    </a:xfrm>
+                    <a:prstGeom prst="rect">
+                      <a:avLst/>
+                    </a:prstGeom>
+                    <a:ln>
+                      <a:noFill/>
+                    </a:ln>
+                    <a:extLst>
+                      <a:ext uri="{53640926-AAD7-44D8-BBD7-CCE9431645EC}">
+                        <a14:shadowObscured xmlns:a14="http://schemas.microsoft.com/office/drawing/2010/main"/>
+                      </a:ext>
+                    </a:extLst>
+                  </pic:spPr>
+                </pic:pic>
+              </a:graphicData>
+            </a:graphic>
+            <wp14:sizeRelH relativeFrom="page">
+              <wp14:pctWidth>0</wp14:pctWidth>
+            </wp14:sizeRelH>
+            <wp14:sizeRelV relativeFrom="page">
+              <wp14:pctHeight>0</wp14:pctHeight>
+            </wp14:sizeRelV>
+          </wp:anchor>
+        </w:drawing>
+      </w:r>
+      <w:r>
+        <w:rPr>
+          <w:rFonts w:ascii="Raleway Thin SemiBold" w:hAnsi="Raleway Thin SemiBold"/>
+          <w:noProof/>
+          <w:sz w:val="40"/>
+          <w:szCs w:val="40"/>
+          <w:u w:val="single"/>
+        </w:rPr>
+        <mc:AlternateContent>
+          <mc:Choice Requires="wps">
+            <w:drawing>
+              <wp:anchor distT="0" distB="0" distL="114300" distR="114300" simplePos="0" relativeHeight="251785216" behindDoc="0" locked="0" layoutInCell="1" allowOverlap="1" wp14:anchorId="0262DBF3" wp14:editId="429876BB">
+                <wp:simplePos x="0" y="0"/>
+                <wp:positionH relativeFrom="column">
+                  <wp:posOffset>688622</wp:posOffset>
+                </wp:positionH>
+                <wp:positionV relativeFrom="paragraph">
+                  <wp:posOffset>1853001</wp:posOffset>
+                </wp:positionV>
+                <wp:extent cx="56445" cy="711200"/>
+                <wp:effectExtent l="50800" t="0" r="33020" b="38100"/>
+                <wp:wrapNone/>
+                <wp:docPr id="365384120" name="Straight Arrow Connector 8"/>
+                <wp:cNvGraphicFramePr/>
+                <a:graphic xmlns:a="http://schemas.openxmlformats.org/drawingml/2006/main">
+                  <a:graphicData uri="http://schemas.microsoft.com/office/word/2010/wordprocessingShape">
+                    <wps:wsp>
+                      <wps:cNvCnPr/>
+                      <wps:spPr>
+                        <a:xfrm flipH="1">
+                          <a:off x="0" y="0"/>
+                          <a:ext cx="56445" cy="711200"/>
+                        </a:xfrm>
+                        <a:prstGeom prst="straightConnector1">
+                          <a:avLst/>
+                        </a:prstGeom>
+                        <a:ln>
+                          <a:solidFill>
+                            <a:srgbClr val="FF0000"/>
+                          </a:solidFill>
+                          <a:tailEnd type="triangle"/>
+                        </a:ln>
+                      </wps:spPr>
+                      <wps:style>
+                        <a:lnRef idx="1">
+                          <a:schemeClr val="accent1"/>
+                        </a:lnRef>
+                        <a:fillRef idx="0">
+                          <a:schemeClr val="accent1"/>
+                        </a:fillRef>
+                        <a:effectRef idx="0">
+                          <a:schemeClr val="accent1"/>
+                        </a:effectRef>
+                        <a:fontRef idx="minor">
+                          <a:schemeClr val="tx1"/>
+                        </a:fontRef>
+                      </wps:style>
+                      <wps:bodyPr/>
+                    </wps:wsp>
+                  </a:graphicData>
+                </a:graphic>
+                <wp14:sizeRelH relativeFrom="margin">
+                  <wp14:pctWidth>0</wp14:pctWidth>
+                </wp14:sizeRelH>
+                <wp14:sizeRelV relativeFrom="margin">
+                  <wp14:pctHeight>0</wp14:pctHeight>
+                </wp14:sizeRelV>
+              </wp:anchor>
+            </w:drawing>
+          </mc:Choice>
+          <mc:Fallback>
+            <w:pict>
+              <v:shapetype w14:anchorId="766459C5" id="_x0000_t32" coordsize="21600,21600" o:spt="32" o:oned="t" path="m,l21600,21600e" filled="f">
+                <v:path arrowok="t" fillok="f" o:connecttype="none"/>
+                <o:lock v:ext="edit" shapetype="t"/>
+              </v:shapetype>
+              <v:shape id="Straight Arrow Connector 8" o:spid="_x0000_s1026" type="#_x0000_t32" style="position:absolute;margin-left:54.2pt;margin-top:145.9pt;width:4.45pt;height:56pt;flip:x;z-index:251785216;visibility:visible;mso-wrap-style:square;mso-width-percent:0;mso-height-percent:0;mso-wrap-distance-left:9pt;mso-wrap-distance-top:0;mso-wrap-distance-right:9pt;mso-wrap-distance-bottom:0;mso-position-horizontal:absolute;mso-position-horizontal-relative:text;mso-position-vertical:absolute;mso-position-vertical-relative:text;mso-width-percent:0;mso-height-percent:0;mso-width-relative:margin;mso-height-relative:margin" o:gfxdata="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" strokecolor="red">
+                <v:stroke endarrow="block"/>
+              </v:shape>
+            </w:pict>
+          </mc:Fallback>
+        </mc:AlternateContent>
+      </w:r>
+      <w:r>
+        <w:rPr>
+          <w:rFonts w:ascii="Raleway Thin" w:hAnsi="Raleway Thin"/>
+          <w:szCs w:val="24"/>
+        </w:rPr>
+        <w:t>This system</w:t>
+      </w:r>
+      <w:r>
+        <w:rPr>
+          <w:rFonts w:ascii="Raleway Thin" w:hAnsi="Raleway Thin"/>
+          <w:szCs w:val="24"/>
+        </w:rPr>
+        <w:t xml:space="preserve"> visually represents the progress you have made by completing courses. Every time you complete a course, the progress bar will fill up accordingly, and will multiply by the amount you achieved by spinning the wheel for that day. Once the bar fills up, </w:t>
+      </w:r>
+      <w:r>
+        <w:rPr>
+          <w:rFonts w:ascii="Raleway Thin" w:hAnsi="Raleway Thin"/>
+          <w:szCs w:val="24"/>
+        </w:rPr>
+        <w:t>you</w:t>
+      </w:r>
+      <w:r>
+        <w:rPr>
+          <w:rFonts w:ascii="Raleway Thin" w:hAnsi="Raleway Thin"/>
+          <w:szCs w:val="24"/>
+        </w:rPr>
+        <w:t xml:space="preserve"> will receive a pop up that </w:t>
+      </w:r>
+      <w:r>
+        <w:rPr>
+          <w:rFonts w:ascii="Raleway Thin" w:hAnsi="Raleway Thin"/>
+          <w:szCs w:val="24"/>
+        </w:rPr>
+        <w:t xml:space="preserve">you </w:t>
+      </w:r>
+      <w:r>
+        <w:rPr>
+          <w:rFonts w:ascii="Raleway Thin" w:hAnsi="Raleway Thin"/>
+          <w:szCs w:val="24"/>
+        </w:rPr>
+        <w:t>have levelled up to the next level</w:t>
+      </w:r>
+      <w:r>
+        <w:rPr>
+          <w:rFonts w:ascii="Raleway Thin" w:hAnsi="Raleway Thin"/>
+          <w:szCs w:val="24"/>
+        </w:rPr>
+        <w:t xml:space="preserve">. Not only that, but for you to keep track of </w:t>
+      </w:r>
+      <w:r>
+        <w:rPr>
+          <w:rFonts w:ascii="Raleway Thin" w:hAnsi="Raleway Thin"/>
+          <w:szCs w:val="24"/>
+        </w:rPr>
+        <w:t>your</w:t>
+      </w:r>
+      <w:r>
+        <w:rPr>
+          <w:rFonts w:ascii="Raleway Thin" w:hAnsi="Raleway Thin"/>
+          <w:szCs w:val="24"/>
+        </w:rPr>
+        <w:t xml:space="preserve"> level, not only the progress, next to the bar is the current level that you are on, as shown below: </w:t>
+      </w:r>
+    </w:p>
+    <w:p>
+      <w:pPr>
+        <w:spacing w:before="0" w:after="200" w:line="276" w:lineRule="auto"/>
+        <w:jc w:val="left"/>
+        <w:rPr>
+          <w:rFonts w:ascii="Raleway Thin" w:hAnsi="Raleway Thin"/>
+          <w:szCs w:val="24"/>
+        </w:rPr>
+      </w:pPr>
+      <w:r>
+        <w:rPr>
+          <w:rFonts w:ascii="Raleway Thin SemiBold" w:hAnsi="Raleway Thin SemiBold"/>
+          <w:noProof/>
+          <w:sz w:val="40"/>
+          <w:szCs w:val="40"/>
+          <w:u w:val="single"/>
+        </w:rPr>
+        <mc:AlternateContent>
+          <mc:Choice Requires="wps">
+            <w:drawing>
+              <wp:anchor distT="0" distB="0" distL="114300" distR="114300" simplePos="0" relativeHeight="251788288" behindDoc="0" locked="0" layoutInCell="1" allowOverlap="1" wp14:anchorId="2467C4E9" wp14:editId="23FA8DBB">
+                <wp:simplePos x="0" y="0"/>
+                <wp:positionH relativeFrom="column">
+                  <wp:posOffset>3922889</wp:posOffset>
+                </wp:positionH>
+                <wp:positionV relativeFrom="paragraph">
+                  <wp:posOffset>310303</wp:posOffset>
+                </wp:positionV>
+                <wp:extent cx="254000" cy="880534"/>
+                <wp:effectExtent l="38100" t="0" r="12700" b="34290"/>
+                <wp:wrapNone/>
+                <wp:docPr id="1993921566" name="Straight Arrow Connector 8"/>
+                <wp:cNvGraphicFramePr/>
+                <a:graphic xmlns:a="http://schemas.openxmlformats.org/drawingml/2006/main">
+                  <a:graphicData uri="http://schemas.microsoft.com/office/word/2010/wordprocessingShape">
+                    <wps:wsp>
+                      <wps:cNvCnPr/>
+                      <wps:spPr>
+                        <a:xfrm flipH="1">
+                          <a:off x="0" y="0"/>
+                          <a:ext cx="254000" cy="880534"/>
+                        </a:xfrm>
+                        <a:prstGeom prst="straightConnector1">
+                          <a:avLst/>
+                        </a:prstGeom>
+                        <a:ln>
+                          <a:solidFill>
+                            <a:srgbClr val="FF0000"/>
+                          </a:solidFill>
+                          <a:tailEnd type="triangle"/>
+                        </a:ln>
+                      </wps:spPr>
+                      <wps:style>
+                        <a:lnRef idx="1">
+                          <a:schemeClr val="accent1"/>
+                        </a:lnRef>
+                        <a:fillRef idx="0">
+                          <a:schemeClr val="accent1"/>
+                        </a:fillRef>
+                        <a:effectRef idx="0">
+                          <a:schemeClr val="accent1"/>
+                        </a:effectRef>
+                        <a:fontRef idx="minor">
+                          <a:schemeClr val="tx1"/>
+                        </a:fontRef>
+                      </wps:style>
+                      <wps:bodyPr/>
+                    </wps:wsp>
+                  </a:graphicData>
+                </a:graphic>
+                <wp14:sizeRelH relativeFrom="margin">
+                  <wp14:pctWidth>0</wp14:pctWidth>
+                </wp14:sizeRelH>
+                <wp14:sizeRelV relativeFrom="margin">
+                  <wp14:pctHeight>0</wp14:pctHeight>
+                </wp14:sizeRelV>
+              </wp:anchor>
+            </w:drawing>
+          </mc:Choice>
+          <mc:Fallback>
+            <w:pict>
+              <v:shape w14:anchorId="23C92449" id="Straight Arrow Connector 8" o:spid="_x0000_s1026" type="#_x0000_t32" style="position:absolute;margin-left:308.9pt;margin-top:24.45pt;width:20pt;height:69.35pt;flip:x;z-index:251788288;visibility:visible;mso-wrap-style:square;mso-width-percent:0;mso-height-percent:0;mso-wrap-distance-left:9pt;mso-wrap-distance-top:0;mso-wrap-distance-right:9pt;mso-wrap-distance-bottom:0;mso-position-horizontal:absolute;mso-position-horizontal-relative:text;mso-position-vertical:absolute;mso-position-vertical-relative:text;mso-width-percent:0;mso-height-percent:0;mso-width-relative:margin;mso-height-relative:margin" o:gfxdata="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" strokecolor="red">
+                <v:stroke endarrow="block"/>
+              </v:shape>
+            </w:pict>
+          </mc:Fallback>
+        </mc:AlternateContent>
+      </w:r>
+      <w:r>
+        <w:rPr>
+          <w:rFonts w:ascii="Raleway Thin" w:hAnsi="Raleway Thin"/>
+          <w:noProof/>
+          <w:szCs w:val="24"/>
+        </w:rPr>
+        <mc:AlternateContent>
+          <mc:Choice Requires="wps">
+            <w:drawing>
+              <wp:anchor distT="0" distB="0" distL="114300" distR="114300" simplePos="0" relativeHeight="251786240" behindDoc="0" locked="0" layoutInCell="1" allowOverlap="1" wp14:anchorId="67B757E7" wp14:editId="5E5A6115">
+                <wp:simplePos x="0" y="0"/>
+                <wp:positionH relativeFrom="column">
+                  <wp:posOffset>372533</wp:posOffset>
+                </wp:positionH>
+                <wp:positionV relativeFrom="paragraph">
+                  <wp:posOffset>28081</wp:posOffset>
+                </wp:positionV>
+                <wp:extent cx="1467556" cy="395111"/>
+                <wp:effectExtent l="0" t="0" r="5715" b="0"/>
+                <wp:wrapNone/>
+                <wp:docPr id="597844707" name="Text Box 9"/>
+                <wp:cNvGraphicFramePr/>
+                <a:graphic xmlns:a="http://schemas.openxmlformats.org/drawingml/2006/main">
+                  <a:graphicData uri="http://schemas.microsoft.com/office/word/2010/wordprocessingShape">
+                    <wps:wsp>
+                      <wps:cNvSpPr txBox="1"/>
+                      <wps:spPr>
+                        <a:xfrm>
+                          <a:off x="0" y="0"/>
+                          <a:ext cx="1467556" cy="395111"/>
+                        </a:xfrm>
+                        <a:prstGeom prst="rect">
+                          <a:avLst/>
+                        </a:prstGeom>
+                        <a:solidFill>
+                          <a:schemeClr val="lt1"/>
+                        </a:solidFill>
+                        <a:ln w="6350">
+                          <a:noFill/>
+                        </a:ln>
+                      </wps:spPr>
+                      <wps:txbx>
+                        <w:txbxContent>
+                          <w:p>
+                            <w:pPr>
+                              <w:rPr>
+                                <w:rFonts w:ascii="Raleway" w:hAnsi="Raleway"/>
+                              </w:rPr>
+                            </w:pPr>
+                            <w:r>
+                              <w:rPr>
+                                <w:rFonts w:ascii="Raleway Thin" w:hAnsi="Raleway Thin"/>
+                                <w:szCs w:val="24"/>
+                              </w:rPr>
+                              <w:t>Your current level</w:t>
+                            </w:r>
+                          </w:p>
+                        </w:txbxContent>
+                      </wps:txbx>
+                      <wps:bodyPr rot="0" spcFirstLastPara="0" vertOverflow="overflow" horzOverflow="overflow" vert="horz" wrap="square" lIns="91440" tIns="45720" rIns="91440" bIns="45720" numCol="1" spcCol="0" rtlCol="0" fromWordArt="0" anchor="t" anchorCtr="0" forceAA="0" compatLnSpc="1">
+                        <a:prstTxWarp prst="textNoShape">
+                          <a:avLst/>
+                        </a:prstTxWarp>
+                        <a:noAutofit/>
+                      </wps:bodyPr>
+                    </wps:wsp>
+                  </a:graphicData>
+                </a:graphic>
+                <wp14:sizeRelH relativeFrom="margin">
+                  <wp14:pctWidth>0</wp14:pctWidth>
+                </wp14:sizeRelH>
+              </wp:anchor>
+            </w:drawing>
+          </mc:Choice>
+          <mc:Fallback>
+            <w:pict>
+              <v:shape w14:anchorId="67B757E7" id="_x0000_s1037" type="#_x0000_t202" style="position:absolute;margin-left:29.35pt;margin-top:2.2pt;width:115.55pt;height:31.1pt;z-index:251786240;visibility:visible;mso-wrap-style:square;mso-width-percent:0;mso-wrap-distance-left:9pt;mso-wrap-distance-top:0;mso-wrap-distance-right:9pt;mso-wrap-distance-bottom:0;mso-position-horizontal:absolute;mso-position-horizontal-relative:text;mso-position-vertical:absolute;mso-position-vertical-relative:text;mso-width-percent:0;mso-width-relative:margin;v-text-anchor:top" o:gfxdata="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" fillcolor="white [3201]" stroked="f" strokeweight=".5pt">
+                <v:textbox>
+                  <w:txbxContent>
+                    <w:p>
+                      <w:pPr>
+                        <w:rPr>
+                          <w:rFonts w:ascii="Raleway" w:hAnsi="Raleway"/>
+                        </w:rPr>
+                      </w:pPr>
+                      <w:r>
+                        <w:rPr>
+                          <w:rFonts w:ascii="Raleway Thin" w:hAnsi="Raleway Thin"/>
+                          <w:szCs w:val="24"/>
+                        </w:rPr>
+                        <w:t>Your current level</w:t>
+                      </w:r>
+                    </w:p>
+                  </w:txbxContent>
+                </v:textbox>
+              </v:shape>
+            </w:pict>
+          </mc:Fallback>
+        </mc:AlternateContent>
+      </w:r>
+    </w:p>
+    <w:p>
+      <w:pPr>
+        <w:spacing w:before="0" w:after="200" w:line="276" w:lineRule="auto"/>
+        <w:jc w:val="left"/>
         <w:rPr>
           <w:rFonts w:ascii="Raleway Thin SemiBold" w:hAnsi="Raleway Thin SemiBold"/>
           <w:sz w:val="40"/>
           <w:szCs w:val="40"/>
           <w:u w:val="single"/>
         </w:rPr>
-        <w:t>3</w:t>
-      </w:r>
+      </w:pPr>
       <w:r>
         <w:rPr>
           <w:rFonts w:ascii="Raleway Thin SemiBold" w:hAnsi="Raleway Thin SemiBold"/>
@@ -5262,17 +5937,75 @@
           <w:szCs w:val="40"/>
           <w:u w:val="single"/>
         </w:rPr>
-        <w:t>.</w:t>
-      </w:r>
-      <w:r>
+        <w:br w:type="page"/>
+      </w:r>
+    </w:p>
+    <w:p>
+      <w:pPr>
+        <w:rPr>
+          <w:rFonts w:ascii="Raleway Thin" w:hAnsi="Raleway Thin"/>
+          <w:b/>
+          <w:bCs/>
+          <w:sz w:val="44"/>
+          <w:szCs w:val="44"/>
+          <w:u w:val="single"/>
+        </w:rPr>
+      </w:pPr>
+      <w:r>
+        <w:rPr>
+          <w:rFonts w:ascii="Raleway Thin" w:hAnsi="Raleway Thin"/>
+          <w:b/>
+          <w:bCs/>
+          <w:sz w:val="44"/>
+          <w:szCs w:val="44"/>
+          <w:u w:val="single"/>
+        </w:rPr>
+        <w:lastRenderedPageBreak/>
+        <w:t xml:space="preserve">Section </w:t>
+      </w:r>
+      <w:r>
+        <w:rPr>
+          <w:rFonts w:ascii="Raleway Thin" w:hAnsi="Raleway Thin"/>
+          <w:b/>
+          <w:bCs/>
+          <w:sz w:val="44"/>
+          <w:szCs w:val="44"/>
+          <w:u w:val="single"/>
+        </w:rPr>
+        <w:t>3</w:t>
+      </w:r>
+      <w:r>
+        <w:rPr>
+          <w:rFonts w:ascii="Raleway Thin" w:hAnsi="Raleway Thin"/>
+          <w:b/>
+          <w:bCs/>
+          <w:sz w:val="44"/>
+          <w:szCs w:val="44"/>
+          <w:u w:val="single"/>
+        </w:rPr>
+        <w:t xml:space="preserve">: </w:t>
+      </w:r>
+      <w:r>
+        <w:rPr>
+          <w:rFonts w:ascii="Raleway Thin" w:hAnsi="Raleway Thin"/>
+          <w:b/>
+          <w:bCs/>
+          <w:sz w:val="44"/>
+          <w:szCs w:val="44"/>
+          <w:u w:val="single"/>
+        </w:rPr>
+        <w:t>Leaderboards and Competitions</w:t>
+      </w:r>
+    </w:p>
+    <w:p>
+      <w:pPr>
         <w:rPr>
           <w:rFonts w:ascii="Raleway Thin SemiBold" w:hAnsi="Raleway Thin SemiBold"/>
           <w:sz w:val="40"/>
           <w:szCs w:val="40"/>
           <w:u w:val="single"/>
         </w:rPr>
-        <w:t>1</w:t>
-      </w:r>
+      </w:pPr>
       <w:r>
         <w:rPr>
           <w:rFonts w:ascii="Raleway Thin SemiBold" w:hAnsi="Raleway Thin SemiBold"/>
@@ -5280,7 +6013,7 @@
           <w:szCs w:val="40"/>
           <w:u w:val="single"/>
         </w:rPr>
-        <w:t xml:space="preserve"> </w:t>
+        <w:t>3</w:t>
       </w:r>
       <w:r>
         <w:rPr>
@@ -5289,7 +6022,25 @@
           <w:szCs w:val="40"/>
           <w:u w:val="single"/>
         </w:rPr>
-        <w:t>How the Leaderboard Works</w:t>
+        <w:t>.</w:t>
+      </w:r>
+      <w:r>
+        <w:rPr>
+          <w:rFonts w:ascii="Raleway Thin SemiBold" w:hAnsi="Raleway Thin SemiBold"/>
+          <w:sz w:val="40"/>
+          <w:szCs w:val="40"/>
+          <w:u w:val="single"/>
+        </w:rPr>
+        <w:t>1</w:t>
+      </w:r>
+      <w:r>
+        <w:rPr>
+          <w:rFonts w:ascii="Raleway Thin SemiBold" w:hAnsi="Raleway Thin SemiBold"/>
+          <w:sz w:val="40"/>
+          <w:szCs w:val="40"/>
+          <w:u w:val="single"/>
+        </w:rPr>
+        <w:t xml:space="preserve"> How the Leaderboard Works</w:t>
       </w:r>
     </w:p>
     <w:p>
@@ -5438,7 +6189,7 @@
           </mc:Choice>
           <mc:Fallback>
             <w:pict>
-              <v:roundrect w14:anchorId="4B565FA9" id="_x0000_s1036" style="position:absolute;margin-left:-1.1pt;margin-top:21pt;width:451.6pt;height:37.4pt;z-index:251782144;visibility:visible;mso-wrap-style:square;mso-width-percent:0;mso-height-percent:0;mso-wrap-distance-left:9pt;mso-wrap-distance-top:3.6pt;mso-wrap-distance-right:9pt;mso-wrap-distance-bottom:3.6pt;mso-position-horizontal:absolute;mso-position-horizontal-relative:text;mso-position-vertical:absolute;mso-position-vertical-relative:text;mso-width-percent:0;mso-height-percent:0;mso-width-relative:margin;mso-height-relative:margin;v-text-anchor:top" arcsize="7807f" o:gfxdata="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" fillcolor="#272727 [2749]" strokecolor="#5a5a5a [2109]" strokeweight="1.5pt">
+              <v:roundrect w14:anchorId="4B565FA9" id="_x0000_s1038" style="position:absolute;margin-left:-1.1pt;margin-top:21pt;width:451.6pt;height:37.4pt;z-index:251782144;visibility:visible;mso-wrap-style:square;mso-width-percent:0;mso-height-percent:0;mso-wrap-distance-left:9pt;mso-wrap-distance-top:3.6pt;mso-wrap-distance-right:9pt;mso-wrap-distance-bottom:3.6pt;mso-position-horizontal:absolute;mso-position-horizontal-relative:text;mso-position-vertical:absolute;mso-position-vertical-relative:text;mso-width-percent:0;mso-height-percent:0;mso-width-relative:margin;mso-height-relative:margin;v-text-anchor:top" arcsize="7807f" o:gfxdata="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" fillcolor="#272727 [2749]" strokecolor="#5a5a5a [2109]" strokeweight="1.5pt">
                 <v:stroke joinstyle="miter" endcap="round"/>
                 <v:textbox>
                   <w:txbxContent>
@@ -5497,12 +6248,6 @@
           <w:szCs w:val="24"/>
         </w:rPr>
         <w:br/>
-      </w:r>
-      <w:r>
-        <w:rPr>
-          <w:rFonts w:ascii="Raleway Thin" w:hAnsi="Raleway Thin"/>
-          <w:szCs w:val="24"/>
-        </w:rPr>
         <w:t xml:space="preserve">To create an account with </w:t>
       </w:r>
       <w:proofErr w:type="spellStart"/>
@@ -5631,6 +6376,7 @@
       <w:r>
         <w:rPr>
           <w:rFonts w:ascii="Raleway Thin" w:hAnsi="Raleway Thin"/>
+          <w:noProof/>
           <w:szCs w:val="24"/>
         </w:rPr>
         <w:drawing>
@@ -5649,7 +6395,7 @@
                     <pic:cNvPicPr/>
                   </pic:nvPicPr>
                   <pic:blipFill>
-                    <a:blip r:embed="rId17"/>
+                    <a:blip r:embed="rId20"/>
                     <a:stretch>
                       <a:fillRect/>
                     </a:stretch>
@@ -6255,27 +7001,7 @@
           <w:szCs w:val="24"/>
           <w:u w:val="single"/>
         </w:rPr>
-        <w:t xml:space="preserve">How do I find and </w:t>
-      </w:r>
-      <w:r>
-        <w:rPr>
-          <w:rFonts w:ascii="Raleway Thin" w:hAnsi="Raleway Thin"/>
-          <w:b/>
-          <w:bCs/>
-          <w:szCs w:val="24"/>
-          <w:u w:val="single"/>
-        </w:rPr>
-        <w:t>enrol</w:t>
-      </w:r>
-      <w:r>
-        <w:rPr>
-          <w:rFonts w:ascii="Raleway Thin" w:hAnsi="Raleway Thin"/>
-          <w:b/>
-          <w:bCs/>
-          <w:szCs w:val="24"/>
-          <w:u w:val="single"/>
-        </w:rPr>
-        <w:t xml:space="preserve"> in IBM SkillsBuild courses?</w:t>
+        <w:t>How do I find and enrol in IBM SkillsBuild courses?</w:t>
       </w:r>
     </w:p>
     <w:p>
@@ -6480,27 +7206,7 @@
           <w:szCs w:val="24"/>
           <w:u w:val="single"/>
         </w:rPr>
-        <w:t xml:space="preserve">How does the </w:t>
-      </w:r>
-      <w:r>
-        <w:rPr>
-          <w:rFonts w:ascii="Raleway Thin" w:hAnsi="Raleway Thin"/>
-          <w:b/>
-          <w:bCs/>
-          <w:szCs w:val="24"/>
-          <w:u w:val="single"/>
-        </w:rPr>
-        <w:t>levelling</w:t>
-      </w:r>
-      <w:r>
-        <w:rPr>
-          <w:rFonts w:ascii="Raleway Thin" w:hAnsi="Raleway Thin"/>
-          <w:b/>
-          <w:bCs/>
-          <w:szCs w:val="24"/>
-          <w:u w:val="single"/>
-        </w:rPr>
-        <w:t xml:space="preserve"> system work?</w:t>
+        <w:t>How does the levelling system work?</w:t>
       </w:r>
     </w:p>
     <w:p>
@@ -8525,6 +9231,7 @@
   <w:style w:type="character" w:default="1" w:styleId="DefaultParagraphFont">
     <w:name w:val="Default Paragraph Font"/>
     <w:uiPriority w:val="1"/>
+    <w:semiHidden/>
     <w:unhideWhenUsed/>
   </w:style>
   <w:style w:type="table" w:default="1" w:styleId="TableNormal">

</xml_diff>

<commit_message>
Updated to add daily spin wheel and levelling system - neatened layout
</commit_message>
<xml_diff>
--- a/User Manual/UserManual.docx
+++ b/User Manual/UserManual.docx
@@ -19,7 +19,7 @@
             <mc:AlternateContent>
               <mc:Choice Requires="wps">
                 <w:drawing>
-                  <wp:anchor distT="45720" distB="45720" distL="114300" distR="114300" simplePos="0" relativeHeight="251544576" behindDoc="0" locked="0" layoutInCell="1" allowOverlap="1" wp14:anchorId="010D3ED4" wp14:editId="7B599AF3">
+                  <wp:anchor distT="45720" distB="45720" distL="114300" distR="114300" simplePos="0" relativeHeight="251543552" behindDoc="0" locked="0" layoutInCell="1" allowOverlap="1" wp14:anchorId="010D3ED4" wp14:editId="1CB550D3">
                     <wp:simplePos x="0" y="0"/>
                     <wp:positionH relativeFrom="column">
                       <wp:posOffset>-231049</wp:posOffset>
@@ -99,7 +99,7 @@
                     <v:stroke joinstyle="miter"/>
                     <v:path gradientshapeok="t" o:connecttype="rect"/>
                   </v:shapetype>
-                  <v:shape id="Text Box 2" o:spid="_x0000_s1026" type="#_x0000_t202" style="position:absolute;left:0;text-align:left;margin-left:-18.2pt;margin-top:-31.85pt;width:469.5pt;height:31.75pt;z-index:251544576;visibility:visible;mso-wrap-style:square;mso-width-percent:0;mso-height-percent:0;mso-wrap-distance-left:9pt;mso-wrap-distance-top:3.6pt;mso-wrap-distance-right:9pt;mso-wrap-distance-bottom:3.6pt;mso-position-horizontal:absolute;mso-position-horizontal-relative:text;mso-position-vertical:absolute;mso-position-vertical-relative:text;mso-width-percent:0;mso-height-percent:0;mso-width-relative:margin;mso-height-relative:margin;v-text-anchor:top" o:gfxdata="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" filled="f" stroked="f">
+                  <v:shape id="Text Box 2" o:spid="_x0000_s1026" type="#_x0000_t202" style="position:absolute;left:0;text-align:left;margin-left:-18.2pt;margin-top:-31.85pt;width:469.5pt;height:31.75pt;z-index:251543552;visibility:visible;mso-wrap-style:square;mso-width-percent:0;mso-height-percent:0;mso-wrap-distance-left:9pt;mso-wrap-distance-top:3.6pt;mso-wrap-distance-right:9pt;mso-wrap-distance-bottom:3.6pt;mso-position-horizontal:absolute;mso-position-horizontal-relative:text;mso-position-vertical:absolute;mso-position-vertical-relative:text;mso-width-percent:0;mso-height-percent:0;mso-width-relative:margin;mso-height-relative:margin;v-text-anchor:top" o:gfxdata="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" filled="f" stroked="f">
                     <v:textbox>
                       <w:txbxContent>
                         <w:p>
@@ -139,7 +139,7 @@
               <w:noProof/>
             </w:rPr>
             <w:drawing>
-              <wp:anchor distT="0" distB="0" distL="114300" distR="114300" simplePos="0" relativeHeight="251546624" behindDoc="0" locked="0" layoutInCell="1" allowOverlap="1" wp14:anchorId="261F49E1" wp14:editId="32BAE180">
+              <wp:anchor distT="0" distB="0" distL="114300" distR="114300" simplePos="0" relativeHeight="251545600" behindDoc="0" locked="0" layoutInCell="1" allowOverlap="1" wp14:anchorId="261F49E1" wp14:editId="72EA826B">
                 <wp:simplePos x="0" y="0"/>
                 <wp:positionH relativeFrom="column">
                   <wp:posOffset>1466961</wp:posOffset>
@@ -201,7 +201,7 @@
             <mc:AlternateContent>
               <mc:Choice Requires="wps">
                 <w:drawing>
-                  <wp:anchor distT="0" distB="0" distL="114300" distR="114300" simplePos="0" relativeHeight="251540480" behindDoc="0" locked="0" layoutInCell="1" allowOverlap="1" wp14:anchorId="0CEA5801" wp14:editId="70B602C8">
+                  <wp:anchor distT="0" distB="0" distL="114300" distR="114300" simplePos="0" relativeHeight="251539456" behindDoc="0" locked="0" layoutInCell="1" allowOverlap="1" wp14:anchorId="0CEA5801" wp14:editId="2503C550">
                     <wp:simplePos x="0" y="0"/>
                     <mc:AlternateContent>
                       <mc:Choice Requires="wp14">
@@ -410,7 +410,7 @@
               </mc:Choice>
               <mc:Fallback>
                 <w:pict>
-                  <v:shape w14:anchorId="0CEA5801" id="Text Box 22" o:spid="_x0000_s1027" type="#_x0000_t202" style="position:absolute;margin-left:0;margin-top:0;width:453pt;height:51.4pt;z-index:251540480;visibility:visible;mso-wrap-style:square;mso-width-percent:734;mso-height-percent:80;mso-left-percent:150;mso-top-percent:837;mso-wrap-distance-left:9pt;mso-wrap-distance-top:0;mso-wrap-distance-right:9pt;mso-wrap-distance-bottom:0;mso-position-horizontal-relative:page;mso-position-vertical-relative:page;mso-width-percent:734;mso-height-percent:80;mso-left-percent:150;mso-top-percent:837;mso-width-relative:page;mso-height-relative:page;v-text-anchor:bottom" o:gfxdata="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" filled="f" stroked="f" strokeweight=".5pt">
+                  <v:shape w14:anchorId="0CEA5801" id="Text Box 22" o:spid="_x0000_s1027" type="#_x0000_t202" style="position:absolute;margin-left:0;margin-top:0;width:453pt;height:51.4pt;z-index:251539456;visibility:visible;mso-wrap-style:square;mso-width-percent:734;mso-height-percent:80;mso-left-percent:150;mso-top-percent:837;mso-wrap-distance-left:9pt;mso-wrap-distance-top:0;mso-wrap-distance-right:9pt;mso-wrap-distance-bottom:0;mso-position-horizontal-relative:page;mso-position-vertical-relative:page;mso-width-percent:734;mso-height-percent:80;mso-left-percent:150;mso-top-percent:837;mso-width-relative:page;mso-height-relative:page;v-text-anchor:bottom" o:gfxdata="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" filled="f" stroked="f" strokeweight=".5pt">
                     <v:textbox inset="0,0,0,0">
                       <w:txbxContent>
                         <w:sdt>
@@ -550,7 +550,7 @@
             <mc:AlternateContent>
               <mc:Choice Requires="wps">
                 <w:drawing>
-                  <wp:anchor distT="0" distB="0" distL="114300" distR="114300" simplePos="0" relativeHeight="251537408" behindDoc="0" locked="0" layoutInCell="1" allowOverlap="1" wp14:anchorId="26699241" wp14:editId="3B1C83DB">
+                  <wp:anchor distT="0" distB="0" distL="114300" distR="114300" simplePos="0" relativeHeight="251536384" behindDoc="0" locked="0" layoutInCell="1" allowOverlap="1" wp14:anchorId="26699241" wp14:editId="0D558609">
                     <wp:simplePos x="0" y="0"/>
                     <mc:AlternateContent>
                       <mc:Choice Requires="wp14">
@@ -713,7 +713,7 @@
               </mc:Choice>
               <mc:Fallback>
                 <w:pict>
-                  <v:shape w14:anchorId="26699241" id="Text Box 23" o:spid="_x0000_s1028" type="#_x0000_t202" style="position:absolute;margin-left:0;margin-top:0;width:453pt;height:41.4pt;z-index:251537408;visibility:visible;mso-wrap-style:square;mso-width-percent:734;mso-height-percent:363;mso-left-percent:150;mso-top-percent:455;mso-wrap-distance-left:9pt;mso-wrap-distance-top:0;mso-wrap-distance-right:9pt;mso-wrap-distance-bottom:0;mso-position-horizontal-relative:page;mso-position-vertical-relative:page;mso-width-percent:734;mso-height-percent:363;mso-left-percent:150;mso-top-percent:455;mso-width-relative:page;mso-height-relative:page;v-text-anchor:bottom" o:gfxdata="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" filled="f" stroked="f" strokeweight=".5pt">
+                  <v:shape w14:anchorId="26699241" id="Text Box 23" o:spid="_x0000_s1028" type="#_x0000_t202" style="position:absolute;margin-left:0;margin-top:0;width:453pt;height:41.4pt;z-index:251536384;visibility:visible;mso-wrap-style:square;mso-width-percent:734;mso-height-percent:363;mso-left-percent:150;mso-top-percent:455;mso-wrap-distance-left:9pt;mso-wrap-distance-top:0;mso-wrap-distance-right:9pt;mso-wrap-distance-bottom:0;mso-position-horizontal-relative:page;mso-position-vertical-relative:page;mso-width-percent:734;mso-height-percent:363;mso-left-percent:150;mso-top-percent:455;mso-width-relative:page;mso-height-relative:page;v-text-anchor:bottom" o:gfxdata="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" filled="f" stroked="f" strokeweight=".5pt">
                     <v:textbox inset="0,0,0,0">
                       <w:txbxContent>
                         <w:p>
@@ -807,7 +807,7 @@
             <mc:AlternateContent>
               <mc:Choice Requires="wpg">
                 <w:drawing>
-                  <wp:anchor distT="0" distB="0" distL="114300" distR="114300" simplePos="0" relativeHeight="251534336" behindDoc="0" locked="0" layoutInCell="1" allowOverlap="1" wp14:anchorId="4FFB43E5" wp14:editId="75689223">
+                  <wp:anchor distT="0" distB="0" distL="114300" distR="114300" simplePos="0" relativeHeight="251533312" behindDoc="0" locked="0" layoutInCell="1" allowOverlap="1" wp14:anchorId="4FFB43E5" wp14:editId="2D396146">
                     <wp:simplePos x="0" y="0"/>
                     <mc:AlternateContent>
                       <mc:Choice Requires="wp14">
@@ -939,9 +939,9 @@
               </mc:Choice>
               <mc:Fallback>
                 <w:pict>
-                  <v:group w14:anchorId="3FF7D396" id="Group 24" o:spid="_x0000_s1026" style="position:absolute;margin-left:0;margin-top:0;width:18pt;height:10in;z-index:251534336;mso-width-percent:29;mso-height-percent:909;mso-left-percent:45;mso-position-horizontal-relative:page;mso-position-vertical:center;mso-position-vertical-relative:page;mso-width-percent:29;mso-height-percent:909;mso-left-percent:45" coordsize="2286,91440" o:gfxdata="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">
-                    <v:rect id="Rectangle 115" o:spid="_x0000_s1027" style="position:absolute;width:2286;height:87820;visibility:visible;mso-wrap-style:square;v-text-anchor:middle" o:gfxdata="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" fillcolor="#c0504d [3205]" stroked="f" strokeweight="2pt"/>
-                    <v:rect id="Rectangle 116" o:spid="_x0000_s1028" style="position:absolute;top:89154;width:2286;height:2286;visibility:visible;mso-wrap-style:square;v-text-anchor:middle" o:gfxdata="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" fillcolor="#4f81bd [3204]" stroked="f" strokeweight="2pt">
+                  <v:group w14:anchorId="40366E9F" id="Group 24" o:spid="_x0000_s1026" style="position:absolute;margin-left:0;margin-top:0;width:18pt;height:10in;z-index:251533312;mso-width-percent:29;mso-height-percent:909;mso-left-percent:45;mso-position-horizontal-relative:page;mso-position-vertical:center;mso-position-vertical-relative:page;mso-width-percent:29;mso-height-percent:909;mso-left-percent:45" coordsize="2286,91440" o:gfxdata="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">
+                    <v:rect id="Rectangle 115" o:spid="_x0000_s1027" style="position:absolute;width:2286;height:87820;visibility:visible;mso-wrap-style:square;v-text-anchor:middle" o:gfxdata="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" fillcolor="#c0504d [3205]" stroked="f" strokeweight="2pt"/>
+                    <v:rect id="Rectangle 116" o:spid="_x0000_s1028" style="position:absolute;top:89154;width:2286;height:2286;visibility:visible;mso-wrap-style:square;v-text-anchor:middle" o:gfxdata="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" fillcolor="#4f81bd [3204]" stroked="f" strokeweight="2pt">
                       <o:lock v:ext="edit" aspectratio="t"/>
                     </v:rect>
                     <w10:wrap anchorx="page" anchory="page"/>
@@ -1713,7 +1713,7 @@
         <mc:AlternateContent>
           <mc:Choice Requires="wps">
             <w:drawing>
-              <wp:anchor distT="45720" distB="45720" distL="114300" distR="114300" simplePos="0" relativeHeight="251553792" behindDoc="0" locked="0" layoutInCell="1" allowOverlap="1" wp14:anchorId="64012AF9" wp14:editId="79665594">
+              <wp:anchor distT="45720" distB="45720" distL="114300" distR="114300" simplePos="0" relativeHeight="251552768" behindDoc="0" locked="0" layoutInCell="1" allowOverlap="1" wp14:anchorId="64012AF9" wp14:editId="299A45EC">
                 <wp:simplePos x="0" y="0"/>
                 <wp:positionH relativeFrom="column">
                   <wp:posOffset>0</wp:posOffset>
@@ -1810,7 +1810,7 @@
           </mc:Choice>
           <mc:Fallback>
             <w:pict>
-              <v:roundrect w14:anchorId="64012AF9" id="_x0000_s1029" style="position:absolute;left:0;text-align:left;margin-left:0;margin-top:21pt;width:451.6pt;height:37.4pt;z-index:251553792;visibility:visible;mso-wrap-style:square;mso-width-percent:0;mso-height-percent:0;mso-wrap-distance-left:9pt;mso-wrap-distance-top:3.6pt;mso-wrap-distance-right:9pt;mso-wrap-distance-bottom:3.6pt;mso-position-horizontal:absolute;mso-position-horizontal-relative:text;mso-position-vertical:absolute;mso-position-vertical-relative:text;mso-width-percent:0;mso-height-percent:0;mso-width-relative:margin;mso-height-relative:margin;v-text-anchor:top" arcsize="7807f" o:gfxdata="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" fillcolor="#272727 [2749]" strokecolor="#5a5a5a [2109]" strokeweight="1.5pt">
+              <v:roundrect w14:anchorId="64012AF9" id="_x0000_s1029" style="position:absolute;left:0;text-align:left;margin-left:0;margin-top:21pt;width:451.6pt;height:37.4pt;z-index:251552768;visibility:visible;mso-wrap-style:square;mso-width-percent:0;mso-height-percent:0;mso-wrap-distance-left:9pt;mso-wrap-distance-top:3.6pt;mso-wrap-distance-right:9pt;mso-wrap-distance-bottom:3.6pt;mso-position-horizontal:absolute;mso-position-horizontal-relative:text;mso-position-vertical:absolute;mso-position-vertical-relative:text;mso-width-percent:0;mso-height-percent:0;mso-width-relative:margin;mso-height-relative:margin;v-text-anchor:top" arcsize="7807f" o:gfxdata="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" fillcolor="#272727 [2749]" strokecolor="#5a5a5a [2109]" strokeweight="1.5pt">
                 <v:stroke joinstyle="miter" endcap="round"/>
                 <v:textbox>
                   <w:txbxContent>
@@ -1974,7 +1974,7 @@
         <mc:AlternateContent>
           <mc:Choice Requires="wps">
             <w:drawing>
-              <wp:anchor distT="0" distB="0" distL="114300" distR="114300" simplePos="0" relativeHeight="251561984" behindDoc="0" locked="0" layoutInCell="1" allowOverlap="1" wp14:anchorId="636FB08B" wp14:editId="7369F9B6">
+              <wp:anchor distT="0" distB="0" distL="114300" distR="114300" simplePos="0" relativeHeight="251560960" behindDoc="0" locked="0" layoutInCell="1" allowOverlap="1" wp14:anchorId="636FB08B" wp14:editId="1E793CBD">
                 <wp:simplePos x="0" y="0"/>
                 <wp:positionH relativeFrom="column">
                   <wp:posOffset>457200</wp:posOffset>
@@ -2046,7 +2046,7 @@
           </mc:Choice>
           <mc:Fallback>
             <w:pict>
-              <v:rect w14:anchorId="2ED38261" id="Rectangle 5" o:spid="_x0000_s1026" style="position:absolute;margin-left:36pt;margin-top:170.1pt;width:61.05pt;height:28.15pt;z-index:251561984;visibility:visible;mso-wrap-style:square;mso-width-percent:0;mso-height-percent:0;mso-wrap-distance-left:9pt;mso-wrap-distance-top:0;mso-wrap-distance-right:9pt;mso-wrap-distance-bottom:0;mso-position-horizontal:absolute;mso-position-horizontal-relative:text;mso-position-vertical:absolute;mso-position-vertical-relative:text;mso-width-percent:0;mso-height-percent:0;mso-width-relative:margin;mso-height-relative:margin;v-text-anchor:middle" o:gfxdata="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" fillcolor="#e71224" strokecolor="#e71224" strokeweight=".35mm">
+              <v:rect w14:anchorId="58C6D97F" id="Rectangle 5" o:spid="_x0000_s1026" style="position:absolute;margin-left:36pt;margin-top:170.1pt;width:61.05pt;height:28.15pt;z-index:251560960;visibility:visible;mso-wrap-style:square;mso-width-percent:0;mso-height-percent:0;mso-wrap-distance-left:9pt;mso-wrap-distance-top:0;mso-wrap-distance-right:9pt;mso-wrap-distance-bottom:0;mso-position-horizontal:absolute;mso-position-horizontal-relative:text;mso-position-vertical:absolute;mso-position-vertical-relative:text;mso-width-percent:0;mso-height-percent:0;mso-width-relative:margin;mso-height-relative:margin;v-text-anchor:middle" o:gfxdata="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" fillcolor="#e71224" strokecolor="#e71224" strokeweight=".35mm">
                 <v:fill opacity="3341f"/>
               </v:rect>
             </w:pict>
@@ -2062,7 +2062,7 @@
         <mc:AlternateContent>
           <mc:Choice Requires="wps">
             <w:drawing>
-              <wp:anchor distT="0" distB="0" distL="114300" distR="114300" simplePos="0" relativeHeight="251570176" behindDoc="0" locked="0" layoutInCell="1" allowOverlap="1" wp14:anchorId="02029970" wp14:editId="2243E745">
+              <wp:anchor distT="0" distB="0" distL="114300" distR="114300" simplePos="0" relativeHeight="251569152" behindDoc="0" locked="0" layoutInCell="1" allowOverlap="1" wp14:anchorId="02029970" wp14:editId="2C1BD582">
                 <wp:simplePos x="0" y="0"/>
                 <wp:positionH relativeFrom="column">
                   <wp:posOffset>1074989</wp:posOffset>
@@ -2128,7 +2128,7 @@
           </mc:Choice>
           <mc:Fallback>
             <w:pict>
-              <v:rect w14:anchorId="4A27B425" id="Rectangle 7" o:spid="_x0000_s1026" style="position:absolute;margin-left:84.65pt;margin-top:7.8pt;width:42.5pt;height:14.15pt;z-index:251570176;visibility:visible;mso-wrap-style:square;mso-wrap-distance-left:9pt;mso-wrap-distance-top:0;mso-wrap-distance-right:9pt;mso-wrap-distance-bottom:0;mso-position-horizontal:absolute;mso-position-horizontal-relative:text;mso-position-vertical:absolute;mso-position-vertical-relative:text;v-text-anchor:middle" o:gfxdata="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" fillcolor="#e71224" strokecolor="#e71224" strokeweight=".35mm">
+              <v:rect w14:anchorId="7CC02442" id="Rectangle 7" o:spid="_x0000_s1026" style="position:absolute;margin-left:84.65pt;margin-top:7.8pt;width:42.5pt;height:14.15pt;z-index:251569152;visibility:visible;mso-wrap-style:square;mso-wrap-distance-left:9pt;mso-wrap-distance-top:0;mso-wrap-distance-right:9pt;mso-wrap-distance-bottom:0;mso-position-horizontal:absolute;mso-position-horizontal-relative:text;mso-position-vertical:absolute;mso-position-vertical-relative:text;v-text-anchor:middle" o:gfxdata="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" fillcolor="#e71224" strokecolor="#e71224" strokeweight=".35mm">
                 <v:fill opacity="3341f"/>
               </v:rect>
             </w:pict>
@@ -2533,7 +2533,7 @@
         <mc:AlternateContent>
           <mc:Choice Requires="wps">
             <w:drawing>
-              <wp:anchor distT="0" distB="0" distL="114300" distR="114300" simplePos="0" relativeHeight="251764736" behindDoc="0" locked="0" layoutInCell="1" allowOverlap="1" wp14:anchorId="1F30C8C8" wp14:editId="78424D3F">
+              <wp:anchor distT="0" distB="0" distL="114300" distR="114300" simplePos="0" relativeHeight="251763712" behindDoc="0" locked="0" layoutInCell="1" allowOverlap="1" wp14:anchorId="1F30C8C8" wp14:editId="65043A57">
                 <wp:simplePos x="0" y="0"/>
                 <wp:positionH relativeFrom="column">
                   <wp:posOffset>2993116</wp:posOffset>
@@ -2610,7 +2610,7 @@
           </mc:Choice>
           <mc:Fallback>
             <w:pict>
-              <v:shape w14:anchorId="1F30C8C8" id="Text Box 21" o:spid="_x0000_s1030" type="#_x0000_t202" style="position:absolute;left:0;text-align:left;margin-left:235.7pt;margin-top:37.9pt;width:156.75pt;height:43.3pt;z-index:251764736;visibility:visible;mso-wrap-style:square;mso-width-percent:0;mso-height-percent:0;mso-wrap-distance-left:9pt;mso-wrap-distance-top:0;mso-wrap-distance-right:9pt;mso-wrap-distance-bottom:0;mso-position-horizontal:absolute;mso-position-horizontal-relative:text;mso-position-vertical:absolute;mso-position-vertical-relative:text;mso-width-percent:0;mso-height-percent:0;mso-width-relative:margin;mso-height-relative:margin;v-text-anchor:top" o:gfxdata="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" filled="f" stroked="f" strokeweight=".5pt">
+              <v:shape w14:anchorId="1F30C8C8" id="Text Box 21" o:spid="_x0000_s1030" type="#_x0000_t202" style="position:absolute;left:0;text-align:left;margin-left:235.7pt;margin-top:37.9pt;width:156.75pt;height:43.3pt;z-index:251763712;visibility:visible;mso-wrap-style:square;mso-width-percent:0;mso-height-percent:0;mso-wrap-distance-left:9pt;mso-wrap-distance-top:0;mso-wrap-distance-right:9pt;mso-wrap-distance-bottom:0;mso-position-horizontal:absolute;mso-position-horizontal-relative:text;mso-position-vertical:absolute;mso-position-vertical-relative:text;mso-width-percent:0;mso-height-percent:0;mso-width-relative:margin;mso-height-relative:margin;v-text-anchor:top" o:gfxdata="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" filled="f" stroked="f" strokeweight=".5pt">
                 <v:textbox>
                   <w:txbxContent>
                     <w:p>
@@ -2671,7 +2671,7 @@
         <mc:AlternateContent>
           <mc:Choice Requires="wps">
             <w:drawing>
-              <wp:anchor distT="0" distB="0" distL="114300" distR="114300" simplePos="0" relativeHeight="251772928" behindDoc="0" locked="0" layoutInCell="1" allowOverlap="1" wp14:anchorId="5885D15B" wp14:editId="17146336">
+              <wp:anchor distT="0" distB="0" distL="114300" distR="114300" simplePos="0" relativeHeight="251771904" behindDoc="0" locked="0" layoutInCell="1" allowOverlap="1" wp14:anchorId="5885D15B" wp14:editId="036F7115">
                 <wp:simplePos x="0" y="0"/>
                 <wp:positionH relativeFrom="column">
                   <wp:posOffset>4641713</wp:posOffset>
@@ -2740,7 +2740,7 @@
           </mc:Choice>
           <mc:Fallback>
             <w:pict>
-              <v:shape w14:anchorId="5885D15B" id="_x0000_s1031" type="#_x0000_t202" style="position:absolute;left:0;text-align:left;margin-left:365.5pt;margin-top:53.7pt;width:97.2pt;height:33.5pt;z-index:251772928;visibility:visible;mso-wrap-style:square;mso-width-percent:0;mso-height-percent:0;mso-wrap-distance-left:9pt;mso-wrap-distance-top:0;mso-wrap-distance-right:9pt;mso-wrap-distance-bottom:0;mso-position-horizontal:absolute;mso-position-horizontal-relative:text;mso-position-vertical:absolute;mso-position-vertical-relative:text;mso-width-percent:0;mso-height-percent:0;mso-width-relative:margin;mso-height-relative:margin;v-text-anchor:top" o:gfxdata="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" filled="f" stroked="f" strokeweight=".5pt">
+              <v:shape w14:anchorId="5885D15B" id="_x0000_s1031" type="#_x0000_t202" style="position:absolute;left:0;text-align:left;margin-left:365.5pt;margin-top:53.7pt;width:97.2pt;height:33.5pt;z-index:251771904;visibility:visible;mso-wrap-style:square;mso-width-percent:0;mso-height-percent:0;mso-wrap-distance-left:9pt;mso-wrap-distance-top:0;mso-wrap-distance-right:9pt;mso-wrap-distance-bottom:0;mso-position-horizontal:absolute;mso-position-horizontal-relative:text;mso-position-vertical:absolute;mso-position-vertical-relative:text;mso-width-percent:0;mso-height-percent:0;mso-width-relative:margin;mso-height-relative:margin;v-text-anchor:top" o:gfxdata="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" filled="f" stroked="f" strokeweight=".5pt">
                 <v:textbox>
                   <w:txbxContent>
                     <w:p>
@@ -2776,7 +2776,7 @@
         <mc:AlternateContent>
           <mc:Choice Requires="wps">
             <w:drawing>
-              <wp:anchor distT="0" distB="0" distL="114300" distR="114300" simplePos="0" relativeHeight="251771904" behindDoc="0" locked="0" layoutInCell="1" allowOverlap="1" wp14:anchorId="66251BB6" wp14:editId="6B10AE41">
+              <wp:anchor distT="0" distB="0" distL="114300" distR="114300" simplePos="0" relativeHeight="251770880" behindDoc="0" locked="0" layoutInCell="1" allowOverlap="1" wp14:anchorId="66251BB6" wp14:editId="4202E09B">
                 <wp:simplePos x="0" y="0"/>
                 <wp:positionH relativeFrom="column">
                   <wp:posOffset>4834057</wp:posOffset>
@@ -2837,11 +2837,11 @@
           </mc:Choice>
           <mc:Fallback>
             <w:pict>
-              <v:shapetype w14:anchorId="7F301DC4" id="_x0000_t32" coordsize="21600,21600" o:spt="32" o:oned="t" path="m,l21600,21600e" filled="f">
+              <v:shapetype w14:anchorId="185C469D" id="_x0000_t32" coordsize="21600,21600" o:spt="32" o:oned="t" path="m,l21600,21600e" filled="f">
                 <v:path arrowok="t" fillok="f" o:connecttype="none"/>
                 <o:lock v:ext="edit" shapetype="t"/>
               </v:shapetype>
-              <v:shape id="Straight Arrow Connector 20" o:spid="_x0000_s1026" type="#_x0000_t32" style="position:absolute;margin-left:380.65pt;margin-top:54.85pt;width:6.75pt;height:12.6pt;flip:y;z-index:251771904;visibility:visible;mso-wrap-style:square;mso-width-percent:0;mso-height-percent:0;mso-wrap-distance-left:9pt;mso-wrap-distance-top:0;mso-wrap-distance-right:9pt;mso-wrap-distance-bottom:0;mso-position-horizontal:absolute;mso-position-horizontal-relative:text;mso-position-vertical:absolute;mso-position-vertical-relative:text;mso-width-percent:0;mso-height-percent:0;mso-width-relative:margin;mso-height-relative:margin" o:gfxdata="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" strokecolor="red">
+              <v:shape id="Straight Arrow Connector 20" o:spid="_x0000_s1026" type="#_x0000_t32" style="position:absolute;margin-left:380.65pt;margin-top:54.85pt;width:6.75pt;height:12.6pt;flip:y;z-index:251770880;visibility:visible;mso-wrap-style:square;mso-width-percent:0;mso-height-percent:0;mso-wrap-distance-left:9pt;mso-wrap-distance-top:0;mso-wrap-distance-right:9pt;mso-wrap-distance-bottom:0;mso-position-horizontal:absolute;mso-position-horizontal-relative:text;mso-position-vertical:absolute;mso-position-vertical-relative:text;mso-width-percent:0;mso-height-percent:0;mso-width-relative:margin;mso-height-relative:margin" o:gfxdata="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" strokecolor="red">
                 <v:stroke endarrow="block"/>
               </v:shape>
             </w:pict>
@@ -2860,7 +2860,7 @@
         <mc:AlternateContent>
           <mc:Choice Requires="wps">
             <w:drawing>
-              <wp:anchor distT="0" distB="0" distL="114300" distR="114300" simplePos="0" relativeHeight="251770880" behindDoc="0" locked="0" layoutInCell="1" allowOverlap="1" wp14:anchorId="6B9200EC" wp14:editId="424FEF80">
+              <wp:anchor distT="0" distB="0" distL="114300" distR="114300" simplePos="0" relativeHeight="251769856" behindDoc="0" locked="0" layoutInCell="1" allowOverlap="1" wp14:anchorId="6B9200EC" wp14:editId="02B3AD10">
                 <wp:simplePos x="0" y="0"/>
                 <wp:positionH relativeFrom="column">
                   <wp:posOffset>4901302</wp:posOffset>
@@ -2932,7 +2932,7 @@
           </mc:Choice>
           <mc:Fallback>
             <w:pict>
-              <v:rect w14:anchorId="074F7B97" id="Rectangle 29" o:spid="_x0000_s1026" style="position:absolute;margin-left:385.95pt;margin-top:49.55pt;width:19.45pt;height:8.15pt;z-index:251770880;visibility:visible;mso-wrap-style:square;mso-width-percent:0;mso-height-percent:0;mso-wrap-distance-left:9pt;mso-wrap-distance-top:0;mso-wrap-distance-right:9pt;mso-wrap-distance-bottom:0;mso-position-horizontal:absolute;mso-position-horizontal-relative:text;mso-position-vertical:absolute;mso-position-vertical-relative:text;mso-width-percent:0;mso-height-percent:0;mso-width-relative:margin;mso-height-relative:margin;v-text-anchor:middle" o:gfxdata="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" fillcolor="#e71224" strokecolor="#e71224" strokeweight=".35mm">
+              <v:rect w14:anchorId="09E61E0F" id="Rectangle 29" o:spid="_x0000_s1026" style="position:absolute;margin-left:385.95pt;margin-top:49.55pt;width:19.45pt;height:8.15pt;z-index:251769856;visibility:visible;mso-wrap-style:square;mso-width-percent:0;mso-height-percent:0;mso-wrap-distance-left:9pt;mso-wrap-distance-top:0;mso-wrap-distance-right:9pt;mso-wrap-distance-bottom:0;mso-position-horizontal:absolute;mso-position-horizontal-relative:text;mso-position-vertical:absolute;mso-position-vertical-relative:text;mso-width-percent:0;mso-height-percent:0;mso-width-relative:margin;mso-height-relative:margin;v-text-anchor:middle" o:gfxdata="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" fillcolor="#e71224" strokecolor="#e71224" strokeweight=".35mm">
                 <v:fill opacity="3341f"/>
               </v:rect>
             </w:pict>
@@ -2951,7 +2951,7 @@
         <mc:AlternateContent>
           <mc:Choice Requires="wps">
             <w:drawing>
-              <wp:anchor distT="0" distB="0" distL="114300" distR="114300" simplePos="0" relativeHeight="251767808" behindDoc="0" locked="0" layoutInCell="1" allowOverlap="1" wp14:anchorId="36F06E28" wp14:editId="4BB210CB">
+              <wp:anchor distT="0" distB="0" distL="114300" distR="114300" simplePos="0" relativeHeight="251766784" behindDoc="0" locked="0" layoutInCell="1" allowOverlap="1" wp14:anchorId="36F06E28" wp14:editId="6E3F051A">
                 <wp:simplePos x="0" y="0"/>
                 <wp:positionH relativeFrom="column">
                   <wp:posOffset>4866018</wp:posOffset>
@@ -3012,7 +3012,7 @@
           </mc:Choice>
           <mc:Fallback>
             <w:pict>
-              <v:shape w14:anchorId="4553D19A" id="Straight Arrow Connector 20" o:spid="_x0000_s1026" type="#_x0000_t32" style="position:absolute;margin-left:383.15pt;margin-top:14.35pt;width:10.6pt;height:8.3pt;z-index:251767808;visibility:visible;mso-wrap-style:square;mso-width-percent:0;mso-height-percent:0;mso-wrap-distance-left:9pt;mso-wrap-distance-top:0;mso-wrap-distance-right:9pt;mso-wrap-distance-bottom:0;mso-position-horizontal:absolute;mso-position-horizontal-relative:text;mso-position-vertical:absolute;mso-position-vertical-relative:text;mso-width-percent:0;mso-height-percent:0;mso-width-relative:margin;mso-height-relative:margin" o:gfxdata="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" strokecolor="#1f497d [3215]">
+              <v:shape w14:anchorId="76B1B3C0" id="Straight Arrow Connector 20" o:spid="_x0000_s1026" type="#_x0000_t32" style="position:absolute;margin-left:383.15pt;margin-top:14.35pt;width:10.6pt;height:8.3pt;z-index:251766784;visibility:visible;mso-wrap-style:square;mso-width-percent:0;mso-height-percent:0;mso-wrap-distance-left:9pt;mso-wrap-distance-top:0;mso-wrap-distance-right:9pt;mso-wrap-distance-bottom:0;mso-position-horizontal:absolute;mso-position-horizontal-relative:text;mso-position-vertical:absolute;mso-position-vertical-relative:text;mso-width-percent:0;mso-height-percent:0;mso-width-relative:margin;mso-height-relative:margin" o:gfxdata="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" strokecolor="#1f497d [3215]">
                 <v:stroke endarrow="block"/>
               </v:shape>
             </w:pict>
@@ -3030,7 +3030,7 @@
         <mc:AlternateContent>
           <mc:Choice Requires="wps">
             <w:drawing>
-              <wp:anchor distT="0" distB="0" distL="114300" distR="114300" simplePos="0" relativeHeight="251762688" behindDoc="0" locked="0" layoutInCell="1" allowOverlap="1" wp14:anchorId="66EAC191" wp14:editId="3E4FEB8B">
+              <wp:anchor distT="0" distB="0" distL="114300" distR="114300" simplePos="0" relativeHeight="251761664" behindDoc="0" locked="0" layoutInCell="1" allowOverlap="1" wp14:anchorId="66EAC191" wp14:editId="56A7235B">
                 <wp:simplePos x="0" y="0"/>
                 <wp:positionH relativeFrom="column">
                   <wp:posOffset>4903980</wp:posOffset>
@@ -3091,7 +3091,7 @@
           </mc:Choice>
           <mc:Fallback>
             <w:pict>
-              <v:shape w14:anchorId="134EDA5B" id="Straight Arrow Connector 20" o:spid="_x0000_s1026" type="#_x0000_t32" style="position:absolute;margin-left:386.15pt;margin-top:8.05pt;width:23.1pt;height:3.6pt;z-index:251762688;visibility:visible;mso-wrap-style:square;mso-width-percent:0;mso-height-percent:0;mso-wrap-distance-left:9pt;mso-wrap-distance-top:0;mso-wrap-distance-right:9pt;mso-wrap-distance-bottom:0;mso-position-horizontal:absolute;mso-position-horizontal-relative:text;mso-position-vertical:absolute;mso-position-vertical-relative:text;mso-width-percent:0;mso-height-percent:0;mso-width-relative:margin;mso-height-relative:margin" o:gfxdata="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" strokecolor="red">
+              <v:shape w14:anchorId="3702B28B" id="Straight Arrow Connector 20" o:spid="_x0000_s1026" type="#_x0000_t32" style="position:absolute;margin-left:386.15pt;margin-top:8.05pt;width:23.1pt;height:3.6pt;z-index:251761664;visibility:visible;mso-wrap-style:square;mso-width-percent:0;mso-height-percent:0;mso-wrap-distance-left:9pt;mso-wrap-distance-top:0;mso-wrap-distance-right:9pt;mso-wrap-distance-bottom:0;mso-position-horizontal:absolute;mso-position-horizontal-relative:text;mso-position-vertical:absolute;mso-position-vertical-relative:text;mso-width-percent:0;mso-height-percent:0;mso-width-relative:margin;mso-height-relative:margin" o:gfxdata="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" strokecolor="red">
                 <v:stroke endarrow="block"/>
               </v:shape>
             </w:pict>
@@ -3109,7 +3109,7 @@
         <mc:AlternateContent>
           <mc:Choice Requires="wps">
             <w:drawing>
-              <wp:anchor distT="0" distB="0" distL="114300" distR="114300" simplePos="0" relativeHeight="251758592" behindDoc="0" locked="0" layoutInCell="1" allowOverlap="1" wp14:anchorId="3D4ECD30" wp14:editId="295F6E90">
+              <wp:anchor distT="0" distB="0" distL="114300" distR="114300" simplePos="0" relativeHeight="251757568" behindDoc="0" locked="0" layoutInCell="1" allowOverlap="1" wp14:anchorId="3D4ECD30" wp14:editId="6E15D55C">
                 <wp:simplePos x="0" y="0"/>
                 <wp:positionH relativeFrom="column">
                   <wp:posOffset>5221165</wp:posOffset>
@@ -3175,7 +3175,7 @@
           </mc:Choice>
           <mc:Fallback>
             <w:pict>
-              <v:oval w14:anchorId="0C0B7370" id="Oval 27" o:spid="_x0000_s1026" style="position:absolute;margin-left:411.1pt;margin-top:6.05pt;width:14.15pt;height:14.15pt;z-index:251758592;visibility:visible;mso-wrap-style:square;mso-wrap-distance-left:9pt;mso-wrap-distance-top:0;mso-wrap-distance-right:9pt;mso-wrap-distance-bottom:0;mso-position-horizontal:absolute;mso-position-horizontal-relative:text;mso-position-vertical:absolute;mso-position-vertical-relative:text;v-text-anchor:middle" o:gfxdata="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" fillcolor="#e71224" strokecolor="#e71224" strokeweight=".35mm">
+              <v:oval w14:anchorId="43550532" id="Oval 27" o:spid="_x0000_s1026" style="position:absolute;margin-left:411.1pt;margin-top:6.05pt;width:14.15pt;height:14.15pt;z-index:251757568;visibility:visible;mso-wrap-style:square;mso-wrap-distance-left:9pt;mso-wrap-distance-top:0;mso-wrap-distance-right:9pt;mso-wrap-distance-bottom:0;mso-position-horizontal:absolute;mso-position-horizontal-relative:text;mso-position-vertical:absolute;mso-position-vertical-relative:text;v-text-anchor:middle" o:gfxdata="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" fillcolor="#e71224" strokecolor="#e71224" strokeweight=".35mm">
                 <v:fill opacity="3341f"/>
               </v:oval>
             </w:pict>
@@ -3193,7 +3193,7 @@
         <mc:AlternateContent>
           <mc:Choice Requires="wps">
             <w:drawing>
-              <wp:anchor distT="0" distB="0" distL="114300" distR="114300" simplePos="0" relativeHeight="251754496" behindDoc="0" locked="0" layoutInCell="1" allowOverlap="1" wp14:anchorId="4526EBCF" wp14:editId="1FA8BDCC">
+              <wp:anchor distT="0" distB="0" distL="114300" distR="114300" simplePos="0" relativeHeight="251753472" behindDoc="0" locked="0" layoutInCell="1" allowOverlap="1" wp14:anchorId="4526EBCF" wp14:editId="6178B071">
                 <wp:simplePos x="0" y="0"/>
                 <wp:positionH relativeFrom="column">
                   <wp:posOffset>4873401</wp:posOffset>
@@ -3259,7 +3259,7 @@
           </mc:Choice>
           <mc:Fallback>
             <w:pict>
-              <v:rect w14:anchorId="6206C78E" id="Rectangle 23" o:spid="_x0000_s1026" style="position:absolute;margin-left:383.75pt;margin-top:19.4pt;width:42.5pt;height:42.5pt;z-index:251754496;visibility:visible;mso-wrap-style:square;mso-wrap-distance-left:9pt;mso-wrap-distance-top:0;mso-wrap-distance-right:9pt;mso-wrap-distance-bottom:0;mso-position-horizontal:absolute;mso-position-horizontal-relative:text;mso-position-vertical:absolute;mso-position-vertical-relative:text;v-text-anchor:middle" o:gfxdata="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" fillcolor="#e71224" strokecolor="#e71224" strokeweight=".35mm">
+              <v:rect w14:anchorId="77E44E7B" id="Rectangle 23" o:spid="_x0000_s1026" style="position:absolute;margin-left:383.75pt;margin-top:19.4pt;width:42.5pt;height:42.5pt;z-index:251753472;visibility:visible;mso-wrap-style:square;mso-wrap-distance-left:9pt;mso-wrap-distance-top:0;mso-wrap-distance-right:9pt;mso-wrap-distance-bottom:0;mso-position-horizontal:absolute;mso-position-horizontal-relative:text;mso-position-vertical:absolute;mso-position-vertical-relative:text;v-text-anchor:middle" o:gfxdata="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" fillcolor="#e71224" strokecolor="#e71224" strokeweight=".35mm">
                 <v:fill opacity="3341f"/>
               </v:rect>
             </w:pict>
@@ -3275,7 +3275,7 @@
           <w:u w:val="single"/>
         </w:rPr>
         <w:drawing>
-          <wp:anchor distT="0" distB="0" distL="114300" distR="114300" simplePos="0" relativeHeight="251734016" behindDoc="0" locked="0" layoutInCell="1" allowOverlap="1" wp14:anchorId="63D05E23" wp14:editId="7BC4D30A">
+          <wp:anchor distT="0" distB="0" distL="114300" distR="114300" simplePos="0" relativeHeight="251732992" behindDoc="0" locked="0" layoutInCell="1" allowOverlap="1" wp14:anchorId="63D05E23" wp14:editId="1D251DA2">
             <wp:simplePos x="0" y="0"/>
             <wp:positionH relativeFrom="column">
               <wp:posOffset>4683760</wp:posOffset>
@@ -3341,7 +3341,7 @@
         <mc:AlternateContent>
           <mc:Choice Requires="wps">
             <w:drawing>
-              <wp:anchor distT="0" distB="0" distL="114300" distR="114300" simplePos="0" relativeHeight="251693056" behindDoc="0" locked="0" layoutInCell="1" allowOverlap="1" wp14:anchorId="218E53FE" wp14:editId="2D18EF79">
+              <wp:anchor distT="0" distB="0" distL="114300" distR="114300" simplePos="0" relativeHeight="251692032" behindDoc="0" locked="0" layoutInCell="1" allowOverlap="1" wp14:anchorId="218E53FE" wp14:editId="0A525979">
                 <wp:simplePos x="0" y="0"/>
                 <wp:positionH relativeFrom="column">
                   <wp:posOffset>-84268</wp:posOffset>
@@ -3410,7 +3410,7 @@
           </mc:Choice>
           <mc:Fallback>
             <w:pict>
-              <v:shape w14:anchorId="218E53FE" id="_x0000_s1032" type="#_x0000_t202" style="position:absolute;left:0;text-align:left;margin-left:-6.65pt;margin-top:116.55pt;width:107.1pt;height:47.45pt;z-index:251693056;visibility:visible;mso-wrap-style:square;mso-width-percent:0;mso-height-percent:0;mso-wrap-distance-left:9pt;mso-wrap-distance-top:0;mso-wrap-distance-right:9pt;mso-wrap-distance-bottom:0;mso-position-horizontal:absolute;mso-position-horizontal-relative:text;mso-position-vertical:absolute;mso-position-vertical-relative:text;mso-width-percent:0;mso-height-percent:0;mso-width-relative:margin;mso-height-relative:margin;v-text-anchor:top" o:gfxdata="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" filled="f" stroked="f" strokeweight=".5pt">
+              <v:shape w14:anchorId="218E53FE" id="_x0000_s1032" type="#_x0000_t202" style="position:absolute;left:0;text-align:left;margin-left:-6.65pt;margin-top:116.55pt;width:107.1pt;height:47.45pt;z-index:251692032;visibility:visible;mso-wrap-style:square;mso-width-percent:0;mso-height-percent:0;mso-wrap-distance-left:9pt;mso-wrap-distance-top:0;mso-wrap-distance-right:9pt;mso-wrap-distance-bottom:0;mso-position-horizontal:absolute;mso-position-horizontal-relative:text;mso-position-vertical:absolute;mso-position-vertical-relative:text;mso-width-percent:0;mso-height-percent:0;mso-width-relative:margin;mso-height-relative:margin;v-text-anchor:top" o:gfxdata="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" filled="f" stroked="f" strokeweight=".5pt">
                 <v:textbox>
                   <w:txbxContent>
                     <w:p>
@@ -3446,7 +3446,7 @@
         <mc:AlternateContent>
           <mc:Choice Requires="wps">
             <w:drawing>
-              <wp:anchor distT="0" distB="0" distL="114300" distR="114300" simplePos="0" relativeHeight="251653120" behindDoc="0" locked="0" layoutInCell="1" allowOverlap="1" wp14:anchorId="1372D8DE" wp14:editId="57C89E80">
+              <wp:anchor distT="0" distB="0" distL="114300" distR="114300" simplePos="0" relativeHeight="251652096" behindDoc="0" locked="0" layoutInCell="1" allowOverlap="1" wp14:anchorId="1372D8DE" wp14:editId="6C529CD0">
                 <wp:simplePos x="0" y="0"/>
                 <wp:positionH relativeFrom="column">
                   <wp:posOffset>-62971</wp:posOffset>
@@ -3514,7 +3514,7 @@
           </mc:Choice>
           <mc:Fallback>
             <w:pict>
-              <v:shape w14:anchorId="1372D8DE" id="_x0000_s1033" type="#_x0000_t202" style="position:absolute;left:0;text-align:left;margin-left:-4.95pt;margin-top:29.85pt;width:107.35pt;height:30.75pt;z-index:251653120;visibility:visible;mso-wrap-style:square;mso-width-percent:0;mso-height-percent:0;mso-wrap-distance-left:9pt;mso-wrap-distance-top:0;mso-wrap-distance-right:9pt;mso-wrap-distance-bottom:0;mso-position-horizontal:absolute;mso-position-horizontal-relative:text;mso-position-vertical:absolute;mso-position-vertical-relative:text;mso-width-percent:0;mso-height-percent:0;mso-width-relative:margin;mso-height-relative:margin;v-text-anchor:top" o:gfxdata="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" filled="f" stroked="f" strokeweight=".5pt">
+              <v:shape w14:anchorId="1372D8DE" id="_x0000_s1033" type="#_x0000_t202" style="position:absolute;left:0;text-align:left;margin-left:-4.95pt;margin-top:29.85pt;width:107.35pt;height:30.75pt;z-index:251652096;visibility:visible;mso-wrap-style:square;mso-width-percent:0;mso-height-percent:0;mso-wrap-distance-left:9pt;mso-wrap-distance-top:0;mso-wrap-distance-right:9pt;mso-wrap-distance-bottom:0;mso-position-horizontal:absolute;mso-position-horizontal-relative:text;mso-position-vertical:absolute;mso-position-vertical-relative:text;mso-width-percent:0;mso-height-percent:0;mso-width-relative:margin;mso-height-relative:margin;v-text-anchor:top" o:gfxdata="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" filled="f" stroked="f" strokeweight=".5pt">
                 <v:textbox>
                   <w:txbxContent>
                     <w:p>
@@ -3549,7 +3549,7 @@
         <mc:AlternateContent>
           <mc:Choice Requires="wps">
             <w:drawing>
-              <wp:anchor distT="0" distB="0" distL="114300" distR="114300" simplePos="0" relativeHeight="251726848" behindDoc="0" locked="0" layoutInCell="1" allowOverlap="1" wp14:anchorId="4E8D336F" wp14:editId="6A363BCB">
+              <wp:anchor distT="0" distB="0" distL="114300" distR="114300" simplePos="0" relativeHeight="251725824" behindDoc="0" locked="0" layoutInCell="1" allowOverlap="1" wp14:anchorId="4E8D336F" wp14:editId="27D1227F">
                 <wp:simplePos x="0" y="0"/>
                 <wp:positionH relativeFrom="column">
                   <wp:posOffset>4658139</wp:posOffset>
@@ -3618,7 +3618,7 @@
           </mc:Choice>
           <mc:Fallback>
             <w:pict>
-              <v:shape w14:anchorId="4E8D336F" id="_x0000_s1034" type="#_x0000_t202" style="position:absolute;left:0;text-align:left;margin-left:366.8pt;margin-top:90.2pt;width:99.65pt;height:61.05pt;z-index:251726848;visibility:visible;mso-wrap-style:square;mso-width-percent:0;mso-height-percent:0;mso-wrap-distance-left:9pt;mso-wrap-distance-top:0;mso-wrap-distance-right:9pt;mso-wrap-distance-bottom:0;mso-position-horizontal:absolute;mso-position-horizontal-relative:text;mso-position-vertical:absolute;mso-position-vertical-relative:text;mso-width-percent:0;mso-height-percent:0;mso-width-relative:margin;mso-height-relative:margin;v-text-anchor:top" o:gfxdata="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" filled="f" stroked="f" strokeweight=".5pt">
+              <v:shape w14:anchorId="4E8D336F" id="_x0000_s1034" type="#_x0000_t202" style="position:absolute;left:0;text-align:left;margin-left:366.8pt;margin-top:90.2pt;width:99.65pt;height:61.05pt;z-index:251725824;visibility:visible;mso-wrap-style:square;mso-width-percent:0;mso-height-percent:0;mso-wrap-distance-left:9pt;mso-wrap-distance-top:0;mso-wrap-distance-right:9pt;mso-wrap-distance-bottom:0;mso-position-horizontal:absolute;mso-position-horizontal-relative:text;mso-position-vertical:absolute;mso-position-vertical-relative:text;mso-width-percent:0;mso-height-percent:0;mso-width-relative:margin;mso-height-relative:margin;v-text-anchor:top" o:gfxdata="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" filled="f" stroked="f" strokeweight=".5pt">
                 <v:textbox>
                   <w:txbxContent>
                     <w:p>
@@ -3654,7 +3654,7 @@
         <mc:AlternateContent>
           <mc:Choice Requires="wps">
             <w:drawing>
-              <wp:anchor distT="0" distB="0" distL="114300" distR="114300" simplePos="0" relativeHeight="251710464" behindDoc="0" locked="0" layoutInCell="1" allowOverlap="1" wp14:anchorId="2B1D52BF" wp14:editId="184A3D60">
+              <wp:anchor distT="0" distB="0" distL="114300" distR="114300" simplePos="0" relativeHeight="251709440" behindDoc="0" locked="0" layoutInCell="1" allowOverlap="1" wp14:anchorId="2B1D52BF" wp14:editId="143F26B0">
                 <wp:simplePos x="0" y="0"/>
                 <wp:positionH relativeFrom="column">
                   <wp:posOffset>4399721</wp:posOffset>
@@ -3715,7 +3715,7 @@
           </mc:Choice>
           <mc:Fallback>
             <w:pict>
-              <v:shape w14:anchorId="04500EF4" id="Straight Arrow Connector 20" o:spid="_x0000_s1026" type="#_x0000_t32" style="position:absolute;margin-left:346.45pt;margin-top:83.75pt;width:42.25pt;height:16.9pt;flip:x y;z-index:251710464;visibility:visible;mso-wrap-style:square;mso-width-percent:0;mso-height-percent:0;mso-wrap-distance-left:9pt;mso-wrap-distance-top:0;mso-wrap-distance-right:9pt;mso-wrap-distance-bottom:0;mso-position-horizontal:absolute;mso-position-horizontal-relative:text;mso-position-vertical:absolute;mso-position-vertical-relative:text;mso-width-percent:0;mso-height-percent:0;mso-width-relative:margin;mso-height-relative:margin" o:gfxdata="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" strokecolor="red">
+              <v:shape w14:anchorId="76BE68CD" id="Straight Arrow Connector 20" o:spid="_x0000_s1026" type="#_x0000_t32" style="position:absolute;margin-left:346.45pt;margin-top:83.75pt;width:42.25pt;height:16.9pt;flip:x y;z-index:251709440;visibility:visible;mso-wrap-style:square;mso-width-percent:0;mso-height-percent:0;mso-wrap-distance-left:9pt;mso-wrap-distance-top:0;mso-wrap-distance-right:9pt;mso-wrap-distance-bottom:0;mso-position-horizontal:absolute;mso-position-horizontal-relative:text;mso-position-vertical:absolute;mso-position-vertical-relative:text;mso-width-percent:0;mso-height-percent:0;mso-width-relative:margin;mso-height-relative:margin" o:gfxdata="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" strokecolor="red">
                 <v:stroke endarrow="block"/>
               </v:shape>
             </w:pict>
@@ -3733,7 +3733,7 @@
         <mc:AlternateContent>
           <mc:Choice Requires="wps">
             <w:drawing>
-              <wp:anchor distT="0" distB="0" distL="114300" distR="114300" simplePos="0" relativeHeight="251677696" behindDoc="0" locked="0" layoutInCell="1" allowOverlap="1" wp14:anchorId="76A465CD" wp14:editId="5CA012A4">
+              <wp:anchor distT="0" distB="0" distL="114300" distR="114300" simplePos="0" relativeHeight="251676672" behindDoc="0" locked="0" layoutInCell="1" allowOverlap="1" wp14:anchorId="76A465CD" wp14:editId="76DCA928">
                 <wp:simplePos x="0" y="0"/>
                 <wp:positionH relativeFrom="column">
                   <wp:posOffset>695739</wp:posOffset>
@@ -3794,7 +3794,7 @@
           </mc:Choice>
           <mc:Fallback>
             <w:pict>
-              <v:shape w14:anchorId="50140321" id="Straight Arrow Connector 20" o:spid="_x0000_s1026" type="#_x0000_t32" style="position:absolute;margin-left:54.8pt;margin-top:118.25pt;width:23.45pt;height:3.6pt;flip:y;z-index:251677696;visibility:visible;mso-wrap-style:square;mso-width-percent:0;mso-height-percent:0;mso-wrap-distance-left:9pt;mso-wrap-distance-top:0;mso-wrap-distance-right:9pt;mso-wrap-distance-bottom:0;mso-position-horizontal:absolute;mso-position-horizontal-relative:text;mso-position-vertical:absolute;mso-position-vertical-relative:text;mso-width-percent:0;mso-height-percent:0;mso-width-relative:margin;mso-height-relative:margin" o:gfxdata="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" strokecolor="red">
+              <v:shape w14:anchorId="029DCA24" id="Straight Arrow Connector 20" o:spid="_x0000_s1026" type="#_x0000_t32" style="position:absolute;margin-left:54.8pt;margin-top:118.25pt;width:23.45pt;height:3.6pt;flip:y;z-index:251676672;visibility:visible;mso-wrap-style:square;mso-width-percent:0;mso-height-percent:0;mso-wrap-distance-left:9pt;mso-wrap-distance-top:0;mso-wrap-distance-right:9pt;mso-wrap-distance-bottom:0;mso-position-horizontal:absolute;mso-position-horizontal-relative:text;mso-position-vertical:absolute;mso-position-vertical-relative:text;mso-width-percent:0;mso-height-percent:0;mso-width-relative:margin;mso-height-relative:margin" o:gfxdata="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" strokecolor="red">
                 <v:stroke endarrow="block"/>
               </v:shape>
             </w:pict>
@@ -3812,7 +3812,7 @@
         <mc:AlternateContent>
           <mc:Choice Requires="wps">
             <w:drawing>
-              <wp:anchor distT="0" distB="0" distL="114300" distR="114300" simplePos="0" relativeHeight="251750400" behindDoc="0" locked="0" layoutInCell="1" allowOverlap="1" wp14:anchorId="5A7B644D" wp14:editId="0EAFAC7A">
+              <wp:anchor distT="0" distB="0" distL="114300" distR="114300" simplePos="0" relativeHeight="251749376" behindDoc="0" locked="0" layoutInCell="1" allowOverlap="1" wp14:anchorId="5A7B644D" wp14:editId="33EE8BDF">
                 <wp:simplePos x="0" y="0"/>
                 <wp:positionH relativeFrom="column">
                   <wp:posOffset>2523959</wp:posOffset>
@@ -3895,7 +3895,7 @@
           </mc:Choice>
           <mc:Fallback>
             <w:pict>
-              <v:shape w14:anchorId="5A7B644D" id="_x0000_s1035" type="#_x0000_t202" style="position:absolute;left:0;text-align:left;margin-left:198.75pt;margin-top:15.05pt;width:183.1pt;height:43.3pt;z-index:251750400;visibility:visible;mso-wrap-style:square;mso-width-percent:0;mso-height-percent:0;mso-wrap-distance-left:9pt;mso-wrap-distance-top:0;mso-wrap-distance-right:9pt;mso-wrap-distance-bottom:0;mso-position-horizontal:absolute;mso-position-horizontal-relative:text;mso-position-vertical:absolute;mso-position-vertical-relative:text;mso-width-percent:0;mso-height-percent:0;mso-width-relative:margin;mso-height-relative:margin;v-text-anchor:top" o:gfxdata="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" filled="f" stroked="f" strokeweight=".5pt">
+              <v:shape w14:anchorId="5A7B644D" id="_x0000_s1035" type="#_x0000_t202" style="position:absolute;left:0;text-align:left;margin-left:198.75pt;margin-top:15.05pt;width:183.1pt;height:43.3pt;z-index:251749376;visibility:visible;mso-wrap-style:square;mso-width-percent:0;mso-height-percent:0;mso-wrap-distance-left:9pt;mso-wrap-distance-top:0;mso-wrap-distance-right:9pt;mso-wrap-distance-bottom:0;mso-position-horizontal:absolute;mso-position-horizontal-relative:text;mso-position-vertical:absolute;mso-position-vertical-relative:text;mso-width-percent:0;mso-height-percent:0;mso-width-relative:margin;mso-height-relative:margin;v-text-anchor:top" o:gfxdata="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" filled="f" stroked="f" strokeweight=".5pt">
                 <v:textbox>
                   <w:txbxContent>
                     <w:p>
@@ -3945,7 +3945,7 @@
         <mc:AlternateContent>
           <mc:Choice Requires="wps">
             <w:drawing>
-              <wp:anchor distT="0" distB="0" distL="114300" distR="114300" simplePos="0" relativeHeight="251667456" behindDoc="0" locked="0" layoutInCell="1" allowOverlap="1" wp14:anchorId="6AE845C2" wp14:editId="08015BF1">
+              <wp:anchor distT="0" distB="0" distL="114300" distR="114300" simplePos="0" relativeHeight="251666432" behindDoc="0" locked="0" layoutInCell="1" allowOverlap="1" wp14:anchorId="6AE845C2" wp14:editId="3856D957">
                 <wp:simplePos x="0" y="0"/>
                 <wp:positionH relativeFrom="column">
                   <wp:posOffset>1124777</wp:posOffset>
@@ -4006,7 +4006,7 @@
           </mc:Choice>
           <mc:Fallback>
             <w:pict>
-              <v:shape w14:anchorId="4CDCCBFF" id="Straight Arrow Connector 20" o:spid="_x0000_s1026" type="#_x0000_t32" style="position:absolute;margin-left:88.55pt;margin-top:12.8pt;width:115.95pt;height:25.75pt;flip:x y;z-index:251667456;visibility:visible;mso-wrap-style:square;mso-width-percent:0;mso-height-percent:0;mso-wrap-distance-left:9pt;mso-wrap-distance-top:0;mso-wrap-distance-right:9pt;mso-wrap-distance-bottom:0;mso-position-horizontal:absolute;mso-position-horizontal-relative:text;mso-position-vertical:absolute;mso-position-vertical-relative:text;mso-width-percent:0;mso-height-percent:0;mso-width-relative:margin;mso-height-relative:margin" o:gfxdata="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" strokecolor="red">
+              <v:shape w14:anchorId="1277EE31" id="Straight Arrow Connector 20" o:spid="_x0000_s1026" type="#_x0000_t32" style="position:absolute;margin-left:88.55pt;margin-top:12.8pt;width:115.95pt;height:25.75pt;flip:x y;z-index:251666432;visibility:visible;mso-wrap-style:square;mso-width-percent:0;mso-height-percent:0;mso-wrap-distance-left:9pt;mso-wrap-distance-top:0;mso-wrap-distance-right:9pt;mso-wrap-distance-bottom:0;mso-position-horizontal:absolute;mso-position-horizontal-relative:text;mso-position-vertical:absolute;mso-position-vertical-relative:text;mso-width-percent:0;mso-height-percent:0;mso-width-relative:margin;mso-height-relative:margin" o:gfxdata="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" strokecolor="red">
                 <v:stroke endarrow="block"/>
               </v:shape>
             </w:pict>
@@ -4024,7 +4024,7 @@
         <mc:AlternateContent>
           <mc:Choice Requires="wps">
             <w:drawing>
-              <wp:anchor distT="0" distB="0" distL="114300" distR="114300" simplePos="0" relativeHeight="251636736" behindDoc="0" locked="0" layoutInCell="1" allowOverlap="1" wp14:anchorId="618AD03C" wp14:editId="3D0C2E1E">
+              <wp:anchor distT="0" distB="0" distL="114300" distR="114300" simplePos="0" relativeHeight="251635712" behindDoc="0" locked="0" layoutInCell="1" allowOverlap="1" wp14:anchorId="618AD03C" wp14:editId="481BC49D">
                 <wp:simplePos x="0" y="0"/>
                 <wp:positionH relativeFrom="column">
                   <wp:posOffset>203200</wp:posOffset>
@@ -4079,7 +4079,7 @@
           </mc:Choice>
           <mc:Fallback>
             <w:pict>
-              <v:shape w14:anchorId="36DE9E4D" id="Straight Arrow Connector 20" o:spid="_x0000_s1026" type="#_x0000_t32" style="position:absolute;margin-left:16pt;margin-top:17.9pt;width:13.85pt;height:21.85pt;flip:y;z-index:251636736;visibility:visible;mso-wrap-style:square;mso-wrap-distance-left:9pt;mso-wrap-distance-top:0;mso-wrap-distance-right:9pt;mso-wrap-distance-bottom:0;mso-position-horizontal:absolute;mso-position-horizontal-relative:text;mso-position-vertical:absolute;mso-position-vertical-relative:text" o:gfxdata="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" strokecolor="red">
+              <v:shape w14:anchorId="1ABB19B6" id="Straight Arrow Connector 20" o:spid="_x0000_s1026" type="#_x0000_t32" style="position:absolute;margin-left:16pt;margin-top:17.9pt;width:13.85pt;height:21.85pt;flip:y;z-index:251635712;visibility:visible;mso-wrap-style:square;mso-wrap-distance-left:9pt;mso-wrap-distance-top:0;mso-wrap-distance-right:9pt;mso-wrap-distance-bottom:0;mso-position-horizontal:absolute;mso-position-horizontal-relative:text;mso-position-vertical:absolute;mso-position-vertical-relative:text" o:gfxdata="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" strokecolor="red">
                 <v:stroke endarrow="block"/>
               </v:shape>
             </w:pict>
@@ -4097,7 +4097,7 @@
         <mc:AlternateContent>
           <mc:Choice Requires="wps">
             <w:drawing>
-              <wp:anchor distT="0" distB="0" distL="114300" distR="114300" simplePos="0" relativeHeight="251627520" behindDoc="0" locked="0" layoutInCell="1" allowOverlap="1" wp14:anchorId="036E669C" wp14:editId="324B43C4">
+              <wp:anchor distT="0" distB="0" distL="114300" distR="114300" simplePos="0" relativeHeight="251626496" behindDoc="0" locked="0" layoutInCell="1" allowOverlap="1" wp14:anchorId="036E669C" wp14:editId="1232F633">
                 <wp:simplePos x="0" y="0"/>
                 <wp:positionH relativeFrom="column">
                   <wp:posOffset>4208585</wp:posOffset>
@@ -4169,7 +4169,7 @@
           </mc:Choice>
           <mc:Fallback>
             <w:pict>
-              <v:rect w14:anchorId="1C45431C" id="Rectangle 18" o:spid="_x0000_s1026" style="position:absolute;margin-left:331.4pt;margin-top:80.05pt;width:20.3pt;height:16pt;z-index:251627520;visibility:visible;mso-wrap-style:square;mso-width-percent:0;mso-height-percent:0;mso-wrap-distance-left:9pt;mso-wrap-distance-top:0;mso-wrap-distance-right:9pt;mso-wrap-distance-bottom:0;mso-position-horizontal:absolute;mso-position-horizontal-relative:text;mso-position-vertical:absolute;mso-position-vertical-relative:text;mso-width-percent:0;mso-height-percent:0;mso-width-relative:margin;mso-height-relative:margin;v-text-anchor:middle" o:gfxdata="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" fillcolor="#e71224" strokecolor="#e71224" strokeweight=".35mm">
+              <v:rect w14:anchorId="24BDB40C" id="Rectangle 18" o:spid="_x0000_s1026" style="position:absolute;margin-left:331.4pt;margin-top:80.05pt;width:20.3pt;height:16pt;z-index:251626496;visibility:visible;mso-wrap-style:square;mso-width-percent:0;mso-height-percent:0;mso-wrap-distance-left:9pt;mso-wrap-distance-top:0;mso-wrap-distance-right:9pt;mso-wrap-distance-bottom:0;mso-position-horizontal:absolute;mso-position-horizontal-relative:text;mso-position-vertical:absolute;mso-position-vertical-relative:text;mso-width-percent:0;mso-height-percent:0;mso-width-relative:margin;mso-height-relative:margin;v-text-anchor:middle" o:gfxdata="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" fillcolor="#e71224" strokecolor="#e71224" strokeweight=".35mm">
                 <v:fill opacity="3341f"/>
               </v:rect>
             </w:pict>
@@ -4187,7 +4187,7 @@
         <mc:AlternateContent>
           <mc:Choice Requires="wps">
             <w:drawing>
-              <wp:anchor distT="0" distB="0" distL="114300" distR="114300" simplePos="0" relativeHeight="251619328" behindDoc="0" locked="0" layoutInCell="1" allowOverlap="1" wp14:anchorId="65519ABC" wp14:editId="70A2154A">
+              <wp:anchor distT="0" distB="0" distL="114300" distR="114300" simplePos="0" relativeHeight="251618304" behindDoc="0" locked="0" layoutInCell="1" allowOverlap="1" wp14:anchorId="65519ABC" wp14:editId="1CBCCDE1">
                 <wp:simplePos x="0" y="0"/>
                 <wp:positionH relativeFrom="column">
                   <wp:posOffset>1058400</wp:posOffset>
@@ -4253,7 +4253,7 @@
           </mc:Choice>
           <mc:Fallback>
             <w:pict>
-              <v:rect w14:anchorId="68CBC8EF" id="Rectangle 14" o:spid="_x0000_s1026" style="position:absolute;margin-left:83.35pt;margin-top:59.25pt;width:283.45pt;height:155.9pt;z-index:251619328;visibility:visible;mso-wrap-style:square;mso-wrap-distance-left:9pt;mso-wrap-distance-top:0;mso-wrap-distance-right:9pt;mso-wrap-distance-bottom:0;mso-position-horizontal:absolute;mso-position-horizontal-relative:text;mso-position-vertical:absolute;mso-position-vertical-relative:text;v-text-anchor:middle" o:gfxdata="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" fillcolor="#e71224" strokecolor="#e71224" strokeweight=".35mm">
+              <v:rect w14:anchorId="7AE28DBE" id="Rectangle 14" o:spid="_x0000_s1026" style="position:absolute;margin-left:83.35pt;margin-top:59.25pt;width:283.45pt;height:155.9pt;z-index:251618304;visibility:visible;mso-wrap-style:square;mso-wrap-distance-left:9pt;mso-wrap-distance-top:0;mso-wrap-distance-right:9pt;mso-wrap-distance-bottom:0;mso-position-horizontal:absolute;mso-position-horizontal-relative:text;mso-position-vertical:absolute;mso-position-vertical-relative:text;v-text-anchor:middle" o:gfxdata="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" fillcolor="#e71224" strokecolor="#e71224" strokeweight=".35mm">
                 <v:fill opacity="3341f"/>
               </v:rect>
             </w:pict>
@@ -4271,7 +4271,7 @@
         <mc:AlternateContent>
           <mc:Choice Requires="wps">
             <w:drawing>
-              <wp:anchor distT="0" distB="0" distL="114300" distR="114300" simplePos="0" relativeHeight="251599872" behindDoc="0" locked="0" layoutInCell="1" allowOverlap="1" wp14:anchorId="1839CA77" wp14:editId="2DA96247">
+              <wp:anchor distT="0" distB="0" distL="114300" distR="114300" simplePos="0" relativeHeight="251598848" behindDoc="0" locked="0" layoutInCell="1" allowOverlap="1" wp14:anchorId="1839CA77" wp14:editId="5A26C768">
                 <wp:simplePos x="0" y="0"/>
                 <wp:positionH relativeFrom="column">
                   <wp:posOffset>699184</wp:posOffset>
@@ -4343,7 +4343,7 @@
           </mc:Choice>
           <mc:Fallback>
             <w:pict>
-              <v:rect w14:anchorId="6B6D7C74" id="Rectangle 10" o:spid="_x0000_s1026" style="position:absolute;margin-left:55.05pt;margin-top:6.15pt;width:29.55pt;height:9.55pt;z-index:251599872;visibility:visible;mso-wrap-style:square;mso-width-percent:0;mso-height-percent:0;mso-wrap-distance-left:9pt;mso-wrap-distance-top:0;mso-wrap-distance-right:9pt;mso-wrap-distance-bottom:0;mso-position-horizontal:absolute;mso-position-horizontal-relative:text;mso-position-vertical:absolute;mso-position-vertical-relative:text;mso-width-percent:0;mso-height-percent:0;mso-width-relative:margin;mso-height-relative:margin;v-text-anchor:middle" o:gfxdata="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" fillcolor="#e71224" strokecolor="#e71224" strokeweight=".35mm">
+              <v:rect w14:anchorId="3516892C" id="Rectangle 10" o:spid="_x0000_s1026" style="position:absolute;margin-left:55.05pt;margin-top:6.15pt;width:29.55pt;height:9.55pt;z-index:251598848;visibility:visible;mso-wrap-style:square;mso-width-percent:0;mso-height-percent:0;mso-wrap-distance-left:9pt;mso-wrap-distance-top:0;mso-wrap-distance-right:9pt;mso-wrap-distance-bottom:0;mso-position-horizontal:absolute;mso-position-horizontal-relative:text;mso-position-vertical:absolute;mso-position-vertical-relative:text;mso-width-percent:0;mso-height-percent:0;mso-width-relative:margin;mso-height-relative:margin;v-text-anchor:middle" o:gfxdata="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" fillcolor="#e71224" strokecolor="#e71224" strokeweight=".35mm">
                 <v:fill opacity="3341f"/>
               </v:rect>
             </w:pict>
@@ -4361,7 +4361,7 @@
         <mc:AlternateContent>
           <mc:Choice Requires="wps">
             <w:drawing>
-              <wp:anchor distT="0" distB="0" distL="114300" distR="114300" simplePos="0" relativeHeight="251592704" behindDoc="0" locked="0" layoutInCell="1" allowOverlap="1" wp14:anchorId="1E864BC3" wp14:editId="5D322250">
+              <wp:anchor distT="0" distB="0" distL="114300" distR="114300" simplePos="0" relativeHeight="251591680" behindDoc="0" locked="0" layoutInCell="1" allowOverlap="1" wp14:anchorId="1E864BC3" wp14:editId="5B4DFE6F">
                 <wp:simplePos x="0" y="0"/>
                 <wp:positionH relativeFrom="column">
                   <wp:posOffset>339921</wp:posOffset>
@@ -4433,7 +4433,7 @@
           </mc:Choice>
           <mc:Fallback>
             <w:pict>
-              <v:rect w14:anchorId="41E5FB2B" id="Rectangle 10" o:spid="_x0000_s1026" style="position:absolute;margin-left:26.75pt;margin-top:6.15pt;width:24.9pt;height:9.55pt;z-index:251592704;visibility:visible;mso-wrap-style:square;mso-width-percent:0;mso-height-percent:0;mso-wrap-distance-left:9pt;mso-wrap-distance-top:0;mso-wrap-distance-right:9pt;mso-wrap-distance-bottom:0;mso-position-horizontal:absolute;mso-position-horizontal-relative:text;mso-position-vertical:absolute;mso-position-vertical-relative:text;mso-width-percent:0;mso-height-percent:0;mso-width-relative:margin;mso-height-relative:margin;v-text-anchor:middle" o:gfxdata="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" fillcolor="#e71224" strokecolor="#e71224" strokeweight=".35mm">
+              <v:rect w14:anchorId="56B38502" id="Rectangle 10" o:spid="_x0000_s1026" style="position:absolute;margin-left:26.75pt;margin-top:6.15pt;width:24.9pt;height:9.55pt;z-index:251591680;visibility:visible;mso-wrap-style:square;mso-width-percent:0;mso-height-percent:0;mso-wrap-distance-left:9pt;mso-wrap-distance-top:0;mso-wrap-distance-right:9pt;mso-wrap-distance-bottom:0;mso-position-horizontal:absolute;mso-position-horizontal-relative:text;mso-position-vertical:absolute;mso-position-vertical-relative:text;mso-width-percent:0;mso-height-percent:0;mso-width-relative:margin;mso-height-relative:margin;v-text-anchor:middle" o:gfxdata="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" fillcolor="#e71224" strokecolor="#e71224" strokeweight=".35mm">
                 <v:fill opacity="3341f"/>
               </v:rect>
             </w:pict>
@@ -4451,7 +4451,7 @@
         <mc:AlternateContent>
           <mc:Choice Requires="wpi">
             <w:drawing>
-              <wp:anchor distT="0" distB="0" distL="114300" distR="114300" simplePos="0" relativeHeight="251585536" behindDoc="0" locked="0" layoutInCell="1" allowOverlap="1" wp14:anchorId="4DD7BEFE" wp14:editId="6E21A15C">
+              <wp:anchor distT="0" distB="0" distL="114300" distR="114300" simplePos="0" relativeHeight="251584512" behindDoc="0" locked="0" layoutInCell="1" allowOverlap="1" wp14:anchorId="4DD7BEFE" wp14:editId="42DAB491">
                 <wp:simplePos x="0" y="0"/>
                 <wp:positionH relativeFrom="column">
                   <wp:posOffset>7543665</wp:posOffset>
@@ -4482,7 +4482,7 @@
           </mc:Choice>
           <mc:Fallback>
             <w:pict>
-              <v:shapetype w14:anchorId="4DEA6E8A" id="_x0000_t75" coordsize="21600,21600" o:spt="75" o:preferrelative="t" path="m@4@5l@4@11@9@11@9@5xe" filled="f" stroked="f">
+              <v:shapetype w14:anchorId="42C44AF0" id="_x0000_t75" coordsize="21600,21600" o:spt="75" o:preferrelative="t" path="m@4@5l@4@11@9@11@9@5xe" filled="f" stroked="f">
                 <v:stroke joinstyle="miter"/>
                 <v:formulas>
                   <v:f eqn="if lineDrawn pixelLineWidth 0"/>
@@ -4501,7 +4501,7 @@
                 <v:path o:extrusionok="f" gradientshapeok="t" o:connecttype="rect"/>
                 <o:lock v:ext="edit" aspectratio="t"/>
               </v:shapetype>
-              <v:shape id="Ink 8" o:spid="_x0000_s1026" type="#_x0000_t75" style="position:absolute;margin-left:593.5pt;margin-top:179.65pt;width:1.05pt;height:1.05pt;z-index:251585536;visibility:visible;mso-wrap-style:square;mso-wrap-distance-left:9pt;mso-wrap-distance-top:0;mso-wrap-distance-right:9pt;mso-wrap-distance-bottom:0;mso-position-horizontal:absolute;mso-position-horizontal-relative:text;mso-position-vertical:absolute;mso-position-vertical-relative:text" o:gfxdata="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">
+              <v:shape id="Ink 8" o:spid="_x0000_s1026" type="#_x0000_t75" style="position:absolute;margin-left:593.5pt;margin-top:179.65pt;width:1.05pt;height:1.05pt;z-index:251584512;visibility:visible;mso-wrap-style:square;mso-wrap-distance-left:9pt;mso-wrap-distance-top:0;mso-wrap-distance-right:9pt;mso-wrap-distance-bottom:0;mso-position-horizontal:absolute;mso-position-horizontal-relative:text;mso-position-vertical:absolute;mso-position-vertical-relative:text" o:gfxdata="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">
                 <v:imagedata r:id="rId14" o:title=""/>
               </v:shape>
             </w:pict>
@@ -4604,7 +4604,7 @@
         <mc:AlternateContent>
           <mc:Choice Requires="wps">
             <w:drawing>
-              <wp:anchor distT="0" distB="0" distL="114300" distR="114300" simplePos="0" relativeHeight="251777024" behindDoc="0" locked="0" layoutInCell="1" allowOverlap="1" wp14:anchorId="5BACDF2C" wp14:editId="761D4B40">
+              <wp:anchor distT="0" distB="0" distL="114300" distR="114300" simplePos="0" relativeHeight="251776000" behindDoc="0" locked="0" layoutInCell="1" allowOverlap="1" wp14:anchorId="5BACDF2C" wp14:editId="119C4F7E">
                 <wp:simplePos x="0" y="0"/>
                 <wp:positionH relativeFrom="column">
                   <wp:posOffset>3886526</wp:posOffset>
@@ -4676,7 +4676,7 @@
           </mc:Choice>
           <mc:Fallback>
             <w:pict>
-              <v:rect w14:anchorId="29E3E43B" id="Rectangle 31" o:spid="_x0000_s1026" style="position:absolute;margin-left:306.05pt;margin-top:189.95pt;width:33.15pt;height:5.8pt;z-index:251777024;visibility:visible;mso-wrap-style:square;mso-width-percent:0;mso-height-percent:0;mso-wrap-distance-left:9pt;mso-wrap-distance-top:0;mso-wrap-distance-right:9pt;mso-wrap-distance-bottom:0;mso-position-horizontal:absolute;mso-position-horizontal-relative:text;mso-position-vertical:absolute;mso-position-vertical-relative:text;mso-width-percent:0;mso-height-percent:0;mso-width-relative:margin;mso-height-relative:margin;v-text-anchor:middle" o:gfxdata="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" fillcolor="#e71224" strokecolor="#e71224" strokeweight=".35mm">
+              <v:rect w14:anchorId="68AF5DF2" id="Rectangle 31" o:spid="_x0000_s1026" style="position:absolute;margin-left:306.05pt;margin-top:189.95pt;width:33.15pt;height:5.8pt;z-index:251776000;visibility:visible;mso-wrap-style:square;mso-width-percent:0;mso-height-percent:0;mso-wrap-distance-left:9pt;mso-wrap-distance-top:0;mso-wrap-distance-right:9pt;mso-wrap-distance-bottom:0;mso-position-horizontal:absolute;mso-position-horizontal-relative:text;mso-position-vertical:absolute;mso-position-vertical-relative:text;mso-width-percent:0;mso-height-percent:0;mso-width-relative:margin;mso-height-relative:margin;v-text-anchor:middle" o:gfxdata="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" fillcolor="#e71224" strokecolor="#e71224" strokeweight=".35mm">
                 <v:fill opacity="3341f"/>
               </v:rect>
             </w:pict>
@@ -4692,7 +4692,7 @@
         <mc:AlternateContent>
           <mc:Choice Requires="wps">
             <w:drawing>
-              <wp:anchor distT="0" distB="0" distL="114300" distR="114300" simplePos="0" relativeHeight="251778048" behindDoc="0" locked="0" layoutInCell="1" allowOverlap="1" wp14:anchorId="7716E06D" wp14:editId="2BBC25DA">
+              <wp:anchor distT="0" distB="0" distL="114300" distR="114300" simplePos="0" relativeHeight="251777024" behindDoc="0" locked="0" layoutInCell="1" allowOverlap="1" wp14:anchorId="7716E06D" wp14:editId="34A25477">
                 <wp:simplePos x="0" y="0"/>
                 <wp:positionH relativeFrom="column">
                   <wp:posOffset>3885488</wp:posOffset>
@@ -4764,7 +4764,7 @@
           </mc:Choice>
           <mc:Fallback>
             <w:pict>
-              <v:rect w14:anchorId="47389FC3" id="Rectangle 31" o:spid="_x0000_s1026" style="position:absolute;margin-left:305.95pt;margin-top:195.8pt;width:12.55pt;height:5.85pt;z-index:251778048;visibility:visible;mso-wrap-style:square;mso-width-percent:0;mso-height-percent:0;mso-wrap-distance-left:9pt;mso-wrap-distance-top:0;mso-wrap-distance-right:9pt;mso-wrap-distance-bottom:0;mso-position-horizontal:absolute;mso-position-horizontal-relative:text;mso-position-vertical:absolute;mso-position-vertical-relative:text;mso-width-percent:0;mso-height-percent:0;mso-width-relative:margin;mso-height-relative:margin;v-text-anchor:middle" o:gfxdata="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" fillcolor="#e71224" strokecolor="#e71224" strokeweight=".35mm">
+              <v:rect w14:anchorId="5D8156DF" id="Rectangle 31" o:spid="_x0000_s1026" style="position:absolute;margin-left:305.95pt;margin-top:195.8pt;width:12.55pt;height:5.85pt;z-index:251777024;visibility:visible;mso-wrap-style:square;mso-width-percent:0;mso-height-percent:0;mso-wrap-distance-left:9pt;mso-wrap-distance-top:0;mso-wrap-distance-right:9pt;mso-wrap-distance-bottom:0;mso-position-horizontal:absolute;mso-position-horizontal-relative:text;mso-position-vertical:absolute;mso-position-vertical-relative:text;mso-width-percent:0;mso-height-percent:0;mso-width-relative:margin;mso-height-relative:margin;v-text-anchor:middle" o:gfxdata="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" fillcolor="#e71224" strokecolor="#e71224" strokeweight=".35mm">
                 <v:fill opacity="3341f"/>
               </v:rect>
             </w:pict>
@@ -4780,7 +4780,7 @@
         <mc:AlternateContent>
           <mc:Choice Requires="wps">
             <w:drawing>
-              <wp:anchor distT="0" distB="0" distL="114300" distR="114300" simplePos="0" relativeHeight="251774976" behindDoc="0" locked="0" layoutInCell="1" allowOverlap="1" wp14:anchorId="2148FC5D" wp14:editId="60076C8B">
+              <wp:anchor distT="0" distB="0" distL="114300" distR="114300" simplePos="0" relativeHeight="251773952" behindDoc="0" locked="0" layoutInCell="1" allowOverlap="1" wp14:anchorId="2148FC5D" wp14:editId="6551E3C8">
                 <wp:simplePos x="0" y="0"/>
                 <wp:positionH relativeFrom="column">
                   <wp:posOffset>1127943</wp:posOffset>
@@ -4852,7 +4852,7 @@
           </mc:Choice>
           <mc:Fallback>
             <w:pict>
-              <v:rect w14:anchorId="602C7542" id="Rectangle 31" o:spid="_x0000_s1026" style="position:absolute;margin-left:88.8pt;margin-top:163.8pt;width:270.75pt;height:60.1pt;z-index:251774976;visibility:visible;mso-wrap-style:square;mso-width-percent:0;mso-height-percent:0;mso-wrap-distance-left:9pt;mso-wrap-distance-top:0;mso-wrap-distance-right:9pt;mso-wrap-distance-bottom:0;mso-position-horizontal:absolute;mso-position-horizontal-relative:text;mso-position-vertical:absolute;mso-position-vertical-relative:text;mso-width-percent:0;mso-height-percent:0;mso-width-relative:margin;mso-height-relative:margin;v-text-anchor:middle" o:gfxdata="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" fillcolor="#e71224" strokecolor="#e71224" strokeweight=".35mm">
+              <v:rect w14:anchorId="4A484B50" id="Rectangle 31" o:spid="_x0000_s1026" style="position:absolute;margin-left:88.8pt;margin-top:163.8pt;width:270.75pt;height:60.1pt;z-index:251773952;visibility:visible;mso-wrap-style:square;mso-width-percent:0;mso-height-percent:0;mso-wrap-distance-left:9pt;mso-wrap-distance-top:0;mso-wrap-distance-right:9pt;mso-wrap-distance-bottom:0;mso-position-horizontal:absolute;mso-position-horizontal-relative:text;mso-position-vertical:absolute;mso-position-vertical-relative:text;mso-width-percent:0;mso-height-percent:0;mso-width-relative:margin;mso-height-relative:margin;v-text-anchor:middle" o:gfxdata="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" fillcolor="#e71224" strokecolor="#e71224" strokeweight=".35mm">
                 <v:fill opacity="3341f"/>
               </v:rect>
             </w:pict>
@@ -5049,34 +5049,7 @@
           <w:szCs w:val="40"/>
           <w:u w:val="single"/>
         </w:rPr>
-        <w:t>2.</w:t>
-      </w:r>
-      <w:r>
-        <w:rPr>
-          <w:rFonts w:ascii="Raleway Thin SemiBold" w:hAnsi="Raleway Thin SemiBold"/>
-          <w:sz w:val="40"/>
-          <w:szCs w:val="40"/>
-          <w:u w:val="single"/>
-        </w:rPr>
-        <w:t>2</w:t>
-      </w:r>
-      <w:r>
-        <w:rPr>
-          <w:rFonts w:ascii="Raleway Thin SemiBold" w:hAnsi="Raleway Thin SemiBold"/>
-          <w:sz w:val="40"/>
-          <w:szCs w:val="40"/>
-          <w:u w:val="single"/>
-        </w:rPr>
-        <w:t xml:space="preserve"> </w:t>
-      </w:r>
-      <w:r>
-        <w:rPr>
-          <w:rFonts w:ascii="Raleway Thin SemiBold" w:hAnsi="Raleway Thin SemiBold"/>
-          <w:sz w:val="40"/>
-          <w:szCs w:val="40"/>
-          <w:u w:val="single"/>
-        </w:rPr>
-        <w:t>Daily Spin Wheel</w:t>
+        <w:t>2.2 Daily Spin Wheel</w:t>
       </w:r>
     </w:p>
     <w:p>
@@ -5093,7 +5066,7 @@
           <w:szCs w:val="24"/>
         </w:rPr>
         <w:drawing>
-          <wp:anchor distT="0" distB="0" distL="114300" distR="114300" simplePos="0" relativeHeight="251784192" behindDoc="0" locked="0" layoutInCell="1" allowOverlap="1" wp14:anchorId="4F4381A2" wp14:editId="2B1C0904">
+          <wp:anchor distT="0" distB="0" distL="114300" distR="114300" simplePos="0" relativeHeight="251783168" behindDoc="0" locked="0" layoutInCell="1" allowOverlap="1" wp14:anchorId="4F4381A2" wp14:editId="4C21B5E7">
             <wp:simplePos x="0" y="0"/>
             <wp:positionH relativeFrom="column">
               <wp:posOffset>3194685</wp:posOffset>
@@ -5162,7 +5135,7 @@
           <w:szCs w:val="24"/>
         </w:rPr>
         <w:drawing>
-          <wp:anchor distT="0" distB="0" distL="114300" distR="114300" simplePos="0" relativeHeight="251783168" behindDoc="0" locked="0" layoutInCell="1" allowOverlap="1" wp14:anchorId="379E6F03" wp14:editId="2CD064C1">
+          <wp:anchor distT="0" distB="0" distL="114300" distR="114300" simplePos="0" relativeHeight="251782144" behindDoc="0" locked="0" layoutInCell="1" allowOverlap="1" wp14:anchorId="379E6F03" wp14:editId="572BF34D">
             <wp:simplePos x="0" y="0"/>
             <wp:positionH relativeFrom="column">
               <wp:posOffset>-101600</wp:posOffset>
@@ -5229,14 +5202,7 @@
           <w:rFonts w:ascii="Raleway Thin" w:hAnsi="Raleway Thin"/>
           <w:szCs w:val="24"/>
         </w:rPr>
-        <w:t>Daily rewards, as the name suggests, are rewards that can be randomly won daily. The effects of the reward apply to all courses completed in that timeframe. Multipliers for points are won randomly on the Daily Reward Spin Wheel</w:t>
-      </w:r>
-      <w:r>
-        <w:rPr>
-          <w:rFonts w:ascii="Raleway Thin" w:hAnsi="Raleway Thin"/>
-          <w:szCs w:val="24"/>
-        </w:rPr>
-        <w:t>, ranging from 1.5x, 2x, and 3x, as shown below:</w:t>
+        <w:t>Daily rewards, as the name suggests, are rewards that can be randomly won daily. The effects of the reward apply to all courses completed in that timeframe. Multipliers for points are won randomly on the Daily Reward Spin Wheel, ranging from 1.5x, 2x, and 3x, as shown below:</w:t>
       </w:r>
     </w:p>
     <w:p>
@@ -5289,34 +5255,7 @@
           <w:iCs/>
           <w:szCs w:val="24"/>
         </w:rPr>
-        <w:t xml:space="preserve">(see section </w:t>
-      </w:r>
-      <w:r>
-        <w:rPr>
-          <w:rFonts w:ascii="Raleway Thin" w:hAnsi="Raleway Thin"/>
-          <w:i/>
-          <w:iCs/>
-          <w:szCs w:val="24"/>
-        </w:rPr>
-        <w:t>2.3</w:t>
-      </w:r>
-      <w:r>
-        <w:rPr>
-          <w:rFonts w:ascii="Raleway Thin" w:hAnsi="Raleway Thin"/>
-          <w:i/>
-          <w:iCs/>
-          <w:szCs w:val="24"/>
-        </w:rPr>
-        <w:t>)</w:t>
-      </w:r>
-      <w:r>
-        <w:rPr>
-          <w:rFonts w:ascii="Raleway Thin" w:hAnsi="Raleway Thin"/>
-          <w:i/>
-          <w:iCs/>
-          <w:szCs w:val="24"/>
-        </w:rPr>
-        <w:t>.</w:t>
+        <w:t>(see section 2.3).</w:t>
       </w:r>
     </w:p>
     <w:p>
@@ -5356,16 +5295,15 @@
           <w:u w:val="single"/>
         </w:rPr>
       </w:pPr>
-    </w:p>
-    <w:p>
-      <w:pPr>
+      <w:r>
         <w:rPr>
           <w:rFonts w:ascii="Raleway Thin SemiBold" w:hAnsi="Raleway Thin SemiBold"/>
           <w:sz w:val="40"/>
           <w:szCs w:val="40"/>
           <w:u w:val="single"/>
         </w:rPr>
-      </w:pPr>
+        <w:t>2.</w:t>
+      </w:r>
       <w:r>
         <w:rPr>
           <w:rFonts w:ascii="Raleway Thin SemiBold" w:hAnsi="Raleway Thin SemiBold"/>
@@ -5373,7 +5311,7 @@
           <w:szCs w:val="40"/>
           <w:u w:val="single"/>
         </w:rPr>
-        <w:t>2.</w:t>
+        <w:t>3</w:t>
       </w:r>
       <w:r>
         <w:rPr>
@@ -5382,26 +5320,102 @@
           <w:szCs w:val="40"/>
           <w:u w:val="single"/>
         </w:rPr>
-        <w:t>3</w:t>
-      </w:r>
-      <w:r>
+        <w:t xml:space="preserve"> Levelling Up</w:t>
+      </w:r>
+    </w:p>
+    <w:p>
+      <w:pPr>
+        <w:spacing w:before="0" w:after="200" w:line="276" w:lineRule="auto"/>
+        <w:jc w:val="left"/>
+        <w:rPr>
+          <w:rFonts w:ascii="Raleway Thin" w:hAnsi="Raleway Thin"/>
+          <w:szCs w:val="24"/>
+        </w:rPr>
+      </w:pPr>
+      <w:r>
+        <w:rPr>
+          <w:rFonts w:ascii="Raleway Thin" w:hAnsi="Raleway Thin"/>
+          <w:szCs w:val="24"/>
+        </w:rPr>
+        <w:t>This system</w:t>
+      </w:r>
+      <w:r>
+        <w:rPr>
+          <w:rFonts w:ascii="Raleway Thin" w:hAnsi="Raleway Thin"/>
+          <w:szCs w:val="24"/>
+        </w:rPr>
+        <w:t xml:space="preserve"> visually represents the progress you have made by completing courses. Every time you complete a course, the progress bar will fill up accordingly, and will multiply by the amount you achieved by spinning the wheel for that day. Once the bar fills up, </w:t>
+      </w:r>
+      <w:r>
+        <w:rPr>
+          <w:rFonts w:ascii="Raleway Thin" w:hAnsi="Raleway Thin"/>
+          <w:szCs w:val="24"/>
+        </w:rPr>
+        <w:t>you</w:t>
+      </w:r>
+      <w:r>
+        <w:rPr>
+          <w:rFonts w:ascii="Raleway Thin" w:hAnsi="Raleway Thin"/>
+          <w:szCs w:val="24"/>
+        </w:rPr>
+        <w:t xml:space="preserve"> will receive a pop up that </w:t>
+      </w:r>
+      <w:r>
+        <w:rPr>
+          <w:rFonts w:ascii="Raleway Thin" w:hAnsi="Raleway Thin"/>
+          <w:szCs w:val="24"/>
+        </w:rPr>
+        <w:t xml:space="preserve">you </w:t>
+      </w:r>
+      <w:r>
+        <w:rPr>
+          <w:rFonts w:ascii="Raleway Thin" w:hAnsi="Raleway Thin"/>
+          <w:szCs w:val="24"/>
+        </w:rPr>
+        <w:t>have levelled up to the next level</w:t>
+      </w:r>
+      <w:r>
+        <w:rPr>
+          <w:rFonts w:ascii="Raleway Thin" w:hAnsi="Raleway Thin"/>
+          <w:szCs w:val="24"/>
+        </w:rPr>
+        <w:t xml:space="preserve">. Not only that, but for you to keep track of </w:t>
+      </w:r>
+      <w:r>
+        <w:rPr>
+          <w:rFonts w:ascii="Raleway Thin" w:hAnsi="Raleway Thin"/>
+          <w:szCs w:val="24"/>
+        </w:rPr>
+        <w:t>your</w:t>
+      </w:r>
+      <w:r>
+        <w:rPr>
+          <w:rFonts w:ascii="Raleway Thin" w:hAnsi="Raleway Thin"/>
+          <w:szCs w:val="24"/>
+        </w:rPr>
+        <w:t xml:space="preserve"> level, not only the progress, next to the bar is the current level that you are on, as shown below: </w:t>
+      </w:r>
+    </w:p>
+    <w:p>
+      <w:pPr>
+        <w:spacing w:before="0" w:after="200" w:line="276" w:lineRule="auto"/>
+        <w:jc w:val="left"/>
+        <w:rPr>
+          <w:rFonts w:ascii="Raleway Thin" w:hAnsi="Raleway Thin"/>
+          <w:szCs w:val="24"/>
+        </w:rPr>
+      </w:pPr>
+    </w:p>
+    <w:p>
+      <w:pPr>
+        <w:spacing w:before="0" w:after="200" w:line="276" w:lineRule="auto"/>
+        <w:jc w:val="left"/>
         <w:rPr>
           <w:rFonts w:ascii="Raleway Thin SemiBold" w:hAnsi="Raleway Thin SemiBold"/>
           <w:sz w:val="40"/>
           <w:szCs w:val="40"/>
           <w:u w:val="single"/>
         </w:rPr>
-        <w:t xml:space="preserve"> Levelling Up</w:t>
-      </w:r>
-    </w:p>
-    <w:p>
-      <w:pPr>
-        <w:spacing w:before="0" w:after="200" w:line="276" w:lineRule="auto"/>
-        <w:jc w:val="left"/>
-        <w:rPr>
-          <w:rFonts w:ascii="Raleway Thin" w:hAnsi="Raleway Thin"/>
-          <w:szCs w:val="24"/>
-        </w:rPr>
       </w:pPr>
       <w:r>
         <w:rPr>
@@ -5410,526 +5424,292 @@
           <w:szCs w:val="24"/>
         </w:rPr>
         <mc:AlternateContent>
-          <mc:Choice Requires="wps">
+          <mc:Choice Requires="wpg">
             <w:drawing>
-              <wp:anchor distT="0" distB="0" distL="114300" distR="114300" simplePos="0" relativeHeight="251790336" behindDoc="0" locked="0" layoutInCell="1" allowOverlap="1" wp14:anchorId="3C8649C1" wp14:editId="6858ECF5">
+              <wp:anchor distT="0" distB="0" distL="114300" distR="114300" simplePos="0" relativeHeight="251790336" behindDoc="0" locked="0" layoutInCell="1" allowOverlap="1" wp14:anchorId="6D889737" wp14:editId="64B18C7C">
                 <wp:simplePos x="0" y="0"/>
                 <wp:positionH relativeFrom="column">
-                  <wp:posOffset>3902780</wp:posOffset>
+                  <wp:posOffset>-13970</wp:posOffset>
                 </wp:positionH>
                 <wp:positionV relativeFrom="paragraph">
-                  <wp:posOffset>1187944</wp:posOffset>
+                  <wp:posOffset>441255</wp:posOffset>
                 </wp:positionV>
-                <wp:extent cx="1817511" cy="575239"/>
-                <wp:effectExtent l="0" t="0" r="0" b="0"/>
+                <wp:extent cx="5734756" cy="3852686"/>
+                <wp:effectExtent l="0" t="0" r="5715" b="0"/>
                 <wp:wrapNone/>
-                <wp:docPr id="1176456990" name="Text Box 9"/>
+                <wp:docPr id="1919102376" name="Group 1"/>
                 <wp:cNvGraphicFramePr/>
                 <a:graphic xmlns:a="http://schemas.openxmlformats.org/drawingml/2006/main">
-                  <a:graphicData uri="http://schemas.microsoft.com/office/word/2010/wordprocessingShape">
-                    <wps:wsp>
-                      <wps:cNvSpPr txBox="1"/>
-                      <wps:spPr>
+                  <a:graphicData uri="http://schemas.microsoft.com/office/word/2010/wordprocessingGroup">
+                    <wpg:wgp>
+                      <wpg:cNvGrpSpPr/>
+                      <wpg:grpSpPr>
                         <a:xfrm>
                           <a:off x="0" y="0"/>
-                          <a:ext cx="1817511" cy="575239"/>
+                          <a:ext cx="5734756" cy="3852686"/>
+                          <a:chOff x="0" y="0"/>
+                          <a:chExt cx="5734756" cy="3852686"/>
                         </a:xfrm>
-                        <a:prstGeom prst="rect">
-                          <a:avLst/>
-                        </a:prstGeom>
-                        <a:solidFill>
-                          <a:schemeClr val="lt1"/>
-                        </a:solidFill>
-                        <a:ln w="6350">
-                          <a:noFill/>
-                        </a:ln>
-                      </wps:spPr>
-                      <wps:txbx>
-                        <w:txbxContent>
-                          <w:p>
-                            <w:pPr>
-                              <w:rPr>
-                                <w:rFonts w:ascii="Raleway" w:hAnsi="Raleway"/>
-                                <w:sz w:val="20"/>
-                                <w:szCs w:val="20"/>
-                              </w:rPr>
-                            </w:pPr>
-                            <w:r>
-                              <w:rPr>
-                                <w:rFonts w:ascii="Raleway Thin" w:hAnsi="Raleway Thin"/>
-                                <w:sz w:val="20"/>
-                                <w:szCs w:val="20"/>
-                              </w:rPr>
-                              <w:t>Progress bar that fills up as you complete courses</w:t>
-                            </w:r>
-                          </w:p>
-                        </w:txbxContent>
-                      </wps:txbx>
-                      <wps:bodyPr rot="0" spcFirstLastPara="0" vertOverflow="overflow" horzOverflow="overflow" vert="horz" wrap="square" lIns="91440" tIns="45720" rIns="91440" bIns="45720" numCol="1" spcCol="0" rtlCol="0" fromWordArt="0" anchor="t" anchorCtr="0" forceAA="0" compatLnSpc="1">
-                        <a:prstTxWarp prst="textNoShape">
-                          <a:avLst/>
-                        </a:prstTxWarp>
-                        <a:noAutofit/>
-                      </wps:bodyPr>
-                    </wps:wsp>
+                      </wpg:grpSpPr>
+                      <pic:pic xmlns:pic="http://schemas.openxmlformats.org/drawingml/2006/picture">
+                        <pic:nvPicPr>
+                          <pic:cNvPr id="1194850528" name="Picture 7"/>
+                          <pic:cNvPicPr>
+                            <a:picLocks noChangeAspect="1"/>
+                          </pic:cNvPicPr>
+                        </pic:nvPicPr>
+                        <pic:blipFill rotWithShape="1">
+                          <a:blip r:embed="rId19" cstate="print">
+                            <a:extLst>
+                              <a:ext uri="{28A0092B-C50C-407E-A947-70E740481C1C}">
+                                <a14:useLocalDpi xmlns:a14="http://schemas.microsoft.com/office/drawing/2010/main" val="0"/>
+                              </a:ext>
+                            </a:extLst>
+                          </a:blip>
+                          <a:srcRect t="9139"/>
+                          <a:stretch/>
+                        </pic:blipFill>
+                        <pic:spPr bwMode="auto">
+                          <a:xfrm>
+                            <a:off x="0" y="598311"/>
+                            <a:ext cx="5731510" cy="3254375"/>
+                          </a:xfrm>
+                          <a:prstGeom prst="rect">
+                            <a:avLst/>
+                          </a:prstGeom>
+                          <a:ln>
+                            <a:noFill/>
+                          </a:ln>
+                          <a:extLst>
+                            <a:ext uri="{53640926-AAD7-44D8-BBD7-CCE9431645EC}">
+                              <a14:shadowObscured xmlns:a14="http://schemas.microsoft.com/office/drawing/2010/main"/>
+                            </a:ext>
+                          </a:extLst>
+                        </pic:spPr>
+                      </pic:pic>
+                      <wps:wsp>
+                        <wps:cNvPr id="365384120" name="Straight Arrow Connector 8"/>
+                        <wps:cNvCnPr/>
+                        <wps:spPr>
+                          <a:xfrm flipH="1">
+                            <a:off x="694267" y="666044"/>
+                            <a:ext cx="56445" cy="711200"/>
+                          </a:xfrm>
+                          <a:prstGeom prst="straightConnector1">
+                            <a:avLst/>
+                          </a:prstGeom>
+                          <a:ln>
+                            <a:solidFill>
+                              <a:srgbClr val="FF0000"/>
+                            </a:solidFill>
+                            <a:tailEnd type="triangle"/>
+                          </a:ln>
+                        </wps:spPr>
+                        <wps:style>
+                          <a:lnRef idx="1">
+                            <a:schemeClr val="accent1"/>
+                          </a:lnRef>
+                          <a:fillRef idx="0">
+                            <a:schemeClr val="accent1"/>
+                          </a:fillRef>
+                          <a:effectRef idx="0">
+                            <a:schemeClr val="accent1"/>
+                          </a:effectRef>
+                          <a:fontRef idx="minor">
+                            <a:schemeClr val="tx1"/>
+                          </a:fontRef>
+                        </wps:style>
+                        <wps:bodyPr/>
+                      </wps:wsp>
+                      <wps:wsp>
+                        <wps:cNvPr id="597844707" name="Text Box 9"/>
+                        <wps:cNvSpPr txBox="1"/>
+                        <wps:spPr>
+                          <a:xfrm>
+                            <a:off x="383822" y="203200"/>
+                            <a:ext cx="1467556" cy="395111"/>
+                          </a:xfrm>
+                          <a:prstGeom prst="rect">
+                            <a:avLst/>
+                          </a:prstGeom>
+                          <a:solidFill>
+                            <a:schemeClr val="lt1"/>
+                          </a:solidFill>
+                          <a:ln w="6350">
+                            <a:noFill/>
+                          </a:ln>
+                        </wps:spPr>
+                        <wps:txbx>
+                          <w:txbxContent>
+                            <w:p>
+                              <w:pPr>
+                                <w:rPr>
+                                  <w:rFonts w:ascii="Raleway" w:hAnsi="Raleway"/>
+                                </w:rPr>
+                              </w:pPr>
+                              <w:r>
+                                <w:rPr>
+                                  <w:rFonts w:ascii="Raleway Thin" w:hAnsi="Raleway Thin"/>
+                                  <w:szCs w:val="24"/>
+                                </w:rPr>
+                                <w:t>Your current level</w:t>
+                              </w:r>
+                            </w:p>
+                          </w:txbxContent>
+                        </wps:txbx>
+                        <wps:bodyPr rot="0" spcFirstLastPara="0" vertOverflow="overflow" horzOverflow="overflow" vert="horz" wrap="square" lIns="91440" tIns="45720" rIns="91440" bIns="45720" numCol="1" spcCol="0" rtlCol="0" fromWordArt="0" anchor="t" anchorCtr="0" forceAA="0" compatLnSpc="1">
+                          <a:prstTxWarp prst="textNoShape">
+                            <a:avLst/>
+                          </a:prstTxWarp>
+                          <a:noAutofit/>
+                        </wps:bodyPr>
+                      </wps:wsp>
+                      <wps:wsp>
+                        <wps:cNvPr id="1993921566" name="Straight Arrow Connector 8"/>
+                        <wps:cNvCnPr/>
+                        <wps:spPr>
+                          <a:xfrm flipH="1">
+                            <a:off x="3932767" y="485422"/>
+                            <a:ext cx="254000" cy="880534"/>
+                          </a:xfrm>
+                          <a:prstGeom prst="straightConnector1">
+                            <a:avLst/>
+                          </a:prstGeom>
+                          <a:ln>
+                            <a:solidFill>
+                              <a:srgbClr val="FF0000"/>
+                            </a:solidFill>
+                            <a:tailEnd type="triangle"/>
+                          </a:ln>
+                        </wps:spPr>
+                        <wps:style>
+                          <a:lnRef idx="1">
+                            <a:schemeClr val="accent1"/>
+                          </a:lnRef>
+                          <a:fillRef idx="0">
+                            <a:schemeClr val="accent1"/>
+                          </a:fillRef>
+                          <a:effectRef idx="0">
+                            <a:schemeClr val="accent1"/>
+                          </a:effectRef>
+                          <a:fontRef idx="minor">
+                            <a:schemeClr val="tx1"/>
+                          </a:fontRef>
+                        </wps:style>
+                        <wps:bodyPr/>
+                      </wps:wsp>
+                      <wps:wsp>
+                        <wps:cNvPr id="1176456990" name="Text Box 9"/>
+                        <wps:cNvSpPr txBox="1"/>
+                        <wps:spPr>
+                          <a:xfrm>
+                            <a:off x="3917245" y="0"/>
+                            <a:ext cx="1817511" cy="575239"/>
+                          </a:xfrm>
+                          <a:prstGeom prst="rect">
+                            <a:avLst/>
+                          </a:prstGeom>
+                          <a:solidFill>
+                            <a:schemeClr val="lt1"/>
+                          </a:solidFill>
+                          <a:ln w="6350">
+                            <a:noFill/>
+                          </a:ln>
+                        </wps:spPr>
+                        <wps:txbx>
+                          <w:txbxContent>
+                            <w:p>
+                              <w:pPr>
+                                <w:rPr>
+                                  <w:rFonts w:ascii="Raleway" w:hAnsi="Raleway"/>
+                                  <w:sz w:val="20"/>
+                                  <w:szCs w:val="20"/>
+                                </w:rPr>
+                              </w:pPr>
+                              <w:r>
+                                <w:rPr>
+                                  <w:rFonts w:ascii="Raleway Thin" w:hAnsi="Raleway Thin"/>
+                                  <w:sz w:val="20"/>
+                                  <w:szCs w:val="20"/>
+                                </w:rPr>
+                                <w:t>Progress bar that fills up as you complete courses</w:t>
+                              </w:r>
+                            </w:p>
+                          </w:txbxContent>
+                        </wps:txbx>
+                        <wps:bodyPr rot="0" spcFirstLastPara="0" vertOverflow="overflow" horzOverflow="overflow" vert="horz" wrap="square" lIns="91440" tIns="45720" rIns="91440" bIns="45720" numCol="1" spcCol="0" rtlCol="0" fromWordArt="0" anchor="t" anchorCtr="0" forceAA="0" compatLnSpc="1">
+                          <a:prstTxWarp prst="textNoShape">
+                            <a:avLst/>
+                          </a:prstTxWarp>
+                          <a:noAutofit/>
+                        </wps:bodyPr>
+                      </wps:wsp>
+                    </wpg:wgp>
                   </a:graphicData>
                 </a:graphic>
-                <wp14:sizeRelH relativeFrom="margin">
-                  <wp14:pctWidth>0</wp14:pctWidth>
-                </wp14:sizeRelH>
-                <wp14:sizeRelV relativeFrom="margin">
-                  <wp14:pctHeight>0</wp14:pctHeight>
-                </wp14:sizeRelV>
               </wp:anchor>
             </w:drawing>
           </mc:Choice>
           <mc:Fallback>
             <w:pict>
-              <v:shape w14:anchorId="3C8649C1" id="Text Box 9" o:spid="_x0000_s1036" type="#_x0000_t202" style="position:absolute;margin-left:307.3pt;margin-top:93.55pt;width:143.1pt;height:45.3pt;z-index:251790336;visibility:visible;mso-wrap-style:square;mso-width-percent:0;mso-height-percent:0;mso-wrap-distance-left:9pt;mso-wrap-distance-top:0;mso-wrap-distance-right:9pt;mso-wrap-distance-bottom:0;mso-position-horizontal:absolute;mso-position-horizontal-relative:text;mso-position-vertical:absolute;mso-position-vertical-relative:text;mso-width-percent:0;mso-height-percent:0;mso-width-relative:margin;mso-height-relative:margin;v-text-anchor:top" o:gfxdata="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" fillcolor="white [3201]" stroked="f" strokeweight=".5pt">
-                <v:textbox>
-                  <w:txbxContent>
-                    <w:p>
-                      <w:pPr>
-                        <w:rPr>
-                          <w:rFonts w:ascii="Raleway" w:hAnsi="Raleway"/>
-                          <w:sz w:val="20"/>
-                          <w:szCs w:val="20"/>
-                        </w:rPr>
-                      </w:pPr>
-                      <w:r>
-                        <w:rPr>
-                          <w:rFonts w:ascii="Raleway Thin" w:hAnsi="Raleway Thin"/>
-                          <w:sz w:val="20"/>
-                          <w:szCs w:val="20"/>
-                        </w:rPr>
-                        <w:t>Progress bar that fills up as you complete courses</w:t>
-                      </w:r>
-                    </w:p>
-                  </w:txbxContent>
-                </v:textbox>
-              </v:shape>
+              <v:group w14:anchorId="6D889737" id="Group 1" o:spid="_x0000_s1036" style="position:absolute;margin-left:-1.1pt;margin-top:34.75pt;width:451.55pt;height:303.35pt;z-index:251790336" coordsize="57347,38526" o:gfxdata="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">
+                <v:shape id="Picture 7" o:spid="_x0000_s1037" type="#_x0000_t75" style="position:absolute;top:5983;width:57315;height:32543;visibility:visible;mso-wrap-style:square" o:gfxdata="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">
+                  <v:imagedata r:id="rId20" o:title="" croptop="5989f"/>
+                </v:shape>
+                <v:shape id="Straight Arrow Connector 8" o:spid="_x0000_s1038" type="#_x0000_t32" style="position:absolute;left:6942;top:6660;width:565;height:7112;flip:x;visibility:visible;mso-wrap-style:square" o:connectortype="straight" o:gfxdata="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" strokecolor="red">
+                  <v:stroke endarrow="block"/>
+                </v:shape>
+                <v:shape id="Text Box 9" o:spid="_x0000_s1039" type="#_x0000_t202" style="position:absolute;left:3838;top:2032;width:14675;height:3951;visibility:visible;mso-wrap-style:square;v-text-anchor:top" o:gfxdata="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" fillcolor="white [3201]" stroked="f" strokeweight=".5pt">
+                  <v:textbox>
+                    <w:txbxContent>
+                      <w:p>
+                        <w:pPr>
+                          <w:rPr>
+                            <w:rFonts w:ascii="Raleway" w:hAnsi="Raleway"/>
+                          </w:rPr>
+                        </w:pPr>
+                        <w:r>
+                          <w:rPr>
+                            <w:rFonts w:ascii="Raleway Thin" w:hAnsi="Raleway Thin"/>
+                            <w:szCs w:val="24"/>
+                          </w:rPr>
+                          <w:t>Your current level</w:t>
+                        </w:r>
+                      </w:p>
+                    </w:txbxContent>
+                  </v:textbox>
+                </v:shape>
+                <v:shape id="Straight Arrow Connector 8" o:spid="_x0000_s1040" type="#_x0000_t32" style="position:absolute;left:39327;top:4854;width:2540;height:8805;flip:x;visibility:visible;mso-wrap-style:square" o:connectortype="straight" o:gfxdata="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" strokecolor="red">
+                  <v:stroke endarrow="block"/>
+                </v:shape>
+                <v:shape id="Text Box 9" o:spid="_x0000_s1041" type="#_x0000_t202" style="position:absolute;left:39172;width:18175;height:5752;visibility:visible;mso-wrap-style:square;v-text-anchor:top" o:gfxdata="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" fillcolor="white [3201]" stroked="f" strokeweight=".5pt">
+                  <v:textbox>
+                    <w:txbxContent>
+                      <w:p>
+                        <w:pPr>
+                          <w:rPr>
+                            <w:rFonts w:ascii="Raleway" w:hAnsi="Raleway"/>
+                            <w:sz w:val="20"/>
+                            <w:szCs w:val="20"/>
+                          </w:rPr>
+                        </w:pPr>
+                        <w:r>
+                          <w:rPr>
+                            <w:rFonts w:ascii="Raleway Thin" w:hAnsi="Raleway Thin"/>
+                            <w:sz w:val="20"/>
+                            <w:szCs w:val="20"/>
+                          </w:rPr>
+                          <w:t>Progress bar that fills up as you complete courses</w:t>
+                        </w:r>
+                      </w:p>
+                    </w:txbxContent>
+                  </v:textbox>
+                </v:shape>
+              </v:group>
             </w:pict>
           </mc:Fallback>
         </mc:AlternateContent>
       </w:r>
-      <w:r>
-        <w:rPr>
-          <w:rFonts w:ascii="Raleway Thin SemiBold" w:hAnsi="Raleway Thin SemiBold"/>
-          <w:noProof/>
-          <w:sz w:val="40"/>
-          <w:szCs w:val="40"/>
-          <w:u w:val="single"/>
-        </w:rPr>
-        <w:drawing>
-          <wp:anchor distT="0" distB="0" distL="114300" distR="114300" simplePos="0" relativeHeight="251533311" behindDoc="0" locked="0" layoutInCell="1" allowOverlap="1" wp14:anchorId="2364A35F" wp14:editId="6E16EC1B">
-            <wp:simplePos x="0" y="0"/>
-            <wp:positionH relativeFrom="column">
-              <wp:posOffset>-11430</wp:posOffset>
-            </wp:positionH>
-            <wp:positionV relativeFrom="paragraph">
-              <wp:posOffset>1784985</wp:posOffset>
-            </wp:positionV>
-            <wp:extent cx="5731510" cy="3254375"/>
-            <wp:effectExtent l="0" t="0" r="0" b="0"/>
-            <wp:wrapSquare wrapText="bothSides"/>
-            <wp:docPr id="1194850528" name="Picture 7"/>
-            <wp:cNvGraphicFramePr>
-              <a:graphicFrameLocks xmlns:a="http://schemas.openxmlformats.org/drawingml/2006/main" noChangeAspect="1"/>
-            </wp:cNvGraphicFramePr>
-            <a:graphic xmlns:a="http://schemas.openxmlformats.org/drawingml/2006/main">
-              <a:graphicData uri="http://schemas.openxmlformats.org/drawingml/2006/picture">
-                <pic:pic xmlns:pic="http://schemas.openxmlformats.org/drawingml/2006/picture">
-                  <pic:nvPicPr>
-                    <pic:cNvPr id="1194850528" name="Picture 1194850528"/>
-                    <pic:cNvPicPr/>
-                  </pic:nvPicPr>
-                  <pic:blipFill rotWithShape="1">
-                    <a:blip r:embed="rId19" cstate="print">
-                      <a:extLst>
-                        <a:ext uri="{28A0092B-C50C-407E-A947-70E740481C1C}">
-                          <a14:useLocalDpi xmlns:a14="http://schemas.microsoft.com/office/drawing/2010/main" val="0"/>
-                        </a:ext>
-                      </a:extLst>
-                    </a:blip>
-                    <a:srcRect t="9139"/>
-                    <a:stretch/>
-                  </pic:blipFill>
-                  <pic:spPr bwMode="auto">
-                    <a:xfrm>
-                      <a:off x="0" y="0"/>
-                      <a:ext cx="5731510" cy="3254375"/>
-                    </a:xfrm>
-                    <a:prstGeom prst="rect">
-                      <a:avLst/>
-                    </a:prstGeom>
-                    <a:ln>
-                      <a:noFill/>
-                    </a:ln>
-                    <a:extLst>
-                      <a:ext uri="{53640926-AAD7-44D8-BBD7-CCE9431645EC}">
-                        <a14:shadowObscured xmlns:a14="http://schemas.microsoft.com/office/drawing/2010/main"/>
-                      </a:ext>
-                    </a:extLst>
-                  </pic:spPr>
-                </pic:pic>
-              </a:graphicData>
-            </a:graphic>
-            <wp14:sizeRelH relativeFrom="page">
-              <wp14:pctWidth>0</wp14:pctWidth>
-            </wp14:sizeRelH>
-            <wp14:sizeRelV relativeFrom="page">
-              <wp14:pctHeight>0</wp14:pctHeight>
-            </wp14:sizeRelV>
-          </wp:anchor>
-        </w:drawing>
-      </w:r>
-      <w:r>
-        <w:rPr>
-          <w:rFonts w:ascii="Raleway Thin SemiBold" w:hAnsi="Raleway Thin SemiBold"/>
-          <w:noProof/>
-          <w:sz w:val="40"/>
-          <w:szCs w:val="40"/>
-          <w:u w:val="single"/>
-        </w:rPr>
-        <mc:AlternateContent>
-          <mc:Choice Requires="wps">
-            <w:drawing>
-              <wp:anchor distT="0" distB="0" distL="114300" distR="114300" simplePos="0" relativeHeight="251785216" behindDoc="0" locked="0" layoutInCell="1" allowOverlap="1" wp14:anchorId="0262DBF3" wp14:editId="429876BB">
-                <wp:simplePos x="0" y="0"/>
-                <wp:positionH relativeFrom="column">
-                  <wp:posOffset>688622</wp:posOffset>
-                </wp:positionH>
-                <wp:positionV relativeFrom="paragraph">
-                  <wp:posOffset>1853001</wp:posOffset>
-                </wp:positionV>
-                <wp:extent cx="56445" cy="711200"/>
-                <wp:effectExtent l="50800" t="0" r="33020" b="38100"/>
-                <wp:wrapNone/>
-                <wp:docPr id="365384120" name="Straight Arrow Connector 8"/>
-                <wp:cNvGraphicFramePr/>
-                <a:graphic xmlns:a="http://schemas.openxmlformats.org/drawingml/2006/main">
-                  <a:graphicData uri="http://schemas.microsoft.com/office/word/2010/wordprocessingShape">
-                    <wps:wsp>
-                      <wps:cNvCnPr/>
-                      <wps:spPr>
-                        <a:xfrm flipH="1">
-                          <a:off x="0" y="0"/>
-                          <a:ext cx="56445" cy="711200"/>
-                        </a:xfrm>
-                        <a:prstGeom prst="straightConnector1">
-                          <a:avLst/>
-                        </a:prstGeom>
-                        <a:ln>
-                          <a:solidFill>
-                            <a:srgbClr val="FF0000"/>
-                          </a:solidFill>
-                          <a:tailEnd type="triangle"/>
-                        </a:ln>
-                      </wps:spPr>
-                      <wps:style>
-                        <a:lnRef idx="1">
-                          <a:schemeClr val="accent1"/>
-                        </a:lnRef>
-                        <a:fillRef idx="0">
-                          <a:schemeClr val="accent1"/>
-                        </a:fillRef>
-                        <a:effectRef idx="0">
-                          <a:schemeClr val="accent1"/>
-                        </a:effectRef>
-                        <a:fontRef idx="minor">
-                          <a:schemeClr val="tx1"/>
-                        </a:fontRef>
-                      </wps:style>
-                      <wps:bodyPr/>
-                    </wps:wsp>
-                  </a:graphicData>
-                </a:graphic>
-                <wp14:sizeRelH relativeFrom="margin">
-                  <wp14:pctWidth>0</wp14:pctWidth>
-                </wp14:sizeRelH>
-                <wp14:sizeRelV relativeFrom="margin">
-                  <wp14:pctHeight>0</wp14:pctHeight>
-                </wp14:sizeRelV>
-              </wp:anchor>
-            </w:drawing>
-          </mc:Choice>
-          <mc:Fallback>
-            <w:pict>
-              <v:shapetype w14:anchorId="766459C5" id="_x0000_t32" coordsize="21600,21600" o:spt="32" o:oned="t" path="m,l21600,21600e" filled="f">
-                <v:path arrowok="t" fillok="f" o:connecttype="none"/>
-                <o:lock v:ext="edit" shapetype="t"/>
-              </v:shapetype>
-              <v:shape id="Straight Arrow Connector 8" o:spid="_x0000_s1026" type="#_x0000_t32" style="position:absolute;margin-left:54.2pt;margin-top:145.9pt;width:4.45pt;height:56pt;flip:x;z-index:251785216;visibility:visible;mso-wrap-style:square;mso-width-percent:0;mso-height-percent:0;mso-wrap-distance-left:9pt;mso-wrap-distance-top:0;mso-wrap-distance-right:9pt;mso-wrap-distance-bottom:0;mso-position-horizontal:absolute;mso-position-horizontal-relative:text;mso-position-vertical:absolute;mso-position-vertical-relative:text;mso-width-percent:0;mso-height-percent:0;mso-width-relative:margin;mso-height-relative:margin" o:gfxdata="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" strokecolor="red">
-                <v:stroke endarrow="block"/>
-              </v:shape>
-            </w:pict>
-          </mc:Fallback>
-        </mc:AlternateContent>
-      </w:r>
-      <w:r>
-        <w:rPr>
-          <w:rFonts w:ascii="Raleway Thin" w:hAnsi="Raleway Thin"/>
-          <w:szCs w:val="24"/>
-        </w:rPr>
-        <w:t>This system</w:t>
-      </w:r>
-      <w:r>
-        <w:rPr>
-          <w:rFonts w:ascii="Raleway Thin" w:hAnsi="Raleway Thin"/>
-          <w:szCs w:val="24"/>
-        </w:rPr>
-        <w:t xml:space="preserve"> visually represents the progress you have made by completing courses. Every time you complete a course, the progress bar will fill up accordingly, and will multiply by the amount you achieved by spinning the wheel for that day. Once the bar fills up, </w:t>
-      </w:r>
-      <w:r>
-        <w:rPr>
-          <w:rFonts w:ascii="Raleway Thin" w:hAnsi="Raleway Thin"/>
-          <w:szCs w:val="24"/>
-        </w:rPr>
-        <w:t>you</w:t>
-      </w:r>
-      <w:r>
-        <w:rPr>
-          <w:rFonts w:ascii="Raleway Thin" w:hAnsi="Raleway Thin"/>
-          <w:szCs w:val="24"/>
-        </w:rPr>
-        <w:t xml:space="preserve"> will receive a pop up that </w:t>
-      </w:r>
-      <w:r>
-        <w:rPr>
-          <w:rFonts w:ascii="Raleway Thin" w:hAnsi="Raleway Thin"/>
-          <w:szCs w:val="24"/>
-        </w:rPr>
-        <w:t xml:space="preserve">you </w:t>
-      </w:r>
-      <w:r>
-        <w:rPr>
-          <w:rFonts w:ascii="Raleway Thin" w:hAnsi="Raleway Thin"/>
-          <w:szCs w:val="24"/>
-        </w:rPr>
-        <w:t>have levelled up to the next level</w:t>
-      </w:r>
-      <w:r>
-        <w:rPr>
-          <w:rFonts w:ascii="Raleway Thin" w:hAnsi="Raleway Thin"/>
-          <w:szCs w:val="24"/>
-        </w:rPr>
-        <w:t xml:space="preserve">. Not only that, but for you to keep track of </w:t>
-      </w:r>
-      <w:r>
-        <w:rPr>
-          <w:rFonts w:ascii="Raleway Thin" w:hAnsi="Raleway Thin"/>
-          <w:szCs w:val="24"/>
-        </w:rPr>
-        <w:t>your</w:t>
-      </w:r>
-      <w:r>
-        <w:rPr>
-          <w:rFonts w:ascii="Raleway Thin" w:hAnsi="Raleway Thin"/>
-          <w:szCs w:val="24"/>
-        </w:rPr>
-        <w:t xml:space="preserve"> level, not only the progress, next to the bar is the current level that you are on, as shown below: </w:t>
-      </w:r>
-    </w:p>
-    <w:p>
-      <w:pPr>
-        <w:spacing w:before="0" w:after="200" w:line="276" w:lineRule="auto"/>
-        <w:jc w:val="left"/>
-        <w:rPr>
-          <w:rFonts w:ascii="Raleway Thin" w:hAnsi="Raleway Thin"/>
-          <w:szCs w:val="24"/>
-        </w:rPr>
-      </w:pPr>
-      <w:r>
-        <w:rPr>
-          <w:rFonts w:ascii="Raleway Thin SemiBold" w:hAnsi="Raleway Thin SemiBold"/>
-          <w:noProof/>
-          <w:sz w:val="40"/>
-          <w:szCs w:val="40"/>
-          <w:u w:val="single"/>
-        </w:rPr>
-        <mc:AlternateContent>
-          <mc:Choice Requires="wps">
-            <w:drawing>
-              <wp:anchor distT="0" distB="0" distL="114300" distR="114300" simplePos="0" relativeHeight="251788288" behindDoc="0" locked="0" layoutInCell="1" allowOverlap="1" wp14:anchorId="2467C4E9" wp14:editId="23FA8DBB">
-                <wp:simplePos x="0" y="0"/>
-                <wp:positionH relativeFrom="column">
-                  <wp:posOffset>3922889</wp:posOffset>
-                </wp:positionH>
-                <wp:positionV relativeFrom="paragraph">
-                  <wp:posOffset>310303</wp:posOffset>
-                </wp:positionV>
-                <wp:extent cx="254000" cy="880534"/>
-                <wp:effectExtent l="38100" t="0" r="12700" b="34290"/>
-                <wp:wrapNone/>
-                <wp:docPr id="1993921566" name="Straight Arrow Connector 8"/>
-                <wp:cNvGraphicFramePr/>
-                <a:graphic xmlns:a="http://schemas.openxmlformats.org/drawingml/2006/main">
-                  <a:graphicData uri="http://schemas.microsoft.com/office/word/2010/wordprocessingShape">
-                    <wps:wsp>
-                      <wps:cNvCnPr/>
-                      <wps:spPr>
-                        <a:xfrm flipH="1">
-                          <a:off x="0" y="0"/>
-                          <a:ext cx="254000" cy="880534"/>
-                        </a:xfrm>
-                        <a:prstGeom prst="straightConnector1">
-                          <a:avLst/>
-                        </a:prstGeom>
-                        <a:ln>
-                          <a:solidFill>
-                            <a:srgbClr val="FF0000"/>
-                          </a:solidFill>
-                          <a:tailEnd type="triangle"/>
-                        </a:ln>
-                      </wps:spPr>
-                      <wps:style>
-                        <a:lnRef idx="1">
-                          <a:schemeClr val="accent1"/>
-                        </a:lnRef>
-                        <a:fillRef idx="0">
-                          <a:schemeClr val="accent1"/>
-                        </a:fillRef>
-                        <a:effectRef idx="0">
-                          <a:schemeClr val="accent1"/>
-                        </a:effectRef>
-                        <a:fontRef idx="minor">
-                          <a:schemeClr val="tx1"/>
-                        </a:fontRef>
-                      </wps:style>
-                      <wps:bodyPr/>
-                    </wps:wsp>
-                  </a:graphicData>
-                </a:graphic>
-                <wp14:sizeRelH relativeFrom="margin">
-                  <wp14:pctWidth>0</wp14:pctWidth>
-                </wp14:sizeRelH>
-                <wp14:sizeRelV relativeFrom="margin">
-                  <wp14:pctHeight>0</wp14:pctHeight>
-                </wp14:sizeRelV>
-              </wp:anchor>
-            </w:drawing>
-          </mc:Choice>
-          <mc:Fallback>
-            <w:pict>
-              <v:shape w14:anchorId="23C92449" id="Straight Arrow Connector 8" o:spid="_x0000_s1026" type="#_x0000_t32" style="position:absolute;margin-left:308.9pt;margin-top:24.45pt;width:20pt;height:69.35pt;flip:x;z-index:251788288;visibility:visible;mso-wrap-style:square;mso-width-percent:0;mso-height-percent:0;mso-wrap-distance-left:9pt;mso-wrap-distance-top:0;mso-wrap-distance-right:9pt;mso-wrap-distance-bottom:0;mso-position-horizontal:absolute;mso-position-horizontal-relative:text;mso-position-vertical:absolute;mso-position-vertical-relative:text;mso-width-percent:0;mso-height-percent:0;mso-width-relative:margin;mso-height-relative:margin" o:gfxdata="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" strokecolor="red">
-                <v:stroke endarrow="block"/>
-              </v:shape>
-            </w:pict>
-          </mc:Fallback>
-        </mc:AlternateContent>
-      </w:r>
-      <w:r>
-        <w:rPr>
-          <w:rFonts w:ascii="Raleway Thin" w:hAnsi="Raleway Thin"/>
-          <w:noProof/>
-          <w:szCs w:val="24"/>
-        </w:rPr>
-        <mc:AlternateContent>
-          <mc:Choice Requires="wps">
-            <w:drawing>
-              <wp:anchor distT="0" distB="0" distL="114300" distR="114300" simplePos="0" relativeHeight="251786240" behindDoc="0" locked="0" layoutInCell="1" allowOverlap="1" wp14:anchorId="67B757E7" wp14:editId="5E5A6115">
-                <wp:simplePos x="0" y="0"/>
-                <wp:positionH relativeFrom="column">
-                  <wp:posOffset>372533</wp:posOffset>
-                </wp:positionH>
-                <wp:positionV relativeFrom="paragraph">
-                  <wp:posOffset>28081</wp:posOffset>
-                </wp:positionV>
-                <wp:extent cx="1467556" cy="395111"/>
-                <wp:effectExtent l="0" t="0" r="5715" b="0"/>
-                <wp:wrapNone/>
-                <wp:docPr id="597844707" name="Text Box 9"/>
-                <wp:cNvGraphicFramePr/>
-                <a:graphic xmlns:a="http://schemas.openxmlformats.org/drawingml/2006/main">
-                  <a:graphicData uri="http://schemas.microsoft.com/office/word/2010/wordprocessingShape">
-                    <wps:wsp>
-                      <wps:cNvSpPr txBox="1"/>
-                      <wps:spPr>
-                        <a:xfrm>
-                          <a:off x="0" y="0"/>
-                          <a:ext cx="1467556" cy="395111"/>
-                        </a:xfrm>
-                        <a:prstGeom prst="rect">
-                          <a:avLst/>
-                        </a:prstGeom>
-                        <a:solidFill>
-                          <a:schemeClr val="lt1"/>
-                        </a:solidFill>
-                        <a:ln w="6350">
-                          <a:noFill/>
-                        </a:ln>
-                      </wps:spPr>
-                      <wps:txbx>
-                        <w:txbxContent>
-                          <w:p>
-                            <w:pPr>
-                              <w:rPr>
-                                <w:rFonts w:ascii="Raleway" w:hAnsi="Raleway"/>
-                              </w:rPr>
-                            </w:pPr>
-                            <w:r>
-                              <w:rPr>
-                                <w:rFonts w:ascii="Raleway Thin" w:hAnsi="Raleway Thin"/>
-                                <w:szCs w:val="24"/>
-                              </w:rPr>
-                              <w:t>Your current level</w:t>
-                            </w:r>
-                          </w:p>
-                        </w:txbxContent>
-                      </wps:txbx>
-                      <wps:bodyPr rot="0" spcFirstLastPara="0" vertOverflow="overflow" horzOverflow="overflow" vert="horz" wrap="square" lIns="91440" tIns="45720" rIns="91440" bIns="45720" numCol="1" spcCol="0" rtlCol="0" fromWordArt="0" anchor="t" anchorCtr="0" forceAA="0" compatLnSpc="1">
-                        <a:prstTxWarp prst="textNoShape">
-                          <a:avLst/>
-                        </a:prstTxWarp>
-                        <a:noAutofit/>
-                      </wps:bodyPr>
-                    </wps:wsp>
-                  </a:graphicData>
-                </a:graphic>
-                <wp14:sizeRelH relativeFrom="margin">
-                  <wp14:pctWidth>0</wp14:pctWidth>
-                </wp14:sizeRelH>
-              </wp:anchor>
-            </w:drawing>
-          </mc:Choice>
-          <mc:Fallback>
-            <w:pict>
-              <v:shape w14:anchorId="67B757E7" id="_x0000_s1037" type="#_x0000_t202" style="position:absolute;margin-left:29.35pt;margin-top:2.2pt;width:115.55pt;height:31.1pt;z-index:251786240;visibility:visible;mso-wrap-style:square;mso-width-percent:0;mso-wrap-distance-left:9pt;mso-wrap-distance-top:0;mso-wrap-distance-right:9pt;mso-wrap-distance-bottom:0;mso-position-horizontal:absolute;mso-position-horizontal-relative:text;mso-position-vertical:absolute;mso-position-vertical-relative:text;mso-width-percent:0;mso-width-relative:margin;v-text-anchor:top" o:gfxdata="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" fillcolor="white [3201]" stroked="f" strokeweight=".5pt">
-                <v:textbox>
-                  <w:txbxContent>
-                    <w:p>
-                      <w:pPr>
-                        <w:rPr>
-                          <w:rFonts w:ascii="Raleway" w:hAnsi="Raleway"/>
-                        </w:rPr>
-                      </w:pPr>
-                      <w:r>
-                        <w:rPr>
-                          <w:rFonts w:ascii="Raleway Thin" w:hAnsi="Raleway Thin"/>
-                          <w:szCs w:val="24"/>
-                        </w:rPr>
-                        <w:t>Your current level</w:t>
-                      </w:r>
-                    </w:p>
-                  </w:txbxContent>
-                </v:textbox>
-              </v:shape>
-            </w:pict>
-          </mc:Fallback>
-        </mc:AlternateContent>
-      </w:r>
-    </w:p>
-    <w:p>
-      <w:pPr>
-        <w:spacing w:before="0" w:after="200" w:line="276" w:lineRule="auto"/>
-        <w:jc w:val="left"/>
-        <w:rPr>
-          <w:rFonts w:ascii="Raleway Thin SemiBold" w:hAnsi="Raleway Thin SemiBold"/>
-          <w:sz w:val="40"/>
-          <w:szCs w:val="40"/>
-          <w:u w:val="single"/>
-        </w:rPr>
-      </w:pPr>
       <w:r>
         <w:rPr>
           <w:rFonts w:ascii="Raleway Thin SemiBold" w:hAnsi="Raleway Thin SemiBold"/>
@@ -6081,7 +5861,7 @@
         <mc:AlternateContent>
           <mc:Choice Requires="wps">
             <w:drawing>
-              <wp:anchor distT="45720" distB="45720" distL="114300" distR="114300" simplePos="0" relativeHeight="251782144" behindDoc="0" locked="0" layoutInCell="1" allowOverlap="1" wp14:anchorId="4B565FA9" wp14:editId="27D17F80">
+              <wp:anchor distT="45720" distB="45720" distL="114300" distR="114300" simplePos="0" relativeHeight="251781120" behindDoc="0" locked="0" layoutInCell="1" allowOverlap="1" wp14:anchorId="4B565FA9" wp14:editId="528F1BD7">
                 <wp:simplePos x="0" y="0"/>
                 <wp:positionH relativeFrom="column">
                   <wp:posOffset>-13657</wp:posOffset>
@@ -6189,7 +5969,7 @@
           </mc:Choice>
           <mc:Fallback>
             <w:pict>
-              <v:roundrect w14:anchorId="4B565FA9" id="_x0000_s1038" style="position:absolute;margin-left:-1.1pt;margin-top:21pt;width:451.6pt;height:37.4pt;z-index:251782144;visibility:visible;mso-wrap-style:square;mso-width-percent:0;mso-height-percent:0;mso-wrap-distance-left:9pt;mso-wrap-distance-top:3.6pt;mso-wrap-distance-right:9pt;mso-wrap-distance-bottom:3.6pt;mso-position-horizontal:absolute;mso-position-horizontal-relative:text;mso-position-vertical:absolute;mso-position-vertical-relative:text;mso-width-percent:0;mso-height-percent:0;mso-width-relative:margin;mso-height-relative:margin;v-text-anchor:top" arcsize="7807f" o:gfxdata="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" fillcolor="#272727 [2749]" strokecolor="#5a5a5a [2109]" strokeweight="1.5pt">
+              <v:roundrect w14:anchorId="4B565FA9" id="_x0000_s1042" style="position:absolute;margin-left:-1.1pt;margin-top:21pt;width:451.6pt;height:37.4pt;z-index:251781120;visibility:visible;mso-wrap-style:square;mso-width-percent:0;mso-height-percent:0;mso-wrap-distance-left:9pt;mso-wrap-distance-top:3.6pt;mso-wrap-distance-right:9pt;mso-wrap-distance-bottom:3.6pt;mso-position-horizontal:absolute;mso-position-horizontal-relative:text;mso-position-vertical:absolute;mso-position-vertical-relative:text;mso-width-percent:0;mso-height-percent:0;mso-width-relative:margin;mso-height-relative:margin;v-text-anchor:top" arcsize="7807f" o:gfxdata="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" fillcolor="#272727 [2749]" strokecolor="#5a5a5a [2109]" strokeweight="1.5pt">
                 <v:stroke joinstyle="miter" endcap="round"/>
                 <v:textbox>
                   <w:txbxContent>
@@ -6283,7 +6063,7 @@
         <mc:AlternateContent>
           <mc:Choice Requires="wps">
             <w:drawing>
-              <wp:anchor distT="0" distB="0" distL="114300" distR="114300" simplePos="0" relativeHeight="251724800" behindDoc="0" locked="0" layoutInCell="1" allowOverlap="1" wp14:anchorId="46B0F553" wp14:editId="2C9AD327">
+              <wp:anchor distT="0" distB="0" distL="114300" distR="114300" simplePos="0" relativeHeight="251723776" behindDoc="0" locked="0" layoutInCell="1" allowOverlap="1" wp14:anchorId="46B0F553" wp14:editId="55BBFC76">
                 <wp:simplePos x="0" y="0"/>
                 <wp:positionH relativeFrom="column">
                   <wp:posOffset>706836</wp:posOffset>
@@ -6352,7 +6132,7 @@
           </mc:Choice>
           <mc:Fallback>
             <w:pict>
-              <v:rect w14:anchorId="14938EF8" id="Rectangle 37" o:spid="_x0000_s1026" style="position:absolute;margin-left:55.65pt;margin-top:25.7pt;width:31.8pt;height:14.15pt;z-index:251724800;visibility:visible;mso-wrap-style:square;mso-width-percent:0;mso-wrap-distance-left:9pt;mso-wrap-distance-top:0;mso-wrap-distance-right:9pt;mso-wrap-distance-bottom:0;mso-position-horizontal:absolute;mso-position-horizontal-relative:text;mso-position-vertical:absolute;mso-position-vertical-relative:text;mso-width-percent:0;mso-width-relative:margin;v-text-anchor:middle" o:gfxdata="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" fillcolor="#e71224" strokecolor="#e71224" strokeweight=".35mm">
+              <v:rect w14:anchorId="0308C1AC" id="Rectangle 37" o:spid="_x0000_s1026" style="position:absolute;margin-left:55.65pt;margin-top:25.7pt;width:31.8pt;height:14.15pt;z-index:251723776;visibility:visible;mso-wrap-style:square;mso-width-percent:0;mso-wrap-distance-left:9pt;mso-wrap-distance-top:0;mso-wrap-distance-right:9pt;mso-wrap-distance-bottom:0;mso-position-horizontal:absolute;mso-position-horizontal-relative:text;mso-position-vertical:absolute;mso-position-vertical-relative:text;mso-width-percent:0;mso-width-relative:margin;v-text-anchor:middle" o:gfxdata="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" fillcolor="#e71224" strokecolor="#e71224" strokeweight=".35mm">
                 <v:fill opacity="3341f"/>
               </v:rect>
             </w:pict>
@@ -6395,7 +6175,7 @@
                     <pic:cNvPicPr/>
                   </pic:nvPicPr>
                   <pic:blipFill>
-                    <a:blip r:embed="rId20"/>
+                    <a:blip r:embed="rId21"/>
                     <a:stretch>
                       <a:fillRect/>
                     </a:stretch>

</xml_diff>